<commit_message>
SAN - Estadisticas e imagenes
Se agregan las estadisticas de la tecnología SAN a la tabla de estadisticas. También se agregan las capturas de pantalla indicando el estado de disponibilidad del STORAGE, junto a una breve descripción conceptual del posible motivo.

NOTA: Se agregaron conclusiones basadas en parte en la teoría vista en clase, en parte en las estadísticas obtenidas, y en parte en la imaginación. Se requiere validación.
</commit_message>
<xml_diff>
--- a/TP3/Ejercicio3/Estadisticas y conclusiones.docx
+++ b/TP3/Ejercicio3/Estadisticas y conclusiones.docx
@@ -6,27 +6,13 @@
       <w:pPr>
         <w:pStyle w:val="Title"/>
         <w:spacing w:before="240" w:after="120"/>
+        <w:rPr/>
+      </w:pPr>
+      <w:r>
         <w:rPr>
           <w:lang w:val="es-AR"/>
         </w:rPr>
-      </w:pPr>
-      <w:r>
-        <w:rPr>
-          <w:lang w:val="es-AR"/>
-        </w:rPr>
-        <w:t>Trab</w:t>
-      </w:r>
-      <w:r>
-        <w:rPr>
-          <w:lang w:val="es-AR"/>
-        </w:rPr>
-        <w:t>a</w:t>
-      </w:r>
-      <w:r>
-        <w:rPr>
-          <w:lang w:val="es-AR"/>
-        </w:rPr>
-        <w:t>jo práctico 3 - Ejercicio 3</w:t>
+        <w:t>Trabajo práctico 3 - Ejercicio 3</w:t>
       </w:r>
     </w:p>
     <w:p>
@@ -174,7 +160,7 @@
       <w:tblPr>
         <w:tblW w:w="9645" w:type="dxa"/>
         <w:jc w:val="left"/>
-        <w:tblInd w:w="53" w:type="dxa"/>
+        <w:tblInd w:w="47" w:type="dxa"/>
         <w:tblBorders>
           <w:top w:val="single" w:sz="2" w:space="0" w:color="000001"/>
           <w:left w:val="single" w:sz="2" w:space="0" w:color="000001"/>
@@ -183,18 +169,18 @@
         </w:tblBorders>
         <w:tblCellMar>
           <w:top w:w="55" w:type="dxa"/>
-          <w:left w:w="51" w:type="dxa"/>
+          <w:left w:w="45" w:type="dxa"/>
           <w:bottom w:w="55" w:type="dxa"/>
           <w:right w:w="55" w:type="dxa"/>
         </w:tblCellMar>
       </w:tblPr>
       <w:tblGrid>
-        <w:gridCol w:w="1799"/>
+        <w:gridCol w:w="1797"/>
         <w:gridCol w:w="1412"/>
         <w:gridCol w:w="1607"/>
         <w:gridCol w:w="1606"/>
         <w:gridCol w:w="1606"/>
-        <w:gridCol w:w="1614"/>
+        <w:gridCol w:w="1616"/>
       </w:tblGrid>
       <w:tr>
         <w:trPr>
@@ -202,16 +188,16 @@
         </w:trPr>
         <w:tc>
           <w:tcPr>
-            <w:tcW w:w="1799" w:type="dxa"/>
-            <w:tcBorders>
-              <w:top w:val="single" w:sz="2" w:space="0" w:color="000001"/>
-              <w:left w:val="single" w:sz="2" w:space="0" w:color="000001"/>
-              <w:bottom w:val="single" w:sz="2" w:space="0" w:color="000001"/>
-              <w:insideH w:val="single" w:sz="2" w:space="0" w:color="000001"/>
-            </w:tcBorders>
-            <w:shd w:fill="auto" w:val="clear"/>
-            <w:tcMar>
-              <w:left w:w="51" w:type="dxa"/>
+            <w:tcW w:w="1797" w:type="dxa"/>
+            <w:tcBorders>
+              <w:top w:val="single" w:sz="2" w:space="0" w:color="000001"/>
+              <w:left w:val="single" w:sz="2" w:space="0" w:color="000001"/>
+              <w:bottom w:val="single" w:sz="2" w:space="0" w:color="000001"/>
+              <w:insideH w:val="single" w:sz="2" w:space="0" w:color="000001"/>
+            </w:tcBorders>
+            <w:shd w:fill="auto" w:val="clear"/>
+            <w:tcMar>
+              <w:left w:w="45" w:type="dxa"/>
             </w:tcMar>
           </w:tcPr>
           <w:p>
@@ -240,7 +226,7 @@
             </w:tcBorders>
             <w:shd w:fill="auto" w:val="clear"/>
             <w:tcMar>
-              <w:left w:w="51" w:type="dxa"/>
+              <w:left w:w="45" w:type="dxa"/>
             </w:tcMar>
           </w:tcPr>
           <w:p>
@@ -269,7 +255,7 @@
             </w:tcBorders>
             <w:shd w:fill="auto" w:val="clear"/>
             <w:tcMar>
-              <w:left w:w="51" w:type="dxa"/>
+              <w:left w:w="45" w:type="dxa"/>
             </w:tcMar>
           </w:tcPr>
           <w:p>
@@ -298,7 +284,7 @@
             </w:tcBorders>
             <w:shd w:fill="auto" w:val="clear"/>
             <w:tcMar>
-              <w:left w:w="51" w:type="dxa"/>
+              <w:left w:w="45" w:type="dxa"/>
             </w:tcMar>
           </w:tcPr>
           <w:p>
@@ -327,7 +313,7 @@
             </w:tcBorders>
             <w:shd w:fill="auto" w:val="clear"/>
             <w:tcMar>
-              <w:left w:w="51" w:type="dxa"/>
+              <w:left w:w="45" w:type="dxa"/>
             </w:tcMar>
           </w:tcPr>
           <w:p>
@@ -347,7 +333,7 @@
         </w:tc>
         <w:tc>
           <w:tcPr>
-            <w:tcW w:w="1614" w:type="dxa"/>
+            <w:tcW w:w="1616" w:type="dxa"/>
             <w:tcBorders>
               <w:top w:val="single" w:sz="2" w:space="0" w:color="000001"/>
               <w:left w:val="single" w:sz="2" w:space="0" w:color="000001"/>
@@ -358,7 +344,7 @@
             </w:tcBorders>
             <w:shd w:fill="auto" w:val="clear"/>
             <w:tcMar>
-              <w:left w:w="51" w:type="dxa"/>
+              <w:left w:w="45" w:type="dxa"/>
             </w:tcMar>
           </w:tcPr>
           <w:p>
@@ -381,16 +367,16 @@
         <w:trPr/>
         <w:tc>
           <w:tcPr>
-            <w:tcW w:w="1799" w:type="dxa"/>
-            <w:tcBorders>
-              <w:top w:val="single" w:sz="2" w:space="0" w:color="000001"/>
-              <w:left w:val="single" w:sz="2" w:space="0" w:color="000001"/>
-              <w:bottom w:val="single" w:sz="2" w:space="0" w:color="000001"/>
-              <w:insideH w:val="single" w:sz="2" w:space="0" w:color="000001"/>
-            </w:tcBorders>
-            <w:shd w:fill="auto" w:val="clear"/>
-            <w:tcMar>
-              <w:left w:w="51" w:type="dxa"/>
+            <w:tcW w:w="1797" w:type="dxa"/>
+            <w:tcBorders>
+              <w:top w:val="single" w:sz="2" w:space="0" w:color="000001"/>
+              <w:left w:val="single" w:sz="2" w:space="0" w:color="000001"/>
+              <w:bottom w:val="single" w:sz="2" w:space="0" w:color="000001"/>
+              <w:insideH w:val="single" w:sz="2" w:space="0" w:color="000001"/>
+            </w:tcBorders>
+            <w:shd w:fill="auto" w:val="clear"/>
+            <w:tcMar>
+              <w:left w:w="45" w:type="dxa"/>
             </w:tcMar>
           </w:tcPr>
           <w:p>
@@ -419,7 +405,7 @@
             </w:tcBorders>
             <w:shd w:fill="auto" w:val="clear"/>
             <w:tcMar>
-              <w:left w:w="51" w:type="dxa"/>
+              <w:left w:w="45" w:type="dxa"/>
             </w:tcMar>
           </w:tcPr>
           <w:p>
@@ -448,7 +434,7 @@
             </w:tcBorders>
             <w:shd w:fill="auto" w:val="clear"/>
             <w:tcMar>
-              <w:left w:w="51" w:type="dxa"/>
+              <w:left w:w="45" w:type="dxa"/>
             </w:tcMar>
           </w:tcPr>
           <w:p>
@@ -477,7 +463,7 @@
             </w:tcBorders>
             <w:shd w:fill="auto" w:val="clear"/>
             <w:tcMar>
-              <w:left w:w="51" w:type="dxa"/>
+              <w:left w:w="45" w:type="dxa"/>
             </w:tcMar>
           </w:tcPr>
           <w:p>
@@ -506,7 +492,7 @@
             </w:tcBorders>
             <w:shd w:fill="auto" w:val="clear"/>
             <w:tcMar>
-              <w:left w:w="51" w:type="dxa"/>
+              <w:left w:w="45" w:type="dxa"/>
             </w:tcMar>
           </w:tcPr>
           <w:p>
@@ -526,7 +512,7 @@
         </w:tc>
         <w:tc>
           <w:tcPr>
-            <w:tcW w:w="1614" w:type="dxa"/>
+            <w:tcW w:w="1616" w:type="dxa"/>
             <w:tcBorders>
               <w:top w:val="single" w:sz="2" w:space="0" w:color="000001"/>
               <w:left w:val="single" w:sz="2" w:space="0" w:color="000001"/>
@@ -537,7 +523,7 @@
             </w:tcBorders>
             <w:shd w:fill="auto" w:val="clear"/>
             <w:tcMar>
-              <w:left w:w="51" w:type="dxa"/>
+              <w:left w:w="45" w:type="dxa"/>
             </w:tcMar>
           </w:tcPr>
           <w:p>
@@ -560,16 +546,16 @@
         <w:trPr/>
         <w:tc>
           <w:tcPr>
-            <w:tcW w:w="1799" w:type="dxa"/>
-            <w:tcBorders>
-              <w:top w:val="single" w:sz="2" w:space="0" w:color="000001"/>
-              <w:left w:val="single" w:sz="2" w:space="0" w:color="000001"/>
-              <w:bottom w:val="single" w:sz="2" w:space="0" w:color="000001"/>
-              <w:insideH w:val="single" w:sz="2" w:space="0" w:color="000001"/>
-            </w:tcBorders>
-            <w:shd w:fill="auto" w:val="clear"/>
-            <w:tcMar>
-              <w:left w:w="51" w:type="dxa"/>
+            <w:tcW w:w="1797" w:type="dxa"/>
+            <w:tcBorders>
+              <w:top w:val="single" w:sz="2" w:space="0" w:color="000001"/>
+              <w:left w:val="single" w:sz="2" w:space="0" w:color="000001"/>
+              <w:bottom w:val="single" w:sz="2" w:space="0" w:color="000001"/>
+              <w:insideH w:val="single" w:sz="2" w:space="0" w:color="000001"/>
+            </w:tcBorders>
+            <w:shd w:fill="auto" w:val="clear"/>
+            <w:tcMar>
+              <w:left w:w="45" w:type="dxa"/>
             </w:tcMar>
           </w:tcPr>
           <w:p>
@@ -598,7 +584,7 @@
             </w:tcBorders>
             <w:shd w:fill="auto" w:val="clear"/>
             <w:tcMar>
-              <w:left w:w="51" w:type="dxa"/>
+              <w:left w:w="45" w:type="dxa"/>
             </w:tcMar>
           </w:tcPr>
           <w:p>
@@ -627,7 +613,7 @@
             </w:tcBorders>
             <w:shd w:fill="auto" w:val="clear"/>
             <w:tcMar>
-              <w:left w:w="51" w:type="dxa"/>
+              <w:left w:w="45" w:type="dxa"/>
             </w:tcMar>
           </w:tcPr>
           <w:p>
@@ -656,7 +642,7 @@
             </w:tcBorders>
             <w:shd w:fill="auto" w:val="clear"/>
             <w:tcMar>
-              <w:left w:w="51" w:type="dxa"/>
+              <w:left w:w="45" w:type="dxa"/>
             </w:tcMar>
           </w:tcPr>
           <w:p>
@@ -685,7 +671,7 @@
             </w:tcBorders>
             <w:shd w:fill="auto" w:val="clear"/>
             <w:tcMar>
-              <w:left w:w="51" w:type="dxa"/>
+              <w:left w:w="45" w:type="dxa"/>
             </w:tcMar>
           </w:tcPr>
           <w:p>
@@ -705,7 +691,7 @@
         </w:tc>
         <w:tc>
           <w:tcPr>
-            <w:tcW w:w="1614" w:type="dxa"/>
+            <w:tcW w:w="1616" w:type="dxa"/>
             <w:tcBorders>
               <w:top w:val="single" w:sz="2" w:space="0" w:color="000001"/>
               <w:left w:val="single" w:sz="2" w:space="0" w:color="000001"/>
@@ -716,7 +702,7 @@
             </w:tcBorders>
             <w:shd w:fill="auto" w:val="clear"/>
             <w:tcMar>
-              <w:left w:w="51" w:type="dxa"/>
+              <w:left w:w="45" w:type="dxa"/>
             </w:tcMar>
           </w:tcPr>
           <w:p>
@@ -739,16 +725,16 @@
         <w:trPr/>
         <w:tc>
           <w:tcPr>
-            <w:tcW w:w="1799" w:type="dxa"/>
-            <w:tcBorders>
-              <w:top w:val="single" w:sz="2" w:space="0" w:color="000001"/>
-              <w:left w:val="single" w:sz="2" w:space="0" w:color="000001"/>
-              <w:bottom w:val="single" w:sz="2" w:space="0" w:color="000001"/>
-              <w:insideH w:val="single" w:sz="2" w:space="0" w:color="000001"/>
-            </w:tcBorders>
-            <w:shd w:fill="auto" w:val="clear"/>
-            <w:tcMar>
-              <w:left w:w="51" w:type="dxa"/>
+            <w:tcW w:w="1797" w:type="dxa"/>
+            <w:tcBorders>
+              <w:top w:val="single" w:sz="2" w:space="0" w:color="000001"/>
+              <w:left w:val="single" w:sz="2" w:space="0" w:color="000001"/>
+              <w:bottom w:val="single" w:sz="2" w:space="0" w:color="000001"/>
+              <w:insideH w:val="single" w:sz="2" w:space="0" w:color="000001"/>
+            </w:tcBorders>
+            <w:shd w:fill="auto" w:val="clear"/>
+            <w:tcMar>
+              <w:left w:w="45" w:type="dxa"/>
             </w:tcMar>
           </w:tcPr>
           <w:p>
@@ -777,7 +763,7 @@
             </w:tcBorders>
             <w:shd w:fill="auto" w:val="clear"/>
             <w:tcMar>
-              <w:left w:w="51" w:type="dxa"/>
+              <w:left w:w="45" w:type="dxa"/>
             </w:tcMar>
           </w:tcPr>
           <w:p>
@@ -805,7 +791,7 @@
             </w:tcBorders>
             <w:shd w:fill="auto" w:val="clear"/>
             <w:tcMar>
-              <w:left w:w="51" w:type="dxa"/>
+              <w:left w:w="45" w:type="dxa"/>
             </w:tcMar>
           </w:tcPr>
           <w:p>
@@ -833,7 +819,7 @@
             </w:tcBorders>
             <w:shd w:fill="auto" w:val="clear"/>
             <w:tcMar>
-              <w:left w:w="51" w:type="dxa"/>
+              <w:left w:w="45" w:type="dxa"/>
             </w:tcMar>
           </w:tcPr>
           <w:p>
@@ -861,26 +847,26 @@
             </w:tcBorders>
             <w:shd w:fill="auto" w:val="clear"/>
             <w:tcMar>
-              <w:left w:w="51" w:type="dxa"/>
-            </w:tcMar>
-          </w:tcPr>
-          <w:p>
-            <w:pPr>
-              <w:pStyle w:val="TableContents"/>
-              <w:rPr>
-                <w:lang w:val="es-AR"/>
-              </w:rPr>
-            </w:pPr>
-            <w:r>
-              <w:rPr>
-                <w:lang w:val="es-AR"/>
-              </w:rPr>
-            </w:r>
-          </w:p>
-        </w:tc>
-        <w:tc>
-          <w:tcPr>
-            <w:tcW w:w="1614" w:type="dxa"/>
+              <w:left w:w="45" w:type="dxa"/>
+            </w:tcMar>
+          </w:tcPr>
+          <w:p>
+            <w:pPr>
+              <w:pStyle w:val="TableContents"/>
+              <w:rPr>
+                <w:lang w:val="es-AR"/>
+              </w:rPr>
+            </w:pPr>
+            <w:r>
+              <w:rPr>
+                <w:lang w:val="es-AR"/>
+              </w:rPr>
+            </w:r>
+          </w:p>
+        </w:tc>
+        <w:tc>
+          <w:tcPr>
+            <w:tcW w:w="1616" w:type="dxa"/>
             <w:tcBorders>
               <w:top w:val="single" w:sz="2" w:space="0" w:color="000001"/>
               <w:left w:val="single" w:sz="2" w:space="0" w:color="000001"/>
@@ -891,7 +877,7 @@
             </w:tcBorders>
             <w:shd w:fill="auto" w:val="clear"/>
             <w:tcMar>
-              <w:left w:w="51" w:type="dxa"/>
+              <w:left w:w="45" w:type="dxa"/>
             </w:tcMar>
           </w:tcPr>
           <w:p>
@@ -913,16 +899,16 @@
         <w:trPr/>
         <w:tc>
           <w:tcPr>
-            <w:tcW w:w="1799" w:type="dxa"/>
-            <w:tcBorders>
-              <w:top w:val="single" w:sz="2" w:space="0" w:color="000001"/>
-              <w:left w:val="single" w:sz="2" w:space="0" w:color="000001"/>
-              <w:bottom w:val="single" w:sz="2" w:space="0" w:color="000001"/>
-              <w:insideH w:val="single" w:sz="2" w:space="0" w:color="000001"/>
-            </w:tcBorders>
-            <w:shd w:fill="auto" w:val="clear"/>
-            <w:tcMar>
-              <w:left w:w="51" w:type="dxa"/>
+            <w:tcW w:w="1797" w:type="dxa"/>
+            <w:tcBorders>
+              <w:top w:val="single" w:sz="2" w:space="0" w:color="000001"/>
+              <w:left w:val="single" w:sz="2" w:space="0" w:color="000001"/>
+              <w:bottom w:val="single" w:sz="2" w:space="0" w:color="000001"/>
+              <w:insideH w:val="single" w:sz="2" w:space="0" w:color="000001"/>
+            </w:tcBorders>
+            <w:shd w:fill="auto" w:val="clear"/>
+            <w:tcMar>
+              <w:left w:w="45" w:type="dxa"/>
             </w:tcMar>
           </w:tcPr>
           <w:p>
@@ -951,20 +937,21 @@
             </w:tcBorders>
             <w:shd w:fill="auto" w:val="clear"/>
             <w:tcMar>
-              <w:left w:w="51" w:type="dxa"/>
-            </w:tcMar>
-          </w:tcPr>
-          <w:p>
-            <w:pPr>
-              <w:pStyle w:val="TableContents"/>
-              <w:rPr>
-                <w:lang w:val="es-AR"/>
-              </w:rPr>
-            </w:pPr>
-            <w:r>
-              <w:rPr>
-                <w:lang w:val="es-AR"/>
-              </w:rPr>
+              <w:left w:w="45" w:type="dxa"/>
+            </w:tcMar>
+          </w:tcPr>
+          <w:p>
+            <w:pPr>
+              <w:pStyle w:val="TableContents"/>
+              <w:rPr>
+                <w:lang w:val="es-AR"/>
+              </w:rPr>
+            </w:pPr>
+            <w:r>
+              <w:rPr>
+                <w:lang w:val="es-AR"/>
+              </w:rPr>
+              <w:t>4679,931ms</w:t>
             </w:r>
           </w:p>
         </w:tc>
@@ -979,20 +966,21 @@
             </w:tcBorders>
             <w:shd w:fill="auto" w:val="clear"/>
             <w:tcMar>
-              <w:left w:w="51" w:type="dxa"/>
-            </w:tcMar>
-          </w:tcPr>
-          <w:p>
-            <w:pPr>
-              <w:pStyle w:val="TableContents"/>
-              <w:rPr>
-                <w:lang w:val="es-AR"/>
-              </w:rPr>
-            </w:pPr>
-            <w:r>
-              <w:rPr>
-                <w:lang w:val="es-AR"/>
-              </w:rPr>
+              <w:left w:w="45" w:type="dxa"/>
+            </w:tcMar>
+          </w:tcPr>
+          <w:p>
+            <w:pPr>
+              <w:pStyle w:val="TableContents"/>
+              <w:rPr>
+                <w:lang w:val="es-AR"/>
+              </w:rPr>
+            </w:pPr>
+            <w:r>
+              <w:rPr>
+                <w:lang w:val="es-AR"/>
+              </w:rPr>
+              <w:t>844ms</w:t>
             </w:r>
           </w:p>
         </w:tc>
@@ -1007,20 +995,21 @@
             </w:tcBorders>
             <w:shd w:fill="auto" w:val="clear"/>
             <w:tcMar>
-              <w:left w:w="51" w:type="dxa"/>
-            </w:tcMar>
-          </w:tcPr>
-          <w:p>
-            <w:pPr>
-              <w:pStyle w:val="TableContents"/>
-              <w:rPr>
-                <w:lang w:val="es-AR"/>
-              </w:rPr>
-            </w:pPr>
-            <w:r>
-              <w:rPr>
-                <w:lang w:val="es-AR"/>
-              </w:rPr>
+              <w:left w:w="45" w:type="dxa"/>
+            </w:tcMar>
+          </w:tcPr>
+          <w:p>
+            <w:pPr>
+              <w:pStyle w:val="TableContents"/>
+              <w:rPr>
+                <w:lang w:val="es-AR"/>
+              </w:rPr>
+            </w:pPr>
+            <w:r>
+              <w:rPr>
+                <w:lang w:val="es-AR"/>
+              </w:rPr>
+              <w:t>832ms</w:t>
             </w:r>
           </w:p>
         </w:tc>
@@ -1035,26 +1024,27 @@
             </w:tcBorders>
             <w:shd w:fill="auto" w:val="clear"/>
             <w:tcMar>
-              <w:left w:w="51" w:type="dxa"/>
-            </w:tcMar>
-          </w:tcPr>
-          <w:p>
-            <w:pPr>
-              <w:pStyle w:val="TableContents"/>
-              <w:rPr>
-                <w:lang w:val="es-AR"/>
-              </w:rPr>
-            </w:pPr>
-            <w:r>
-              <w:rPr>
-                <w:lang w:val="es-AR"/>
-              </w:rPr>
-            </w:r>
-          </w:p>
-        </w:tc>
-        <w:tc>
-          <w:tcPr>
-            <w:tcW w:w="1614" w:type="dxa"/>
+              <w:left w:w="45" w:type="dxa"/>
+            </w:tcMar>
+          </w:tcPr>
+          <w:p>
+            <w:pPr>
+              <w:pStyle w:val="TableContents"/>
+              <w:rPr>
+                <w:lang w:val="es-AR"/>
+              </w:rPr>
+            </w:pPr>
+            <w:r>
+              <w:rPr>
+                <w:lang w:val="es-AR"/>
+              </w:rPr>
+              <w:t>2640</w:t>
+            </w:r>
+          </w:p>
+        </w:tc>
+        <w:tc>
+          <w:tcPr>
+            <w:tcW w:w="1616" w:type="dxa"/>
             <w:tcBorders>
               <w:top w:val="single" w:sz="2" w:space="0" w:color="000001"/>
               <w:left w:val="single" w:sz="2" w:space="0" w:color="000001"/>
@@ -1065,20 +1055,21 @@
             </w:tcBorders>
             <w:shd w:fill="auto" w:val="clear"/>
             <w:tcMar>
-              <w:left w:w="51" w:type="dxa"/>
-            </w:tcMar>
-          </w:tcPr>
-          <w:p>
-            <w:pPr>
-              <w:pStyle w:val="TableContents"/>
-              <w:rPr>
-                <w:lang w:val="es-AR"/>
-              </w:rPr>
-            </w:pPr>
-            <w:r>
-              <w:rPr>
-                <w:lang w:val="es-AR"/>
-              </w:rPr>
+              <w:left w:w="45" w:type="dxa"/>
+            </w:tcMar>
+          </w:tcPr>
+          <w:p>
+            <w:pPr>
+              <w:pStyle w:val="TableContents"/>
+              <w:rPr>
+                <w:lang w:val="es-AR"/>
+              </w:rPr>
+            </w:pPr>
+            <w:r>
+              <w:rPr>
+                <w:lang w:val="es-AR"/>
+              </w:rPr>
+              <w:t>307200</w:t>
             </w:r>
           </w:p>
         </w:tc>
@@ -1087,16 +1078,16 @@
         <w:trPr/>
         <w:tc>
           <w:tcPr>
-            <w:tcW w:w="1799" w:type="dxa"/>
-            <w:tcBorders>
-              <w:top w:val="single" w:sz="2" w:space="0" w:color="000001"/>
-              <w:left w:val="single" w:sz="2" w:space="0" w:color="000001"/>
-              <w:bottom w:val="single" w:sz="2" w:space="0" w:color="000001"/>
-              <w:insideH w:val="single" w:sz="2" w:space="0" w:color="000001"/>
-            </w:tcBorders>
-            <w:shd w:fill="auto" w:val="clear"/>
-            <w:tcMar>
-              <w:left w:w="51" w:type="dxa"/>
+            <w:tcW w:w="1797" w:type="dxa"/>
+            <w:tcBorders>
+              <w:top w:val="single" w:sz="2" w:space="0" w:color="000001"/>
+              <w:left w:val="single" w:sz="2" w:space="0" w:color="000001"/>
+              <w:bottom w:val="single" w:sz="2" w:space="0" w:color="000001"/>
+              <w:insideH w:val="single" w:sz="2" w:space="0" w:color="000001"/>
+            </w:tcBorders>
+            <w:shd w:fill="auto" w:val="clear"/>
+            <w:tcMar>
+              <w:left w:w="45" w:type="dxa"/>
             </w:tcMar>
           </w:tcPr>
           <w:p>
@@ -1125,7 +1116,7 @@
             </w:tcBorders>
             <w:shd w:fill="auto" w:val="clear"/>
             <w:tcMar>
-              <w:left w:w="51" w:type="dxa"/>
+              <w:left w:w="45" w:type="dxa"/>
             </w:tcMar>
           </w:tcPr>
           <w:p>
@@ -1153,7 +1144,7 @@
             </w:tcBorders>
             <w:shd w:fill="auto" w:val="clear"/>
             <w:tcMar>
-              <w:left w:w="51" w:type="dxa"/>
+              <w:left w:w="45" w:type="dxa"/>
             </w:tcMar>
           </w:tcPr>
           <w:p>
@@ -1181,7 +1172,7 @@
             </w:tcBorders>
             <w:shd w:fill="auto" w:val="clear"/>
             <w:tcMar>
-              <w:left w:w="51" w:type="dxa"/>
+              <w:left w:w="45" w:type="dxa"/>
             </w:tcMar>
           </w:tcPr>
           <w:p>
@@ -1209,26 +1200,26 @@
             </w:tcBorders>
             <w:shd w:fill="auto" w:val="clear"/>
             <w:tcMar>
-              <w:left w:w="51" w:type="dxa"/>
-            </w:tcMar>
-          </w:tcPr>
-          <w:p>
-            <w:pPr>
-              <w:pStyle w:val="TableContents"/>
-              <w:rPr>
-                <w:lang w:val="es-AR"/>
-              </w:rPr>
-            </w:pPr>
-            <w:r>
-              <w:rPr>
-                <w:lang w:val="es-AR"/>
-              </w:rPr>
-            </w:r>
-          </w:p>
-        </w:tc>
-        <w:tc>
-          <w:tcPr>
-            <w:tcW w:w="1614" w:type="dxa"/>
+              <w:left w:w="45" w:type="dxa"/>
+            </w:tcMar>
+          </w:tcPr>
+          <w:p>
+            <w:pPr>
+              <w:pStyle w:val="TableContents"/>
+              <w:rPr>
+                <w:lang w:val="es-AR"/>
+              </w:rPr>
+            </w:pPr>
+            <w:r>
+              <w:rPr>
+                <w:lang w:val="es-AR"/>
+              </w:rPr>
+            </w:r>
+          </w:p>
+        </w:tc>
+        <w:tc>
+          <w:tcPr>
+            <w:tcW w:w="1616" w:type="dxa"/>
             <w:tcBorders>
               <w:top w:val="single" w:sz="2" w:space="0" w:color="000001"/>
               <w:left w:val="single" w:sz="2" w:space="0" w:color="000001"/>
@@ -1239,7 +1230,7 @@
             </w:tcBorders>
             <w:shd w:fill="auto" w:val="clear"/>
             <w:tcMar>
-              <w:left w:w="51" w:type="dxa"/>
+              <w:left w:w="45" w:type="dxa"/>
             </w:tcMar>
           </w:tcPr>
           <w:p>
@@ -1261,16 +1252,16 @@
         <w:trPr/>
         <w:tc>
           <w:tcPr>
-            <w:tcW w:w="1799" w:type="dxa"/>
-            <w:tcBorders>
-              <w:top w:val="single" w:sz="2" w:space="0" w:color="000001"/>
-              <w:left w:val="single" w:sz="2" w:space="0" w:color="000001"/>
-              <w:bottom w:val="single" w:sz="2" w:space="0" w:color="000001"/>
-              <w:insideH w:val="single" w:sz="2" w:space="0" w:color="000001"/>
-            </w:tcBorders>
-            <w:shd w:fill="auto" w:val="clear"/>
-            <w:tcMar>
-              <w:left w:w="51" w:type="dxa"/>
+            <w:tcW w:w="1797" w:type="dxa"/>
+            <w:tcBorders>
+              <w:top w:val="single" w:sz="2" w:space="0" w:color="000001"/>
+              <w:left w:val="single" w:sz="2" w:space="0" w:color="000001"/>
+              <w:bottom w:val="single" w:sz="2" w:space="0" w:color="000001"/>
+              <w:insideH w:val="single" w:sz="2" w:space="0" w:color="000001"/>
+            </w:tcBorders>
+            <w:shd w:fill="auto" w:val="clear"/>
+            <w:tcMar>
+              <w:left w:w="45" w:type="dxa"/>
             </w:tcMar>
           </w:tcPr>
           <w:p>
@@ -1299,20 +1290,21 @@
             </w:tcBorders>
             <w:shd w:fill="auto" w:val="clear"/>
             <w:tcMar>
-              <w:left w:w="51" w:type="dxa"/>
-            </w:tcMar>
-          </w:tcPr>
-          <w:p>
-            <w:pPr>
-              <w:pStyle w:val="TableContents"/>
-              <w:rPr>
-                <w:lang w:val="es-AR"/>
-              </w:rPr>
-            </w:pPr>
-            <w:r>
-              <w:rPr>
-                <w:lang w:val="es-AR"/>
-              </w:rPr>
+              <w:left w:w="45" w:type="dxa"/>
+            </w:tcMar>
+          </w:tcPr>
+          <w:p>
+            <w:pPr>
+              <w:pStyle w:val="TableContents"/>
+              <w:rPr>
+                <w:lang w:val="es-AR"/>
+              </w:rPr>
+            </w:pPr>
+            <w:r>
+              <w:rPr>
+                <w:lang w:val="es-AR"/>
+              </w:rPr>
+              <w:t>3791,292ms</w:t>
             </w:r>
           </w:p>
         </w:tc>
@@ -1327,20 +1319,21 @@
             </w:tcBorders>
             <w:shd w:fill="auto" w:val="clear"/>
             <w:tcMar>
-              <w:left w:w="51" w:type="dxa"/>
-            </w:tcMar>
-          </w:tcPr>
-          <w:p>
-            <w:pPr>
-              <w:pStyle w:val="TableContents"/>
-              <w:rPr>
-                <w:lang w:val="es-AR"/>
-              </w:rPr>
-            </w:pPr>
-            <w:r>
-              <w:rPr>
-                <w:lang w:val="es-AR"/>
-              </w:rPr>
+              <w:left w:w="45" w:type="dxa"/>
+            </w:tcMar>
+          </w:tcPr>
+          <w:p>
+            <w:pPr>
+              <w:pStyle w:val="TableContents"/>
+              <w:rPr>
+                <w:lang w:val="es-AR"/>
+              </w:rPr>
+            </w:pPr>
+            <w:r>
+              <w:rPr>
+                <w:lang w:val="es-AR"/>
+              </w:rPr>
+              <w:t>456ms</w:t>
             </w:r>
           </w:p>
         </w:tc>
@@ -1355,20 +1348,21 @@
             </w:tcBorders>
             <w:shd w:fill="auto" w:val="clear"/>
             <w:tcMar>
-              <w:left w:w="51" w:type="dxa"/>
-            </w:tcMar>
-          </w:tcPr>
-          <w:p>
-            <w:pPr>
-              <w:pStyle w:val="TableContents"/>
-              <w:rPr>
-                <w:lang w:val="es-AR"/>
-              </w:rPr>
-            </w:pPr>
-            <w:r>
-              <w:rPr>
-                <w:lang w:val="es-AR"/>
-              </w:rPr>
+              <w:left w:w="45" w:type="dxa"/>
+            </w:tcMar>
+          </w:tcPr>
+          <w:p>
+            <w:pPr>
+              <w:pStyle w:val="TableContents"/>
+              <w:rPr>
+                <w:lang w:val="es-AR"/>
+              </w:rPr>
+            </w:pPr>
+            <w:r>
+              <w:rPr>
+                <w:lang w:val="es-AR"/>
+              </w:rPr>
+              <w:t>320ms</w:t>
             </w:r>
           </w:p>
         </w:tc>
@@ -1383,26 +1377,27 @@
             </w:tcBorders>
             <w:shd w:fill="auto" w:val="clear"/>
             <w:tcMar>
-              <w:left w:w="51" w:type="dxa"/>
-            </w:tcMar>
-          </w:tcPr>
-          <w:p>
-            <w:pPr>
-              <w:pStyle w:val="TableContents"/>
-              <w:rPr>
-                <w:lang w:val="es-AR"/>
-              </w:rPr>
-            </w:pPr>
-            <w:r>
-              <w:rPr>
-                <w:lang w:val="es-AR"/>
-              </w:rPr>
-            </w:r>
-          </w:p>
-        </w:tc>
-        <w:tc>
-          <w:tcPr>
-            <w:tcW w:w="1614" w:type="dxa"/>
+              <w:left w:w="45" w:type="dxa"/>
+            </w:tcMar>
+          </w:tcPr>
+          <w:p>
+            <w:pPr>
+              <w:pStyle w:val="TableContents"/>
+              <w:rPr>
+                <w:lang w:val="es-AR"/>
+              </w:rPr>
+            </w:pPr>
+            <w:r>
+              <w:rPr>
+                <w:lang w:val="es-AR"/>
+              </w:rPr>
+              <w:t>2640</w:t>
+            </w:r>
+          </w:p>
+        </w:tc>
+        <w:tc>
+          <w:tcPr>
+            <w:tcW w:w="1616" w:type="dxa"/>
             <w:tcBorders>
               <w:top w:val="single" w:sz="2" w:space="0" w:color="000001"/>
               <w:left w:val="single" w:sz="2" w:space="0" w:color="000001"/>
@@ -1413,20 +1408,21 @@
             </w:tcBorders>
             <w:shd w:fill="auto" w:val="clear"/>
             <w:tcMar>
-              <w:left w:w="51" w:type="dxa"/>
-            </w:tcMar>
-          </w:tcPr>
-          <w:p>
-            <w:pPr>
-              <w:pStyle w:val="TableContents"/>
-              <w:rPr>
-                <w:lang w:val="es-AR"/>
-              </w:rPr>
-            </w:pPr>
-            <w:r>
-              <w:rPr>
-                <w:lang w:val="es-AR"/>
-              </w:rPr>
+              <w:left w:w="45" w:type="dxa"/>
+            </w:tcMar>
+          </w:tcPr>
+          <w:p>
+            <w:pPr>
+              <w:pStyle w:val="TableContents"/>
+              <w:rPr>
+                <w:lang w:val="es-AR"/>
+              </w:rPr>
+            </w:pPr>
+            <w:r>
+              <w:rPr>
+                <w:lang w:val="es-AR"/>
+              </w:rPr>
+              <w:t>307200</w:t>
             </w:r>
           </w:p>
         </w:tc>
@@ -1435,16 +1431,16 @@
         <w:trPr/>
         <w:tc>
           <w:tcPr>
-            <w:tcW w:w="1799" w:type="dxa"/>
-            <w:tcBorders>
-              <w:top w:val="single" w:sz="2" w:space="0" w:color="000001"/>
-              <w:left w:val="single" w:sz="2" w:space="0" w:color="000001"/>
-              <w:bottom w:val="single" w:sz="2" w:space="0" w:color="000001"/>
-              <w:insideH w:val="single" w:sz="2" w:space="0" w:color="000001"/>
-            </w:tcBorders>
-            <w:shd w:fill="auto" w:val="clear"/>
-            <w:tcMar>
-              <w:left w:w="51" w:type="dxa"/>
+            <w:tcW w:w="1797" w:type="dxa"/>
+            <w:tcBorders>
+              <w:top w:val="single" w:sz="2" w:space="0" w:color="000001"/>
+              <w:left w:val="single" w:sz="2" w:space="0" w:color="000001"/>
+              <w:bottom w:val="single" w:sz="2" w:space="0" w:color="000001"/>
+              <w:insideH w:val="single" w:sz="2" w:space="0" w:color="000001"/>
+            </w:tcBorders>
+            <w:shd w:fill="auto" w:val="clear"/>
+            <w:tcMar>
+              <w:left w:w="45" w:type="dxa"/>
             </w:tcMar>
           </w:tcPr>
           <w:p>
@@ -1473,7 +1469,7 @@
             </w:tcBorders>
             <w:shd w:fill="auto" w:val="clear"/>
             <w:tcMar>
-              <w:left w:w="51" w:type="dxa"/>
+              <w:left w:w="45" w:type="dxa"/>
             </w:tcMar>
           </w:tcPr>
           <w:p>
@@ -1501,7 +1497,7 @@
             </w:tcBorders>
             <w:shd w:fill="auto" w:val="clear"/>
             <w:tcMar>
-              <w:left w:w="51" w:type="dxa"/>
+              <w:left w:w="45" w:type="dxa"/>
             </w:tcMar>
           </w:tcPr>
           <w:p>
@@ -1529,7 +1525,7 @@
             </w:tcBorders>
             <w:shd w:fill="auto" w:val="clear"/>
             <w:tcMar>
-              <w:left w:w="51" w:type="dxa"/>
+              <w:left w:w="45" w:type="dxa"/>
             </w:tcMar>
           </w:tcPr>
           <w:p>
@@ -1557,26 +1553,26 @@
             </w:tcBorders>
             <w:shd w:fill="auto" w:val="clear"/>
             <w:tcMar>
-              <w:left w:w="51" w:type="dxa"/>
-            </w:tcMar>
-          </w:tcPr>
-          <w:p>
-            <w:pPr>
-              <w:pStyle w:val="TableContents"/>
-              <w:rPr>
-                <w:lang w:val="es-AR"/>
-              </w:rPr>
-            </w:pPr>
-            <w:r>
-              <w:rPr>
-                <w:lang w:val="es-AR"/>
-              </w:rPr>
-            </w:r>
-          </w:p>
-        </w:tc>
-        <w:tc>
-          <w:tcPr>
-            <w:tcW w:w="1614" w:type="dxa"/>
+              <w:left w:w="45" w:type="dxa"/>
+            </w:tcMar>
+          </w:tcPr>
+          <w:p>
+            <w:pPr>
+              <w:pStyle w:val="TableContents"/>
+              <w:rPr>
+                <w:lang w:val="es-AR"/>
+              </w:rPr>
+            </w:pPr>
+            <w:r>
+              <w:rPr>
+                <w:lang w:val="es-AR"/>
+              </w:rPr>
+            </w:r>
+          </w:p>
+        </w:tc>
+        <w:tc>
+          <w:tcPr>
+            <w:tcW w:w="1616" w:type="dxa"/>
             <w:tcBorders>
               <w:top w:val="single" w:sz="2" w:space="0" w:color="000001"/>
               <w:left w:val="single" w:sz="2" w:space="0" w:color="000001"/>
@@ -1587,7 +1583,7 @@
             </w:tcBorders>
             <w:shd w:fill="auto" w:val="clear"/>
             <w:tcMar>
-              <w:left w:w="51" w:type="dxa"/>
+              <w:left w:w="45" w:type="dxa"/>
             </w:tcMar>
           </w:tcPr>
           <w:p>
@@ -1609,16 +1605,16 @@
         <w:trPr/>
         <w:tc>
           <w:tcPr>
-            <w:tcW w:w="1799" w:type="dxa"/>
-            <w:tcBorders>
-              <w:top w:val="single" w:sz="2" w:space="0" w:color="000001"/>
-              <w:left w:val="single" w:sz="2" w:space="0" w:color="000001"/>
-              <w:bottom w:val="single" w:sz="2" w:space="0" w:color="000001"/>
-              <w:insideH w:val="single" w:sz="2" w:space="0" w:color="000001"/>
-            </w:tcBorders>
-            <w:shd w:fill="auto" w:val="clear"/>
-            <w:tcMar>
-              <w:left w:w="51" w:type="dxa"/>
+            <w:tcW w:w="1797" w:type="dxa"/>
+            <w:tcBorders>
+              <w:top w:val="single" w:sz="2" w:space="0" w:color="000001"/>
+              <w:left w:val="single" w:sz="2" w:space="0" w:color="000001"/>
+              <w:bottom w:val="single" w:sz="2" w:space="0" w:color="000001"/>
+              <w:insideH w:val="single" w:sz="2" w:space="0" w:color="000001"/>
+            </w:tcBorders>
+            <w:shd w:fill="auto" w:val="clear"/>
+            <w:tcMar>
+              <w:left w:w="45" w:type="dxa"/>
             </w:tcMar>
           </w:tcPr>
           <w:p>
@@ -1647,20 +1643,21 @@
             </w:tcBorders>
             <w:shd w:fill="auto" w:val="clear"/>
             <w:tcMar>
-              <w:left w:w="51" w:type="dxa"/>
-            </w:tcMar>
-          </w:tcPr>
-          <w:p>
-            <w:pPr>
-              <w:pStyle w:val="TableContents"/>
-              <w:rPr>
-                <w:lang w:val="es-AR"/>
-              </w:rPr>
-            </w:pPr>
-            <w:r>
-              <w:rPr>
-                <w:lang w:val="es-AR"/>
-              </w:rPr>
+              <w:left w:w="45" w:type="dxa"/>
+            </w:tcMar>
+          </w:tcPr>
+          <w:p>
+            <w:pPr>
+              <w:pStyle w:val="TableContents"/>
+              <w:rPr>
+                <w:lang w:val="es-AR"/>
+              </w:rPr>
+            </w:pPr>
+            <w:r>
+              <w:rPr>
+                <w:lang w:val="es-AR"/>
+              </w:rPr>
+              <w:t>4316,505ms</w:t>
             </w:r>
           </w:p>
         </w:tc>
@@ -1675,20 +1672,21 @@
             </w:tcBorders>
             <w:shd w:fill="auto" w:val="clear"/>
             <w:tcMar>
-              <w:left w:w="51" w:type="dxa"/>
-            </w:tcMar>
-          </w:tcPr>
-          <w:p>
-            <w:pPr>
-              <w:pStyle w:val="TableContents"/>
-              <w:rPr>
-                <w:lang w:val="es-AR"/>
-              </w:rPr>
-            </w:pPr>
-            <w:r>
-              <w:rPr>
-                <w:lang w:val="es-AR"/>
-              </w:rPr>
+              <w:left w:w="45" w:type="dxa"/>
+            </w:tcMar>
+          </w:tcPr>
+          <w:p>
+            <w:pPr>
+              <w:pStyle w:val="TableContents"/>
+              <w:rPr>
+                <w:lang w:val="es-AR"/>
+              </w:rPr>
+            </w:pPr>
+            <w:r>
+              <w:rPr>
+                <w:lang w:val="es-AR"/>
+              </w:rPr>
+              <w:t>840ms</w:t>
             </w:r>
           </w:p>
         </w:tc>
@@ -1703,20 +1701,21 @@
             </w:tcBorders>
             <w:shd w:fill="auto" w:val="clear"/>
             <w:tcMar>
-              <w:left w:w="51" w:type="dxa"/>
-            </w:tcMar>
-          </w:tcPr>
-          <w:p>
-            <w:pPr>
-              <w:pStyle w:val="TableContents"/>
-              <w:rPr>
-                <w:lang w:val="es-AR"/>
-              </w:rPr>
-            </w:pPr>
-            <w:r>
-              <w:rPr>
-                <w:lang w:val="es-AR"/>
-              </w:rPr>
+              <w:left w:w="45" w:type="dxa"/>
+            </w:tcMar>
+          </w:tcPr>
+          <w:p>
+            <w:pPr>
+              <w:pStyle w:val="TableContents"/>
+              <w:rPr>
+                <w:lang w:val="es-AR"/>
+              </w:rPr>
+            </w:pPr>
+            <w:r>
+              <w:rPr>
+                <w:lang w:val="es-AR"/>
+              </w:rPr>
+              <w:t>468ms</w:t>
             </w:r>
           </w:p>
         </w:tc>
@@ -1731,26 +1730,27 @@
             </w:tcBorders>
             <w:shd w:fill="auto" w:val="clear"/>
             <w:tcMar>
-              <w:left w:w="51" w:type="dxa"/>
-            </w:tcMar>
-          </w:tcPr>
-          <w:p>
-            <w:pPr>
-              <w:pStyle w:val="TableContents"/>
-              <w:rPr>
-                <w:lang w:val="es-AR"/>
-              </w:rPr>
-            </w:pPr>
-            <w:r>
-              <w:rPr>
-                <w:lang w:val="es-AR"/>
-              </w:rPr>
-            </w:r>
-          </w:p>
-        </w:tc>
-        <w:tc>
-          <w:tcPr>
-            <w:tcW w:w="1614" w:type="dxa"/>
+              <w:left w:w="45" w:type="dxa"/>
+            </w:tcMar>
+          </w:tcPr>
+          <w:p>
+            <w:pPr>
+              <w:pStyle w:val="TableContents"/>
+              <w:rPr>
+                <w:lang w:val="es-AR"/>
+              </w:rPr>
+            </w:pPr>
+            <w:r>
+              <w:rPr>
+                <w:lang w:val="es-AR"/>
+              </w:rPr>
+              <w:t>2616</w:t>
+            </w:r>
+          </w:p>
+        </w:tc>
+        <w:tc>
+          <w:tcPr>
+            <w:tcW w:w="1616" w:type="dxa"/>
             <w:tcBorders>
               <w:top w:val="single" w:sz="2" w:space="0" w:color="000001"/>
               <w:left w:val="single" w:sz="2" w:space="0" w:color="000001"/>
@@ -1761,20 +1761,21 @@
             </w:tcBorders>
             <w:shd w:fill="auto" w:val="clear"/>
             <w:tcMar>
-              <w:left w:w="51" w:type="dxa"/>
-            </w:tcMar>
-          </w:tcPr>
-          <w:p>
-            <w:pPr>
-              <w:pStyle w:val="TableContents"/>
-              <w:rPr>
-                <w:lang w:val="es-AR"/>
-              </w:rPr>
-            </w:pPr>
-            <w:r>
-              <w:rPr>
-                <w:lang w:val="es-AR"/>
-              </w:rPr>
+              <w:left w:w="45" w:type="dxa"/>
+            </w:tcMar>
+          </w:tcPr>
+          <w:p>
+            <w:pPr>
+              <w:pStyle w:val="TableContents"/>
+              <w:rPr>
+                <w:lang w:val="es-AR"/>
+              </w:rPr>
+            </w:pPr>
+            <w:r>
+              <w:rPr>
+                <w:lang w:val="es-AR"/>
+              </w:rPr>
+              <w:t>307200</w:t>
             </w:r>
           </w:p>
         </w:tc>
@@ -1783,16 +1784,16 @@
         <w:trPr/>
         <w:tc>
           <w:tcPr>
-            <w:tcW w:w="1799" w:type="dxa"/>
-            <w:tcBorders>
-              <w:top w:val="single" w:sz="2" w:space="0" w:color="000001"/>
-              <w:left w:val="single" w:sz="2" w:space="0" w:color="000001"/>
-              <w:bottom w:val="single" w:sz="2" w:space="0" w:color="000001"/>
-              <w:insideH w:val="single" w:sz="2" w:space="0" w:color="000001"/>
-            </w:tcBorders>
-            <w:shd w:fill="auto" w:val="clear"/>
-            <w:tcMar>
-              <w:left w:w="51" w:type="dxa"/>
+            <w:tcW w:w="1797" w:type="dxa"/>
+            <w:tcBorders>
+              <w:top w:val="single" w:sz="2" w:space="0" w:color="000001"/>
+              <w:left w:val="single" w:sz="2" w:space="0" w:color="000001"/>
+              <w:bottom w:val="single" w:sz="2" w:space="0" w:color="000001"/>
+              <w:insideH w:val="single" w:sz="2" w:space="0" w:color="000001"/>
+            </w:tcBorders>
+            <w:shd w:fill="auto" w:val="clear"/>
+            <w:tcMar>
+              <w:left w:w="45" w:type="dxa"/>
             </w:tcMar>
           </w:tcPr>
           <w:p>
@@ -1821,7 +1822,7 @@
             </w:tcBorders>
             <w:shd w:fill="auto" w:val="clear"/>
             <w:tcMar>
-              <w:left w:w="51" w:type="dxa"/>
+              <w:left w:w="45" w:type="dxa"/>
             </w:tcMar>
           </w:tcPr>
           <w:p>
@@ -1849,7 +1850,7 @@
             </w:tcBorders>
             <w:shd w:fill="auto" w:val="clear"/>
             <w:tcMar>
-              <w:left w:w="51" w:type="dxa"/>
+              <w:left w:w="45" w:type="dxa"/>
             </w:tcMar>
           </w:tcPr>
           <w:p>
@@ -1877,7 +1878,7 @@
             </w:tcBorders>
             <w:shd w:fill="auto" w:val="clear"/>
             <w:tcMar>
-              <w:left w:w="51" w:type="dxa"/>
+              <w:left w:w="45" w:type="dxa"/>
             </w:tcMar>
           </w:tcPr>
           <w:p>
@@ -1905,26 +1906,26 @@
             </w:tcBorders>
             <w:shd w:fill="auto" w:val="clear"/>
             <w:tcMar>
-              <w:left w:w="51" w:type="dxa"/>
-            </w:tcMar>
-          </w:tcPr>
-          <w:p>
-            <w:pPr>
-              <w:pStyle w:val="TableContents"/>
-              <w:rPr>
-                <w:lang w:val="es-AR"/>
-              </w:rPr>
-            </w:pPr>
-            <w:r>
-              <w:rPr>
-                <w:lang w:val="es-AR"/>
-              </w:rPr>
-            </w:r>
-          </w:p>
-        </w:tc>
-        <w:tc>
-          <w:tcPr>
-            <w:tcW w:w="1614" w:type="dxa"/>
+              <w:left w:w="45" w:type="dxa"/>
+            </w:tcMar>
+          </w:tcPr>
+          <w:p>
+            <w:pPr>
+              <w:pStyle w:val="TableContents"/>
+              <w:rPr>
+                <w:lang w:val="es-AR"/>
+              </w:rPr>
+            </w:pPr>
+            <w:r>
+              <w:rPr>
+                <w:lang w:val="es-AR"/>
+              </w:rPr>
+            </w:r>
+          </w:p>
+        </w:tc>
+        <w:tc>
+          <w:tcPr>
+            <w:tcW w:w="1616" w:type="dxa"/>
             <w:tcBorders>
               <w:top w:val="single" w:sz="2" w:space="0" w:color="000001"/>
               <w:left w:val="single" w:sz="2" w:space="0" w:color="000001"/>
@@ -1935,7 +1936,7 @@
             </w:tcBorders>
             <w:shd w:fill="auto" w:val="clear"/>
             <w:tcMar>
-              <w:left w:w="51" w:type="dxa"/>
+              <w:left w:w="45" w:type="dxa"/>
             </w:tcMar>
           </w:tcPr>
           <w:p>
@@ -1957,16 +1958,16 @@
         <w:trPr/>
         <w:tc>
           <w:tcPr>
-            <w:tcW w:w="1799" w:type="dxa"/>
-            <w:tcBorders>
-              <w:top w:val="single" w:sz="2" w:space="0" w:color="000001"/>
-              <w:left w:val="single" w:sz="2" w:space="0" w:color="000001"/>
-              <w:bottom w:val="single" w:sz="2" w:space="0" w:color="000001"/>
-              <w:insideH w:val="single" w:sz="2" w:space="0" w:color="000001"/>
-            </w:tcBorders>
-            <w:shd w:fill="auto" w:val="clear"/>
-            <w:tcMar>
-              <w:left w:w="51" w:type="dxa"/>
+            <w:tcW w:w="1797" w:type="dxa"/>
+            <w:tcBorders>
+              <w:top w:val="single" w:sz="2" w:space="0" w:color="000001"/>
+              <w:left w:val="single" w:sz="2" w:space="0" w:color="000001"/>
+              <w:bottom w:val="single" w:sz="2" w:space="0" w:color="000001"/>
+              <w:insideH w:val="single" w:sz="2" w:space="0" w:color="000001"/>
+            </w:tcBorders>
+            <w:shd w:fill="auto" w:val="clear"/>
+            <w:tcMar>
+              <w:left w:w="45" w:type="dxa"/>
             </w:tcMar>
           </w:tcPr>
           <w:p>
@@ -1995,20 +1996,21 @@
             </w:tcBorders>
             <w:shd w:fill="auto" w:val="clear"/>
             <w:tcMar>
-              <w:left w:w="51" w:type="dxa"/>
-            </w:tcMar>
-          </w:tcPr>
-          <w:p>
-            <w:pPr>
-              <w:pStyle w:val="TableContents"/>
-              <w:rPr>
-                <w:lang w:val="es-AR"/>
-              </w:rPr>
-            </w:pPr>
-            <w:r>
-              <w:rPr>
-                <w:lang w:val="es-AR"/>
-              </w:rPr>
+              <w:left w:w="45" w:type="dxa"/>
+            </w:tcMar>
+          </w:tcPr>
+          <w:p>
+            <w:pPr>
+              <w:pStyle w:val="TableContents"/>
+              <w:rPr>
+                <w:lang w:val="es-AR"/>
+              </w:rPr>
+            </w:pPr>
+            <w:r>
+              <w:rPr>
+                <w:lang w:val="es-AR"/>
+              </w:rPr>
+              <w:t>4607,365ms</w:t>
             </w:r>
           </w:p>
         </w:tc>
@@ -2023,20 +2025,21 @@
             </w:tcBorders>
             <w:shd w:fill="auto" w:val="clear"/>
             <w:tcMar>
-              <w:left w:w="51" w:type="dxa"/>
-            </w:tcMar>
-          </w:tcPr>
-          <w:p>
-            <w:pPr>
-              <w:pStyle w:val="TableContents"/>
-              <w:rPr>
-                <w:lang w:val="es-AR"/>
-              </w:rPr>
-            </w:pPr>
-            <w:r>
-              <w:rPr>
-                <w:lang w:val="es-AR"/>
-              </w:rPr>
+              <w:left w:w="45" w:type="dxa"/>
+            </w:tcMar>
+          </w:tcPr>
+          <w:p>
+            <w:pPr>
+              <w:pStyle w:val="TableContents"/>
+              <w:rPr>
+                <w:lang w:val="es-AR"/>
+              </w:rPr>
+            </w:pPr>
+            <w:r>
+              <w:rPr>
+                <w:lang w:val="es-AR"/>
+              </w:rPr>
+              <w:t>104ms</w:t>
             </w:r>
           </w:p>
         </w:tc>
@@ -2051,20 +2054,21 @@
             </w:tcBorders>
             <w:shd w:fill="auto" w:val="clear"/>
             <w:tcMar>
-              <w:left w:w="51" w:type="dxa"/>
-            </w:tcMar>
-          </w:tcPr>
-          <w:p>
-            <w:pPr>
-              <w:pStyle w:val="TableContents"/>
-              <w:rPr>
-                <w:lang w:val="es-AR"/>
-              </w:rPr>
-            </w:pPr>
-            <w:r>
-              <w:rPr>
-                <w:lang w:val="es-AR"/>
-              </w:rPr>
+              <w:left w:w="45" w:type="dxa"/>
+            </w:tcMar>
+          </w:tcPr>
+          <w:p>
+            <w:pPr>
+              <w:pStyle w:val="TableContents"/>
+              <w:rPr>
+                <w:lang w:val="es-AR"/>
+              </w:rPr>
+            </w:pPr>
+            <w:r>
+              <w:rPr>
+                <w:lang w:val="es-AR"/>
+              </w:rPr>
+              <w:t>496ms</w:t>
             </w:r>
           </w:p>
         </w:tc>
@@ -2079,26 +2083,27 @@
             </w:tcBorders>
             <w:shd w:fill="auto" w:val="clear"/>
             <w:tcMar>
-              <w:left w:w="51" w:type="dxa"/>
-            </w:tcMar>
-          </w:tcPr>
-          <w:p>
-            <w:pPr>
-              <w:pStyle w:val="TableContents"/>
-              <w:rPr>
-                <w:lang w:val="es-AR"/>
-              </w:rPr>
-            </w:pPr>
-            <w:r>
-              <w:rPr>
-                <w:lang w:val="es-AR"/>
-              </w:rPr>
-            </w:r>
-          </w:p>
-        </w:tc>
-        <w:tc>
-          <w:tcPr>
-            <w:tcW w:w="1614" w:type="dxa"/>
+              <w:left w:w="45" w:type="dxa"/>
+            </w:tcMar>
+          </w:tcPr>
+          <w:p>
+            <w:pPr>
+              <w:pStyle w:val="TableContents"/>
+              <w:rPr>
+                <w:lang w:val="es-AR"/>
+              </w:rPr>
+            </w:pPr>
+            <w:r>
+              <w:rPr>
+                <w:lang w:val="es-AR"/>
+              </w:rPr>
+              <w:t>2640</w:t>
+            </w:r>
+          </w:p>
+        </w:tc>
+        <w:tc>
+          <w:tcPr>
+            <w:tcW w:w="1616" w:type="dxa"/>
             <w:tcBorders>
               <w:top w:val="single" w:sz="2" w:space="0" w:color="000001"/>
               <w:left w:val="single" w:sz="2" w:space="0" w:color="000001"/>
@@ -2109,20 +2114,21 @@
             </w:tcBorders>
             <w:shd w:fill="auto" w:val="clear"/>
             <w:tcMar>
-              <w:left w:w="51" w:type="dxa"/>
-            </w:tcMar>
-          </w:tcPr>
-          <w:p>
-            <w:pPr>
-              <w:pStyle w:val="TableContents"/>
-              <w:rPr>
-                <w:lang w:val="es-AR"/>
-              </w:rPr>
-            </w:pPr>
-            <w:r>
-              <w:rPr>
-                <w:lang w:val="es-AR"/>
-              </w:rPr>
+              <w:left w:w="45" w:type="dxa"/>
+            </w:tcMar>
+          </w:tcPr>
+          <w:p>
+            <w:pPr>
+              <w:pStyle w:val="TableContents"/>
+              <w:rPr>
+                <w:lang w:val="es-AR"/>
+              </w:rPr>
+            </w:pPr>
+            <w:r>
+              <w:rPr>
+                <w:lang w:val="es-AR"/>
+              </w:rPr>
+              <w:t>307200</w:t>
             </w:r>
           </w:p>
         </w:tc>
@@ -2153,129 +2159,33 @@
           <w:ilvl w:val="1"/>
           <w:numId w:val="1"/>
         </w:numPr>
+        <w:rPr/>
+      </w:pPr>
+      <w:r>
         <w:rPr>
           <w:lang w:val="es-AR"/>
         </w:rPr>
-      </w:pPr>
+        <w:t xml:space="preserve">Diferencias y similitudes entre </w:t>
+      </w:r>
       <w:r>
         <w:rPr>
           <w:lang w:val="es-AR"/>
         </w:rPr>
-        <w:t>Diferencias y similitudes entre RAIDs</w:t>
-      </w:r>
-    </w:p>
-    <w:p>
-      <w:pPr>
-        <w:pStyle w:val="Heading2"/>
+        <w:t>Tecnologías</w:t>
+      </w:r>
+    </w:p>
+    <w:p>
+      <w:pPr>
+        <w:pStyle w:val="Heading3"/>
         <w:numPr>
-          <w:ilvl w:val="1"/>
+          <w:ilvl w:val="0"/>
           <w:numId w:val="1"/>
         </w:numPr>
-        <w:rPr>
-          <w:lang w:val="es-AR"/>
-        </w:rPr>
-      </w:pPr>
-      <w:r>
-        <w:rPr>
-          <w:lang w:val="es-AR"/>
-        </w:rPr>
-        <w:t>Motivo por el cual se definieron como Fixed Size</w:t>
-      </w:r>
-    </w:p>
-    <w:p>
-      <w:pPr>
-        <w:pStyle w:val="TextBody"/>
-        <w:rPr>
-          <w:lang w:val="es-AR"/>
-        </w:rPr>
-      </w:pPr>
-      <w:r>
-        <w:rPr>
-          <w:lang w:val="es-AR"/>
-        </w:rPr>
-        <w:t>Los discos para las situaciones anteriores fueron definidos como fixed size por el siguiente motivo:</w:t>
-      </w:r>
-    </w:p>
-    <w:p>
-      <w:pPr>
-        <w:pStyle w:val="TextBody"/>
-        <w:rPr>
-          <w:lang w:val="es-AR"/>
-        </w:rPr>
-      </w:pPr>
-      <w:r>
-        <w:rPr>
-          <w:lang w:val="es-AR"/>
-        </w:rPr>
-        <w:t>De no ser definidos como fixed size, los discos iran creciendo a medida que se vaya necesitando de mayor espacio de almacenamiento. Esto conlleva dos problemas:</w:t>
-      </w:r>
-    </w:p>
-    <w:p>
-      <w:pPr>
-        <w:pStyle w:val="TextBody"/>
-        <w:numPr>
-          <w:ilvl w:val="0"/>
-          <w:numId w:val="3"/>
-        </w:numPr>
-        <w:rPr>
-          <w:lang w:val="es-AR"/>
-        </w:rPr>
-      </w:pPr>
-      <w:r>
-        <w:rPr>
-          <w:lang w:val="es-AR"/>
-        </w:rPr>
-        <w:t>El espacio que se necesita puede no estar disponible al momento de expandir el disco virtual. Esto llevará a situaciónes impredecibles, y ciertamente a un fallo.</w:t>
-      </w:r>
-    </w:p>
-    <w:p>
-      <w:pPr>
-        <w:pStyle w:val="TextBody"/>
-        <w:numPr>
-          <w:ilvl w:val="0"/>
-          <w:numId w:val="3"/>
-        </w:numPr>
-        <w:rPr>
-          <w:lang w:val="es-AR"/>
-        </w:rPr>
-      </w:pPr>
-      <w:r>
-        <w:rPr>
-          <w:lang w:val="es-AR"/>
-        </w:rPr>
-        <w:t>Al expandir el disco virtual, se debe recurrir al file system para que asigne el nuevo espacio necesitado, con el tiempo que esta asignacion conlleva. De tener ya creado y reservado todo el espacio, esto pasa a ser simplemente una cuestión de escritura.</w:t>
-      </w:r>
-    </w:p>
-    <w:p>
-      <w:pPr>
-        <w:pStyle w:val="Heading2"/>
-        <w:numPr>
-          <w:ilvl w:val="1"/>
-          <w:numId w:val="1"/>
-        </w:numPr>
-        <w:rPr>
-          <w:lang w:val="es-AR"/>
-        </w:rPr>
-      </w:pPr>
-      <w:r>
-        <w:rPr>
-          <w:lang w:val="es-AR"/>
-        </w:rPr>
-        <w:t>Tolerancia a fallos de las situaciones anteriores</w:t>
-      </w:r>
-    </w:p>
-    <w:p>
-      <w:pPr>
-        <w:pStyle w:val="Heading3"/>
-        <w:numPr>
-          <w:ilvl w:val="1"/>
-          <w:numId w:val="1"/>
-        </w:numPr>
-        <w:rPr/>
-      </w:pPr>
-      <w:r>
-        <w:rPr/>
-        <w:t>Raid 0</w:t>
+        <w:rPr/>
+      </w:pPr>
+      <w:r>
+        <w:rPr/>
+        <w:t>Velocidades</w:t>
       </w:r>
     </w:p>
     <w:p>
@@ -2293,12 +2203,143 @@
         <w:rPr/>
       </w:pPr>
       <w:r>
-        <w:rPr/>
-        <w:t>Raid 0 no posee tolerancia a fallos. Al primer disco que fue removido, el sistema de discos colapsó, queda</w:t>
-      </w:r>
-      <w:r>
-        <w:rPr/>
-        <w:t>ndo inutilizado como espacio de almacenamiento.</w:t>
+        <w:rPr>
+          <w:lang w:val="es-AR"/>
+        </w:rPr>
+        <w:t xml:space="preserve">SAN demostró trabajar a una velocidad mucho mayor que NAS, copiando la misma cantidad de datos, gracias al hecho de que trabaja a nivel de bloques, y no a nivel de archivos. </w:t>
+      </w:r>
+      <w:r>
+        <w:rPr>
+          <w:lang w:val="es-AR"/>
+        </w:rPr>
+        <w:t>Además, trabaja directamente sobre el recurso de almacenamiento, en lugar de recurrir a un servicio externo que provea la transferencia.</w:t>
+      </w:r>
+    </w:p>
+    <w:p>
+      <w:pPr>
+        <w:pStyle w:val="Heading3"/>
+        <w:numPr>
+          <w:ilvl w:val="1"/>
+          <w:numId w:val="1"/>
+        </w:numPr>
+        <w:rPr/>
+      </w:pPr>
+      <w:r>
+        <w:rPr/>
+        <w:t xml:space="preserve">I/O – </w:t>
+      </w:r>
+      <w:r>
+        <w:rPr/>
+        <w:t>Bloques de Salida</w:t>
+      </w:r>
+    </w:p>
+    <w:p>
+      <w:pPr>
+        <w:pStyle w:val="TextBody"/>
+        <w:widowControl w:val="false"/>
+        <w:numPr>
+          <w:ilvl w:val="1"/>
+          <w:numId w:val="1"/>
+        </w:numPr>
+        <w:bidi w:val="0"/>
+        <w:spacing w:lineRule="auto" w:line="288" w:before="0" w:after="140"/>
+        <w:ind w:left="0" w:right="0" w:hanging="0"/>
+        <w:jc w:val="left"/>
+        <w:rPr/>
+      </w:pPr>
+      <w:r>
+        <w:rPr/>
+        <w:t>NAS no arrojó metricas de entrada y salida de bloques, debido al hecho de que al trabajar basado en archivos (y no en bloques) la salida no era realizada directamente por el programa a una unidad de almacenamiento, escribiendo en esta bloque a bloque. En su lugar, el archivo resultante era transmitido por un servicio.</w:t>
+      </w:r>
+    </w:p>
+    <w:p>
+      <w:pPr>
+        <w:pStyle w:val="TextBody"/>
+        <w:widowControl w:val="false"/>
+        <w:numPr>
+          <w:ilvl w:val="1"/>
+          <w:numId w:val="1"/>
+        </w:numPr>
+        <w:bidi w:val="0"/>
+        <w:spacing w:lineRule="auto" w:line="288" w:before="0" w:after="140"/>
+        <w:ind w:left="0" w:right="0" w:hanging="0"/>
+        <w:jc w:val="left"/>
+        <w:rPr/>
+      </w:pPr>
+      <w:r>
+        <w:rPr/>
+        <w:t>SAN, por el contrario, demostró consistencia a la hora de escribir, realizando siempre el mismo trabajo de escritura sin importar el tipo de RAID.</w:t>
+      </w:r>
+    </w:p>
+    <w:p>
+      <w:pPr>
+        <w:pStyle w:val="Heading3"/>
+        <w:numPr>
+          <w:ilvl w:val="1"/>
+          <w:numId w:val="1"/>
+        </w:numPr>
+        <w:rPr/>
+      </w:pPr>
+      <w:r>
+        <w:rPr/>
+        <w:t>I/O – Bloques de entrada</w:t>
+      </w:r>
+    </w:p>
+    <w:p>
+      <w:pPr>
+        <w:pStyle w:val="TextBody"/>
+        <w:widowControl w:val="false"/>
+        <w:numPr>
+          <w:ilvl w:val="1"/>
+          <w:numId w:val="1"/>
+        </w:numPr>
+        <w:bidi w:val="0"/>
+        <w:spacing w:lineRule="auto" w:line="288" w:before="0" w:after="140"/>
+        <w:ind w:left="0" w:right="0" w:hanging="0"/>
+        <w:jc w:val="left"/>
+        <w:rPr/>
+      </w:pPr>
+      <w:r>
+        <w:rPr/>
+        <w:t>Al igual que sucedía con la escritura, NAS no realizó lectura a nivel de bloques.</w:t>
+      </w:r>
+    </w:p>
+    <w:p>
+      <w:pPr>
+        <w:pStyle w:val="TextBody"/>
+        <w:widowControl w:val="false"/>
+        <w:numPr>
+          <w:ilvl w:val="1"/>
+          <w:numId w:val="1"/>
+        </w:numPr>
+        <w:bidi w:val="0"/>
+        <w:spacing w:lineRule="auto" w:line="288" w:before="0" w:after="140"/>
+        <w:ind w:left="0" w:right="0" w:hanging="0"/>
+        <w:jc w:val="left"/>
+        <w:rPr/>
+      </w:pPr>
+      <w:r>
+        <w:rPr/>
+        <w:t>En el caso de SAN, se puede observar una cantidad de bloques leidos bastante consistente. Con la excepción de RAID 0, quien realizó solamente 8 lecturas de bloque.</w:t>
+      </w:r>
+    </w:p>
+    <w:p>
+      <w:pPr>
+        <w:pStyle w:val="TextBody"/>
+        <w:widowControl w:val="false"/>
+        <w:numPr>
+          <w:ilvl w:val="1"/>
+          <w:numId w:val="1"/>
+        </w:numPr>
+        <w:bidi w:val="0"/>
+        <w:spacing w:lineRule="auto" w:line="288" w:before="0" w:after="140"/>
+        <w:ind w:left="0" w:right="0" w:hanging="0"/>
+        <w:jc w:val="left"/>
+        <w:rPr/>
+      </w:pPr>
+      <w:r>
+        <w:rPr/>
+        <w:t>En el caso de RAID 6, la menor cantidad de bloques leídos puede que se deba a que al haber 2 bloques de paridad, no es necesaria la lectura del conjunto completo para obtener la totalidad del archivo. Con la lectura de 1 de los bloques es suficiente.</w:t>
       </w:r>
     </w:p>
     <w:p>
@@ -2308,7 +2349,6 @@
           <w:ilvl w:val="1"/>
           <w:numId w:val="1"/>
         </w:numPr>
-        <w:spacing w:before="200" w:after="120"/>
         <w:rPr>
           <w:lang w:val="es-AR"/>
         </w:rPr>
@@ -2317,28 +2357,992 @@
         <w:rPr>
           <w:lang w:val="es-AR"/>
         </w:rPr>
-        <w:t>Resumen de conceptos teoricos</w:t>
+        <w:t>Motivo por el cual se definieron como Fixed Size</w:t>
+      </w:r>
+    </w:p>
+    <w:p>
+      <w:pPr>
+        <w:pStyle w:val="TextBody"/>
+        <w:rPr>
+          <w:lang w:val="es-AR"/>
+        </w:rPr>
+      </w:pPr>
+      <w:r>
+        <w:rPr>
+          <w:lang w:val="es-AR"/>
+        </w:rPr>
+        <w:t>Los discos para las situaciones anteriores fueron definidos como fixed size por el siguiente motivo:</w:t>
+      </w:r>
+    </w:p>
+    <w:p>
+      <w:pPr>
+        <w:pStyle w:val="TextBody"/>
+        <w:rPr>
+          <w:lang w:val="es-AR"/>
+        </w:rPr>
+      </w:pPr>
+      <w:r>
+        <w:rPr>
+          <w:lang w:val="es-AR"/>
+        </w:rPr>
+        <w:t>De no ser definidos como fixed size, los discos iran creciendo a medida que se vaya necesitando de mayor espacio de almacenamiento. Esto conlleva dos problemas:</w:t>
+      </w:r>
+    </w:p>
+    <w:p>
+      <w:pPr>
+        <w:pStyle w:val="TextBody"/>
+        <w:numPr>
+          <w:ilvl w:val="0"/>
+          <w:numId w:val="3"/>
+        </w:numPr>
+        <w:rPr>
+          <w:lang w:val="es-AR"/>
+        </w:rPr>
+      </w:pPr>
+      <w:r>
+        <w:rPr>
+          <w:lang w:val="es-AR"/>
+        </w:rPr>
+        <w:t>El espacio que se necesita puede no estar disponible al momento de expandir el disco virtual. Esto llevará a situaciónes impredecibles, y ciertamente a un fallo.</w:t>
+      </w:r>
+    </w:p>
+    <w:p>
+      <w:pPr>
+        <w:pStyle w:val="TextBody"/>
+        <w:numPr>
+          <w:ilvl w:val="0"/>
+          <w:numId w:val="3"/>
+        </w:numPr>
+        <w:rPr>
+          <w:lang w:val="es-AR"/>
+        </w:rPr>
+      </w:pPr>
+      <w:r>
+        <w:rPr>
+          <w:lang w:val="es-AR"/>
+        </w:rPr>
+        <w:t>Al expandir el disco virtual, se debe recurrir al file system para que asigne el nuevo espacio necesitado, con el tiempo que esta asignacion conlleva. De tener ya creado y reservado todo el espacio, esto pasa a ser simplemente una cuestión de escritura.</w:t>
+      </w:r>
+    </w:p>
+    <w:p>
+      <w:pPr>
+        <w:pStyle w:val="Heading2"/>
+        <w:widowControl w:val="false"/>
+        <w:numPr>
+          <w:ilvl w:val="0"/>
+          <w:numId w:val="0"/>
+        </w:numPr>
+        <w:jc w:val="left"/>
+        <w:outlineLvl w:val="1"/>
+        <w:rPr>
+          <w:lang w:val="es-AR"/>
+        </w:rPr>
+      </w:pPr>
+      <w:r>
+        <w:rPr/>
+      </w:r>
+      <w:r>
+        <w:br w:type="page"/>
+      </w:r>
+    </w:p>
+    <w:p>
+      <w:pPr>
+        <w:pStyle w:val="Heading2"/>
+        <w:numPr>
+          <w:ilvl w:val="1"/>
+          <w:numId w:val="1"/>
+        </w:numPr>
+        <w:rPr/>
+      </w:pPr>
+      <w:r>
+        <w:rPr>
+          <w:lang w:val="es-AR"/>
+        </w:rPr>
+        <w:t>Tolerancia a fallos de las situaciones anteriores</w:t>
+      </w:r>
+    </w:p>
+    <w:p>
+      <w:pPr>
+        <w:pStyle w:val="Quotations"/>
+        <w:widowControl w:val="false"/>
+        <w:numPr>
+          <w:ilvl w:val="1"/>
+          <w:numId w:val="1"/>
+        </w:numPr>
+        <w:bidi w:val="0"/>
+        <w:ind w:left="576" w:right="0" w:hanging="0"/>
+        <w:jc w:val="left"/>
+        <w:rPr/>
+      </w:pPr>
+      <w:r>
+        <w:rPr/>
+        <w:t>En el popup de alerta puede verse el estado actual del storage, siendo DEGRADED (degradado) o UNAVAIL (no disponible).</w:t>
       </w:r>
     </w:p>
     <w:p>
       <w:pPr>
         <w:pStyle w:val="Heading3"/>
-        <w:rPr/>
-      </w:pPr>
-      <w:r>
-        <w:rPr/>
-        <w:t>Velocidades</w:t>
+        <w:numPr>
+          <w:ilvl w:val="1"/>
+          <w:numId w:val="1"/>
+        </w:numPr>
+        <w:rPr/>
+      </w:pPr>
+      <w:r>
+        <w:rPr/>
+        <w:t>SAN – Raid 0</w:t>
       </w:r>
     </w:p>
     <w:p>
       <w:pPr>
         <w:pStyle w:val="TextBody"/>
-        <w:spacing w:before="0" w:after="140"/>
-        <w:rPr/>
-      </w:pPr>
-      <w:r>
-        <w:rPr/>
-        <w:t>SAN demostró trabajar a una velocidad mucho mayor que NAS, copiando la misma cantidad de datos.</w:t>
+        <w:widowControl w:val="false"/>
+        <w:numPr>
+          <w:ilvl w:val="1"/>
+          <w:numId w:val="1"/>
+        </w:numPr>
+        <w:bidi w:val="0"/>
+        <w:spacing w:lineRule="auto" w:line="288" w:before="0" w:after="140"/>
+        <w:ind w:left="576" w:right="0" w:hanging="0"/>
+        <w:jc w:val="left"/>
+        <w:rPr/>
+      </w:pPr>
+      <w:r>
+        <w:rPr/>
+        <w:t>Raid 0 no posee tolerancia a fallos. Al primer disco que fue removido, el sistema de discos colapsó, quedando inutilizado como espacio de almacenamiento. Esto se debe a que cada archivo se encuentra fragmentado y distribuido a lo largo de los discos que compongan el array. Al perder un disco, se pierden partes de todos los archivos.</w:t>
+      </w:r>
+    </w:p>
+    <w:p>
+      <w:pPr>
+        <w:pStyle w:val="TextBody"/>
+        <w:widowControl w:val="false"/>
+        <w:numPr>
+          <w:ilvl w:val="1"/>
+          <w:numId w:val="1"/>
+        </w:numPr>
+        <w:bidi w:val="0"/>
+        <w:spacing w:lineRule="auto" w:line="288" w:before="0" w:after="140"/>
+        <w:ind w:left="576" w:right="0" w:hanging="0"/>
+        <w:jc w:val="left"/>
+        <w:rPr/>
+      </w:pPr>
+      <w:r>
+        <w:drawing>
+          <wp:anchor behindDoc="0" distT="0" distB="0" distL="0" distR="0" simplePos="0" locked="0" layoutInCell="1" allowOverlap="1" relativeHeight="2">
+            <wp:simplePos x="0" y="0"/>
+            <wp:positionH relativeFrom="column">
+              <wp:align>center</wp:align>
+            </wp:positionH>
+            <wp:positionV relativeFrom="paragraph">
+              <wp:align>top</wp:align>
+            </wp:positionV>
+            <wp:extent cx="6120130" cy="3440430"/>
+            <wp:effectExtent l="0" t="0" r="0" b="0"/>
+            <wp:wrapSquare wrapText="largest"/>
+            <wp:docPr id="1" name="Image1" descr=""/>
+            <wp:cNvGraphicFramePr>
+              <a:graphicFrameLocks xmlns:a="http://schemas.openxmlformats.org/drawingml/2006/main" noChangeAspect="1"/>
+            </wp:cNvGraphicFramePr>
+            <a:graphic xmlns:a="http://schemas.openxmlformats.org/drawingml/2006/main">
+              <a:graphicData uri="http://schemas.openxmlformats.org/drawingml/2006/picture">
+                <pic:pic xmlns:pic="http://schemas.openxmlformats.org/drawingml/2006/picture">
+                  <pic:nvPicPr>
+                    <pic:cNvPr id="1" name="Image1" descr=""/>
+                    <pic:cNvPicPr>
+                      <a:picLocks noChangeAspect="1" noChangeArrowheads="1"/>
+                    </pic:cNvPicPr>
+                  </pic:nvPicPr>
+                  <pic:blipFill>
+                    <a:blip r:embed="rId2"/>
+                    <a:stretch>
+                      <a:fillRect/>
+                    </a:stretch>
+                  </pic:blipFill>
+                  <pic:spPr bwMode="auto">
+                    <a:xfrm>
+                      <a:off x="0" y="0"/>
+                      <a:ext cx="6120130" cy="3440430"/>
+                    </a:xfrm>
+                    <a:prstGeom prst="rect">
+                      <a:avLst/>
+                    </a:prstGeom>
+                  </pic:spPr>
+                </pic:pic>
+              </a:graphicData>
+            </a:graphic>
+          </wp:anchor>
+        </w:drawing>
+      </w:r>
+      <w:r>
+        <w:rPr/>
+        <w:t>5</w:t>
+      </w:r>
+      <w:r>
+        <w:rPr/>
+        <w:t xml:space="preserve"> discos – Storage inutilizado</w:t>
+      </w:r>
+      <w:r>
+        <w:br w:type="page"/>
+      </w:r>
+    </w:p>
+    <w:p>
+      <w:pPr>
+        <w:pStyle w:val="Heading3"/>
+        <w:rPr/>
+      </w:pPr>
+      <w:r>
+        <w:rPr/>
+        <w:t>SAN – RAID 1</w:t>
+      </w:r>
+    </w:p>
+    <w:p>
+      <w:pPr>
+        <w:pStyle w:val="TextBody"/>
+        <w:rPr/>
+      </w:pPr>
+      <w:r>
+        <w:rPr/>
+        <w:t>Raid 1 soporta la eliminación de todos los discos que componen el raid exceptuando uno. Por lo tanto, mientras quede un disco funcional, el storage seguirá disponible; y seguirá disponible hasta eliminar el último disco. Esto es gracias a que el storage completo se encuentra replicado en cada disco.</w:t>
+      </w:r>
+    </w:p>
+    <w:p>
+      <w:pPr>
+        <w:pStyle w:val="TextBody"/>
+        <w:rPr/>
+      </w:pPr>
+      <w:r>
+        <w:drawing>
+          <wp:anchor behindDoc="0" distT="0" distB="0" distL="0" distR="0" simplePos="0" locked="0" layoutInCell="1" allowOverlap="1" relativeHeight="3">
+            <wp:simplePos x="0" y="0"/>
+            <wp:positionH relativeFrom="column">
+              <wp:align>center</wp:align>
+            </wp:positionH>
+            <wp:positionV relativeFrom="paragraph">
+              <wp:align>top</wp:align>
+            </wp:positionV>
+            <wp:extent cx="6120130" cy="3440430"/>
+            <wp:effectExtent l="0" t="0" r="0" b="0"/>
+            <wp:wrapSquare wrapText="largest"/>
+            <wp:docPr id="2" name="Image2" descr=""/>
+            <wp:cNvGraphicFramePr>
+              <a:graphicFrameLocks xmlns:a="http://schemas.openxmlformats.org/drawingml/2006/main" noChangeAspect="1"/>
+            </wp:cNvGraphicFramePr>
+            <a:graphic xmlns:a="http://schemas.openxmlformats.org/drawingml/2006/main">
+              <a:graphicData uri="http://schemas.openxmlformats.org/drawingml/2006/picture">
+                <pic:pic xmlns:pic="http://schemas.openxmlformats.org/drawingml/2006/picture">
+                  <pic:nvPicPr>
+                    <pic:cNvPr id="2" name="Image2" descr=""/>
+                    <pic:cNvPicPr>
+                      <a:picLocks noChangeAspect="1" noChangeArrowheads="1"/>
+                    </pic:cNvPicPr>
+                  </pic:nvPicPr>
+                  <pic:blipFill>
+                    <a:blip r:embed="rId3"/>
+                    <a:stretch>
+                      <a:fillRect/>
+                    </a:stretch>
+                  </pic:blipFill>
+                  <pic:spPr bwMode="auto">
+                    <a:xfrm>
+                      <a:off x="0" y="0"/>
+                      <a:ext cx="6120130" cy="3440430"/>
+                    </a:xfrm>
+                    <a:prstGeom prst="rect">
+                      <a:avLst/>
+                    </a:prstGeom>
+                  </pic:spPr>
+                </pic:pic>
+              </a:graphicData>
+            </a:graphic>
+          </wp:anchor>
+        </w:drawing>
+      </w:r>
+      <w:r>
+        <w:rPr/>
+        <w:t>5</w:t>
+      </w:r>
+      <w:r>
+        <w:rPr/>
+        <w:t xml:space="preserve"> discos – Storage degradado</w:t>
+      </w:r>
+    </w:p>
+    <w:p>
+      <w:pPr>
+        <w:pStyle w:val="TextBody"/>
+        <w:rPr/>
+      </w:pPr>
+      <w:r>
+        <w:drawing>
+          <wp:anchor behindDoc="0" distT="0" distB="0" distL="0" distR="0" simplePos="0" locked="0" layoutInCell="1" allowOverlap="1" relativeHeight="4">
+            <wp:simplePos x="0" y="0"/>
+            <wp:positionH relativeFrom="column">
+              <wp:align>center</wp:align>
+            </wp:positionH>
+            <wp:positionV relativeFrom="paragraph">
+              <wp:align>top</wp:align>
+            </wp:positionV>
+            <wp:extent cx="6120130" cy="3440430"/>
+            <wp:effectExtent l="0" t="0" r="0" b="0"/>
+            <wp:wrapSquare wrapText="largest"/>
+            <wp:docPr id="3" name="Image3" descr=""/>
+            <wp:cNvGraphicFramePr>
+              <a:graphicFrameLocks xmlns:a="http://schemas.openxmlformats.org/drawingml/2006/main" noChangeAspect="1"/>
+            </wp:cNvGraphicFramePr>
+            <a:graphic xmlns:a="http://schemas.openxmlformats.org/drawingml/2006/main">
+              <a:graphicData uri="http://schemas.openxmlformats.org/drawingml/2006/picture">
+                <pic:pic xmlns:pic="http://schemas.openxmlformats.org/drawingml/2006/picture">
+                  <pic:nvPicPr>
+                    <pic:cNvPr id="3" name="Image3" descr=""/>
+                    <pic:cNvPicPr>
+                      <a:picLocks noChangeAspect="1" noChangeArrowheads="1"/>
+                    </pic:cNvPicPr>
+                  </pic:nvPicPr>
+                  <pic:blipFill>
+                    <a:blip r:embed="rId4"/>
+                    <a:stretch>
+                      <a:fillRect/>
+                    </a:stretch>
+                  </pic:blipFill>
+                  <pic:spPr bwMode="auto">
+                    <a:xfrm>
+                      <a:off x="0" y="0"/>
+                      <a:ext cx="6120130" cy="3440430"/>
+                    </a:xfrm>
+                    <a:prstGeom prst="rect">
+                      <a:avLst/>
+                    </a:prstGeom>
+                  </pic:spPr>
+                </pic:pic>
+              </a:graphicData>
+            </a:graphic>
+          </wp:anchor>
+        </w:drawing>
+      </w:r>
+      <w:r>
+        <w:rPr/>
+        <w:t>4</w:t>
+      </w:r>
+      <w:r>
+        <w:rPr/>
+        <w:t xml:space="preserve"> discos – Storage degradado</w:t>
+      </w:r>
+    </w:p>
+    <w:p>
+      <w:pPr>
+        <w:pStyle w:val="TextBody"/>
+        <w:rPr/>
+      </w:pPr>
+      <w:r>
+        <w:drawing>
+          <wp:anchor behindDoc="0" distT="0" distB="0" distL="0" distR="0" simplePos="0" locked="0" layoutInCell="1" allowOverlap="1" relativeHeight="5">
+            <wp:simplePos x="0" y="0"/>
+            <wp:positionH relativeFrom="column">
+              <wp:align>center</wp:align>
+            </wp:positionH>
+            <wp:positionV relativeFrom="paragraph">
+              <wp:align>top</wp:align>
+            </wp:positionV>
+            <wp:extent cx="6120130" cy="3440430"/>
+            <wp:effectExtent l="0" t="0" r="0" b="0"/>
+            <wp:wrapSquare wrapText="largest"/>
+            <wp:docPr id="4" name="Image4" descr=""/>
+            <wp:cNvGraphicFramePr>
+              <a:graphicFrameLocks xmlns:a="http://schemas.openxmlformats.org/drawingml/2006/main" noChangeAspect="1"/>
+            </wp:cNvGraphicFramePr>
+            <a:graphic xmlns:a="http://schemas.openxmlformats.org/drawingml/2006/main">
+              <a:graphicData uri="http://schemas.openxmlformats.org/drawingml/2006/picture">
+                <pic:pic xmlns:pic="http://schemas.openxmlformats.org/drawingml/2006/picture">
+                  <pic:nvPicPr>
+                    <pic:cNvPr id="4" name="Image4" descr=""/>
+                    <pic:cNvPicPr>
+                      <a:picLocks noChangeAspect="1" noChangeArrowheads="1"/>
+                    </pic:cNvPicPr>
+                  </pic:nvPicPr>
+                  <pic:blipFill>
+                    <a:blip r:embed="rId5"/>
+                    <a:stretch>
+                      <a:fillRect/>
+                    </a:stretch>
+                  </pic:blipFill>
+                  <pic:spPr bwMode="auto">
+                    <a:xfrm>
+                      <a:off x="0" y="0"/>
+                      <a:ext cx="6120130" cy="3440430"/>
+                    </a:xfrm>
+                    <a:prstGeom prst="rect">
+                      <a:avLst/>
+                    </a:prstGeom>
+                  </pic:spPr>
+                </pic:pic>
+              </a:graphicData>
+            </a:graphic>
+          </wp:anchor>
+        </w:drawing>
+      </w:r>
+      <w:r>
+        <w:rPr/>
+        <w:t>3</w:t>
+      </w:r>
+      <w:r>
+        <w:rPr/>
+        <w:t xml:space="preserve"> discos – Storage degradado</w:t>
+      </w:r>
+    </w:p>
+    <w:p>
+      <w:pPr>
+        <w:pStyle w:val="TextBody"/>
+        <w:rPr/>
+      </w:pPr>
+      <w:r>
+        <w:drawing>
+          <wp:anchor behindDoc="0" distT="0" distB="0" distL="0" distR="0" simplePos="0" locked="0" layoutInCell="1" allowOverlap="1" relativeHeight="6">
+            <wp:simplePos x="0" y="0"/>
+            <wp:positionH relativeFrom="column">
+              <wp:align>center</wp:align>
+            </wp:positionH>
+            <wp:positionV relativeFrom="paragraph">
+              <wp:align>top</wp:align>
+            </wp:positionV>
+            <wp:extent cx="6120130" cy="3440430"/>
+            <wp:effectExtent l="0" t="0" r="0" b="0"/>
+            <wp:wrapSquare wrapText="largest"/>
+            <wp:docPr id="5" name="Image5" descr=""/>
+            <wp:cNvGraphicFramePr>
+              <a:graphicFrameLocks xmlns:a="http://schemas.openxmlformats.org/drawingml/2006/main" noChangeAspect="1"/>
+            </wp:cNvGraphicFramePr>
+            <a:graphic xmlns:a="http://schemas.openxmlformats.org/drawingml/2006/main">
+              <a:graphicData uri="http://schemas.openxmlformats.org/drawingml/2006/picture">
+                <pic:pic xmlns:pic="http://schemas.openxmlformats.org/drawingml/2006/picture">
+                  <pic:nvPicPr>
+                    <pic:cNvPr id="5" name="Image5" descr=""/>
+                    <pic:cNvPicPr>
+                      <a:picLocks noChangeAspect="1" noChangeArrowheads="1"/>
+                    </pic:cNvPicPr>
+                  </pic:nvPicPr>
+                  <pic:blipFill>
+                    <a:blip r:embed="rId6"/>
+                    <a:stretch>
+                      <a:fillRect/>
+                    </a:stretch>
+                  </pic:blipFill>
+                  <pic:spPr bwMode="auto">
+                    <a:xfrm>
+                      <a:off x="0" y="0"/>
+                      <a:ext cx="6120130" cy="3440430"/>
+                    </a:xfrm>
+                    <a:prstGeom prst="rect">
+                      <a:avLst/>
+                    </a:prstGeom>
+                  </pic:spPr>
+                </pic:pic>
+              </a:graphicData>
+            </a:graphic>
+          </wp:anchor>
+        </w:drawing>
+      </w:r>
+      <w:r>
+        <w:rPr/>
+        <w:t>2</w:t>
+      </w:r>
+      <w:r>
+        <w:rPr/>
+        <w:t xml:space="preserve"> discos – Storage degradado</w:t>
+      </w:r>
+    </w:p>
+    <w:p>
+      <w:pPr>
+        <w:pStyle w:val="TextBody"/>
+        <w:rPr/>
+      </w:pPr>
+      <w:r>
+        <w:drawing>
+          <wp:anchor behindDoc="0" distT="0" distB="0" distL="0" distR="0" simplePos="0" locked="0" layoutInCell="1" allowOverlap="1" relativeHeight="7">
+            <wp:simplePos x="0" y="0"/>
+            <wp:positionH relativeFrom="column">
+              <wp:align>center</wp:align>
+            </wp:positionH>
+            <wp:positionV relativeFrom="paragraph">
+              <wp:align>top</wp:align>
+            </wp:positionV>
+            <wp:extent cx="6120130" cy="3440430"/>
+            <wp:effectExtent l="0" t="0" r="0" b="0"/>
+            <wp:wrapSquare wrapText="largest"/>
+            <wp:docPr id="6" name="Image6" descr=""/>
+            <wp:cNvGraphicFramePr>
+              <a:graphicFrameLocks xmlns:a="http://schemas.openxmlformats.org/drawingml/2006/main" noChangeAspect="1"/>
+            </wp:cNvGraphicFramePr>
+            <a:graphic xmlns:a="http://schemas.openxmlformats.org/drawingml/2006/main">
+              <a:graphicData uri="http://schemas.openxmlformats.org/drawingml/2006/picture">
+                <pic:pic xmlns:pic="http://schemas.openxmlformats.org/drawingml/2006/picture">
+                  <pic:nvPicPr>
+                    <pic:cNvPr id="6" name="Image6" descr=""/>
+                    <pic:cNvPicPr>
+                      <a:picLocks noChangeAspect="1" noChangeArrowheads="1"/>
+                    </pic:cNvPicPr>
+                  </pic:nvPicPr>
+                  <pic:blipFill>
+                    <a:blip r:embed="rId7"/>
+                    <a:stretch>
+                      <a:fillRect/>
+                    </a:stretch>
+                  </pic:blipFill>
+                  <pic:spPr bwMode="auto">
+                    <a:xfrm>
+                      <a:off x="0" y="0"/>
+                      <a:ext cx="6120130" cy="3440430"/>
+                    </a:xfrm>
+                    <a:prstGeom prst="rect">
+                      <a:avLst/>
+                    </a:prstGeom>
+                  </pic:spPr>
+                </pic:pic>
+              </a:graphicData>
+            </a:graphic>
+          </wp:anchor>
+        </w:drawing>
+      </w:r>
+      <w:r>
+        <w:rPr/>
+        <w:t>1</w:t>
+      </w:r>
+      <w:r>
+        <w:rPr/>
+        <w:t xml:space="preserve"> disco – Storage degradado – Aun funcional</w:t>
+      </w:r>
+    </w:p>
+    <w:p>
+      <w:pPr>
+        <w:pStyle w:val="TextBody"/>
+        <w:rPr/>
+      </w:pPr>
+      <w:r>
+        <w:drawing>
+          <wp:anchor behindDoc="0" distT="0" distB="0" distL="0" distR="0" simplePos="0" locked="0" layoutInCell="1" allowOverlap="1" relativeHeight="8">
+            <wp:simplePos x="0" y="0"/>
+            <wp:positionH relativeFrom="column">
+              <wp:align>center</wp:align>
+            </wp:positionH>
+            <wp:positionV relativeFrom="paragraph">
+              <wp:align>top</wp:align>
+            </wp:positionV>
+            <wp:extent cx="6120130" cy="3440430"/>
+            <wp:effectExtent l="0" t="0" r="0" b="0"/>
+            <wp:wrapSquare wrapText="largest"/>
+            <wp:docPr id="7" name="Image7" descr=""/>
+            <wp:cNvGraphicFramePr>
+              <a:graphicFrameLocks xmlns:a="http://schemas.openxmlformats.org/drawingml/2006/main" noChangeAspect="1"/>
+            </wp:cNvGraphicFramePr>
+            <a:graphic xmlns:a="http://schemas.openxmlformats.org/drawingml/2006/main">
+              <a:graphicData uri="http://schemas.openxmlformats.org/drawingml/2006/picture">
+                <pic:pic xmlns:pic="http://schemas.openxmlformats.org/drawingml/2006/picture">
+                  <pic:nvPicPr>
+                    <pic:cNvPr id="7" name="Image7" descr=""/>
+                    <pic:cNvPicPr>
+                      <a:picLocks noChangeAspect="1" noChangeArrowheads="1"/>
+                    </pic:cNvPicPr>
+                  </pic:nvPicPr>
+                  <pic:blipFill>
+                    <a:blip r:embed="rId8"/>
+                    <a:stretch>
+                      <a:fillRect/>
+                    </a:stretch>
+                  </pic:blipFill>
+                  <pic:spPr bwMode="auto">
+                    <a:xfrm>
+                      <a:off x="0" y="0"/>
+                      <a:ext cx="6120130" cy="3440430"/>
+                    </a:xfrm>
+                    <a:prstGeom prst="rect">
+                      <a:avLst/>
+                    </a:prstGeom>
+                  </pic:spPr>
+                </pic:pic>
+              </a:graphicData>
+            </a:graphic>
+          </wp:anchor>
+        </w:drawing>
+      </w:r>
+      <w:r>
+        <w:rPr/>
+        <w:t>S</w:t>
+      </w:r>
+      <w:r>
+        <w:rPr/>
+        <w:t>in discos – Storage no disponible</w:t>
+      </w:r>
+      <w:r>
+        <w:br w:type="page"/>
+      </w:r>
+    </w:p>
+    <w:p>
+      <w:pPr>
+        <w:pStyle w:val="Heading3"/>
+        <w:rPr/>
+      </w:pPr>
+      <w:r>
+        <w:rPr/>
+        <w:t>SAN – RAID 5</w:t>
+      </w:r>
+    </w:p>
+    <w:p>
+      <w:pPr>
+        <w:pStyle w:val="TextBody"/>
+        <w:rPr/>
+      </w:pPr>
+      <w:r>
+        <w:rPr/>
+        <w:t>RAID 5 permite la degradación de uno de sus discos. Por lo que el sistema puede seguir funcionando con un disco menos, rearmando los archivos en base a los bloques de paridad. A partir del segundo disco retirado, ya no es recuperable</w:t>
+      </w:r>
+    </w:p>
+    <w:p>
+      <w:pPr>
+        <w:pStyle w:val="TextBody"/>
+        <w:rPr/>
+      </w:pPr>
+      <w:r>
+        <w:drawing>
+          <wp:anchor behindDoc="0" distT="0" distB="0" distL="0" distR="0" simplePos="0" locked="0" layoutInCell="1" allowOverlap="1" relativeHeight="9">
+            <wp:simplePos x="0" y="0"/>
+            <wp:positionH relativeFrom="column">
+              <wp:align>center</wp:align>
+            </wp:positionH>
+            <wp:positionV relativeFrom="paragraph">
+              <wp:align>top</wp:align>
+            </wp:positionV>
+            <wp:extent cx="6120130" cy="3440430"/>
+            <wp:effectExtent l="0" t="0" r="0" b="0"/>
+            <wp:wrapSquare wrapText="largest"/>
+            <wp:docPr id="8" name="Image8" descr=""/>
+            <wp:cNvGraphicFramePr>
+              <a:graphicFrameLocks xmlns:a="http://schemas.openxmlformats.org/drawingml/2006/main" noChangeAspect="1"/>
+            </wp:cNvGraphicFramePr>
+            <a:graphic xmlns:a="http://schemas.openxmlformats.org/drawingml/2006/main">
+              <a:graphicData uri="http://schemas.openxmlformats.org/drawingml/2006/picture">
+                <pic:pic xmlns:pic="http://schemas.openxmlformats.org/drawingml/2006/picture">
+                  <pic:nvPicPr>
+                    <pic:cNvPr id="8" name="Image8" descr=""/>
+                    <pic:cNvPicPr>
+                      <a:picLocks noChangeAspect="1" noChangeArrowheads="1"/>
+                    </pic:cNvPicPr>
+                  </pic:nvPicPr>
+                  <pic:blipFill>
+                    <a:blip r:embed="rId9"/>
+                    <a:stretch>
+                      <a:fillRect/>
+                    </a:stretch>
+                  </pic:blipFill>
+                  <pic:spPr bwMode="auto">
+                    <a:xfrm>
+                      <a:off x="0" y="0"/>
+                      <a:ext cx="6120130" cy="3440430"/>
+                    </a:xfrm>
+                    <a:prstGeom prst="rect">
+                      <a:avLst/>
+                    </a:prstGeom>
+                  </pic:spPr>
+                </pic:pic>
+              </a:graphicData>
+            </a:graphic>
+          </wp:anchor>
+        </w:drawing>
+      </w:r>
+      <w:r>
+        <w:rPr/>
+        <w:t>5</w:t>
+      </w:r>
+      <w:r>
+        <w:rPr/>
+        <w:t xml:space="preserve"> discos – Storage degradado</w:t>
+      </w:r>
+    </w:p>
+    <w:p>
+      <w:pPr>
+        <w:pStyle w:val="TextBody"/>
+        <w:rPr/>
+      </w:pPr>
+      <w:r>
+        <w:drawing>
+          <wp:anchor behindDoc="0" distT="0" distB="0" distL="0" distR="0" simplePos="0" locked="0" layoutInCell="1" allowOverlap="1" relativeHeight="10">
+            <wp:simplePos x="0" y="0"/>
+            <wp:positionH relativeFrom="column">
+              <wp:align>center</wp:align>
+            </wp:positionH>
+            <wp:positionV relativeFrom="paragraph">
+              <wp:align>top</wp:align>
+            </wp:positionV>
+            <wp:extent cx="6120130" cy="3440430"/>
+            <wp:effectExtent l="0" t="0" r="0" b="0"/>
+            <wp:wrapSquare wrapText="largest"/>
+            <wp:docPr id="9" name="Image9" descr=""/>
+            <wp:cNvGraphicFramePr>
+              <a:graphicFrameLocks xmlns:a="http://schemas.openxmlformats.org/drawingml/2006/main" noChangeAspect="1"/>
+            </wp:cNvGraphicFramePr>
+            <a:graphic xmlns:a="http://schemas.openxmlformats.org/drawingml/2006/main">
+              <a:graphicData uri="http://schemas.openxmlformats.org/drawingml/2006/picture">
+                <pic:pic xmlns:pic="http://schemas.openxmlformats.org/drawingml/2006/picture">
+                  <pic:nvPicPr>
+                    <pic:cNvPr id="9" name="Image9" descr=""/>
+                    <pic:cNvPicPr>
+                      <a:picLocks noChangeAspect="1" noChangeArrowheads="1"/>
+                    </pic:cNvPicPr>
+                  </pic:nvPicPr>
+                  <pic:blipFill>
+                    <a:blip r:embed="rId10"/>
+                    <a:stretch>
+                      <a:fillRect/>
+                    </a:stretch>
+                  </pic:blipFill>
+                  <pic:spPr bwMode="auto">
+                    <a:xfrm>
+                      <a:off x="0" y="0"/>
+                      <a:ext cx="6120130" cy="3440430"/>
+                    </a:xfrm>
+                    <a:prstGeom prst="rect">
+                      <a:avLst/>
+                    </a:prstGeom>
+                  </pic:spPr>
+                </pic:pic>
+              </a:graphicData>
+            </a:graphic>
+          </wp:anchor>
+        </w:drawing>
+      </w:r>
+      <w:r>
+        <w:rPr/>
+        <w:t>4</w:t>
+      </w:r>
+      <w:r>
+        <w:rPr/>
+        <w:t xml:space="preserve"> discos – Storage no disponible</w:t>
+      </w:r>
+      <w:r>
+        <w:br w:type="page"/>
+      </w:r>
+    </w:p>
+    <w:p>
+      <w:pPr>
+        <w:pStyle w:val="Heading3"/>
+        <w:rPr/>
+      </w:pPr>
+      <w:r>
+        <w:rPr/>
+        <w:t>SAN – RAID 6</w:t>
+      </w:r>
+    </w:p>
+    <w:p>
+      <w:pPr>
+        <w:pStyle w:val="TextBody"/>
+        <w:rPr/>
+      </w:pPr>
+      <w:r>
+        <w:rPr/>
+        <w:t>Con un funcionamiento similar a RAID 5, RAID 6 permite la remoción de 2 discos y continuar funcional.</w:t>
+      </w:r>
+    </w:p>
+    <w:p>
+      <w:pPr>
+        <w:pStyle w:val="TextBody"/>
+        <w:rPr/>
+      </w:pPr>
+      <w:r>
+        <w:drawing>
+          <wp:anchor behindDoc="0" distT="0" distB="0" distL="0" distR="0" simplePos="0" locked="0" layoutInCell="1" allowOverlap="1" relativeHeight="11">
+            <wp:simplePos x="0" y="0"/>
+            <wp:positionH relativeFrom="column">
+              <wp:align>center</wp:align>
+            </wp:positionH>
+            <wp:positionV relativeFrom="paragraph">
+              <wp:align>top</wp:align>
+            </wp:positionV>
+            <wp:extent cx="6120130" cy="3440430"/>
+            <wp:effectExtent l="0" t="0" r="0" b="0"/>
+            <wp:wrapSquare wrapText="largest"/>
+            <wp:docPr id="10" name="Image10" descr=""/>
+            <wp:cNvGraphicFramePr>
+              <a:graphicFrameLocks xmlns:a="http://schemas.openxmlformats.org/drawingml/2006/main" noChangeAspect="1"/>
+            </wp:cNvGraphicFramePr>
+            <a:graphic xmlns:a="http://schemas.openxmlformats.org/drawingml/2006/main">
+              <a:graphicData uri="http://schemas.openxmlformats.org/drawingml/2006/picture">
+                <pic:pic xmlns:pic="http://schemas.openxmlformats.org/drawingml/2006/picture">
+                  <pic:nvPicPr>
+                    <pic:cNvPr id="10" name="Image10" descr=""/>
+                    <pic:cNvPicPr>
+                      <a:picLocks noChangeAspect="1" noChangeArrowheads="1"/>
+                    </pic:cNvPicPr>
+                  </pic:nvPicPr>
+                  <pic:blipFill>
+                    <a:blip r:embed="rId11"/>
+                    <a:stretch>
+                      <a:fillRect/>
+                    </a:stretch>
+                  </pic:blipFill>
+                  <pic:spPr bwMode="auto">
+                    <a:xfrm>
+                      <a:off x="0" y="0"/>
+                      <a:ext cx="6120130" cy="3440430"/>
+                    </a:xfrm>
+                    <a:prstGeom prst="rect">
+                      <a:avLst/>
+                    </a:prstGeom>
+                  </pic:spPr>
+                </pic:pic>
+              </a:graphicData>
+            </a:graphic>
+          </wp:anchor>
+        </w:drawing>
+      </w:r>
+      <w:r>
+        <w:rPr/>
+        <w:t>5</w:t>
+      </w:r>
+      <w:r>
+        <w:rPr/>
+        <w:t xml:space="preserve"> discos – Storage degradado</w:t>
+      </w:r>
+    </w:p>
+    <w:p>
+      <w:pPr>
+        <w:pStyle w:val="TextBody"/>
+        <w:rPr/>
+      </w:pPr>
+      <w:r>
+        <w:drawing>
+          <wp:anchor behindDoc="0" distT="0" distB="0" distL="0" distR="0" simplePos="0" locked="0" layoutInCell="1" allowOverlap="1" relativeHeight="12">
+            <wp:simplePos x="0" y="0"/>
+            <wp:positionH relativeFrom="column">
+              <wp:align>center</wp:align>
+            </wp:positionH>
+            <wp:positionV relativeFrom="paragraph">
+              <wp:align>top</wp:align>
+            </wp:positionV>
+            <wp:extent cx="6120130" cy="3440430"/>
+            <wp:effectExtent l="0" t="0" r="0" b="0"/>
+            <wp:wrapSquare wrapText="largest"/>
+            <wp:docPr id="11" name="Image11" descr=""/>
+            <wp:cNvGraphicFramePr>
+              <a:graphicFrameLocks xmlns:a="http://schemas.openxmlformats.org/drawingml/2006/main" noChangeAspect="1"/>
+            </wp:cNvGraphicFramePr>
+            <a:graphic xmlns:a="http://schemas.openxmlformats.org/drawingml/2006/main">
+              <a:graphicData uri="http://schemas.openxmlformats.org/drawingml/2006/picture">
+                <pic:pic xmlns:pic="http://schemas.openxmlformats.org/drawingml/2006/picture">
+                  <pic:nvPicPr>
+                    <pic:cNvPr id="11" name="Image11" descr=""/>
+                    <pic:cNvPicPr>
+                      <a:picLocks noChangeAspect="1" noChangeArrowheads="1"/>
+                    </pic:cNvPicPr>
+                  </pic:nvPicPr>
+                  <pic:blipFill>
+                    <a:blip r:embed="rId12"/>
+                    <a:stretch>
+                      <a:fillRect/>
+                    </a:stretch>
+                  </pic:blipFill>
+                  <pic:spPr bwMode="auto">
+                    <a:xfrm>
+                      <a:off x="0" y="0"/>
+                      <a:ext cx="6120130" cy="3440430"/>
+                    </a:xfrm>
+                    <a:prstGeom prst="rect">
+                      <a:avLst/>
+                    </a:prstGeom>
+                  </pic:spPr>
+                </pic:pic>
+              </a:graphicData>
+            </a:graphic>
+          </wp:anchor>
+        </w:drawing>
+      </w:r>
+      <w:r>
+        <w:rPr/>
+        <w:t>4</w:t>
+      </w:r>
+      <w:r>
+        <w:rPr/>
+        <w:t xml:space="preserve"> discos – Storage degradado</w:t>
+      </w:r>
+    </w:p>
+    <w:p>
+      <w:pPr>
+        <w:pStyle w:val="TextBody"/>
+        <w:rPr/>
+      </w:pPr>
+      <w:r>
+        <w:drawing>
+          <wp:anchor behindDoc="0" distT="0" distB="0" distL="0" distR="0" simplePos="0" locked="0" layoutInCell="1" allowOverlap="1" relativeHeight="13">
+            <wp:simplePos x="0" y="0"/>
+            <wp:positionH relativeFrom="column">
+              <wp:align>center</wp:align>
+            </wp:positionH>
+            <wp:positionV relativeFrom="paragraph">
+              <wp:align>top</wp:align>
+            </wp:positionV>
+            <wp:extent cx="6120130" cy="3440430"/>
+            <wp:effectExtent l="0" t="0" r="0" b="0"/>
+            <wp:wrapSquare wrapText="largest"/>
+            <wp:docPr id="12" name="Image12" descr=""/>
+            <wp:cNvGraphicFramePr>
+              <a:graphicFrameLocks xmlns:a="http://schemas.openxmlformats.org/drawingml/2006/main" noChangeAspect="1"/>
+            </wp:cNvGraphicFramePr>
+            <a:graphic xmlns:a="http://schemas.openxmlformats.org/drawingml/2006/main">
+              <a:graphicData uri="http://schemas.openxmlformats.org/drawingml/2006/picture">
+                <pic:pic xmlns:pic="http://schemas.openxmlformats.org/drawingml/2006/picture">
+                  <pic:nvPicPr>
+                    <pic:cNvPr id="12" name="Image12" descr=""/>
+                    <pic:cNvPicPr>
+                      <a:picLocks noChangeAspect="1" noChangeArrowheads="1"/>
+                    </pic:cNvPicPr>
+                  </pic:nvPicPr>
+                  <pic:blipFill>
+                    <a:blip r:embed="rId13"/>
+                    <a:stretch>
+                      <a:fillRect/>
+                    </a:stretch>
+                  </pic:blipFill>
+                  <pic:spPr bwMode="auto">
+                    <a:xfrm>
+                      <a:off x="0" y="0"/>
+                      <a:ext cx="6120130" cy="3440430"/>
+                    </a:xfrm>
+                    <a:prstGeom prst="rect">
+                      <a:avLst/>
+                    </a:prstGeom>
+                  </pic:spPr>
+                </pic:pic>
+              </a:graphicData>
+            </a:graphic>
+          </wp:anchor>
+        </w:drawing>
+      </w:r>
+      <w:r>
+        <w:rPr/>
+        <w:t>3</w:t>
+      </w:r>
+      <w:r>
+        <w:rPr/>
+        <w:t xml:space="preserve"> discos – Storage no disponible</w:t>
+      </w:r>
+      <w:r>
+        <w:br w:type="page"/>
+      </w:r>
+    </w:p>
+    <w:p>
+      <w:pPr>
+        <w:pStyle w:val="Heading3"/>
+        <w:rPr/>
+      </w:pPr>
+      <w:r>
+        <w:rPr/>
+        <w:t>SAN – RAID 10</w:t>
+      </w:r>
+    </w:p>
+    <w:p>
+      <w:pPr>
+        <w:pStyle w:val="Heading3"/>
+        <w:spacing w:before="140" w:after="120"/>
+        <w:rPr/>
+      </w:pPr>
+      <w:r>
+        <w:rPr/>
       </w:r>
     </w:p>
     <w:sectPr>
@@ -2880,6 +3884,7 @@
     <w:rPrDefault>
       <w:rPr>
         <w:rFonts w:ascii="Liberation Serif" w:hAnsi="Liberation Serif" w:eastAsia="Droid Sans Fallback" w:cs="FreeSans"/>
+        <w:sz w:val="20"/>
         <w:szCs w:val="24"/>
         <w:lang w:val="es-AR" w:eastAsia="zh-CN" w:bidi="hi-IN"/>
       </w:rPr>
@@ -2901,7 +3906,7 @@
       <w:color w:val="00000A"/>
       <w:sz w:val="24"/>
       <w:szCs w:val="24"/>
-      <w:lang w:eastAsia="zh-CN" w:bidi="hi-IN" w:val="es-AR"/>
+      <w:lang w:val="es-AR" w:eastAsia="zh-CN" w:bidi="hi-IN"/>
     </w:rPr>
   </w:style>
   <w:style w:type="paragraph" w:styleId="Heading1">
@@ -2958,6 +3963,20 @@
   </w:style>
   <w:style w:type="character" w:styleId="ListLabel1">
     <w:name w:val="ListLabel 1"/>
+    <w:qFormat/>
+    <w:rPr>
+      <w:rFonts w:cs="OpenSymbol"/>
+    </w:rPr>
+  </w:style>
+  <w:style w:type="character" w:styleId="ListLabel2">
+    <w:name w:val="ListLabel 2"/>
+    <w:qFormat/>
+    <w:rPr>
+      <w:rFonts w:cs="OpenSymbol"/>
+    </w:rPr>
+  </w:style>
+  <w:style w:type="character" w:styleId="ListLabel3">
+    <w:name w:val="ListLabel 3"/>
     <w:qFormat/>
     <w:rPr>
       <w:rFonts w:cs="OpenSymbol"/>
@@ -3076,5 +4095,12 @@
     <w:pPr/>
     <w:rPr/>
   </w:style>
+  <w:style w:type="paragraph" w:styleId="Quotations">
+    <w:name w:val="Quotations"/>
+    <w:basedOn w:val="Normal"/>
+    <w:qFormat/>
+    <w:pPr/>
+    <w:rPr/>
+  </w:style>
 </w:styles>
 </file>
</xml_diff>

<commit_message>
Se eliminó la tecnología (SAN/NAS) de los titulos para unificar
</commit_message>
<xml_diff>
--- a/TP3/Ejercicio3/Estadisticas y conclusiones.docx
+++ b/TP3/Ejercicio3/Estadisticas y conclusiones.docx
@@ -160,7 +160,7 @@
       <w:tblPr>
         <w:tblW w:w="9645" w:type="dxa"/>
         <w:jc w:val="left"/>
-        <w:tblInd w:w="47" w:type="dxa"/>
+        <w:tblInd w:w="45" w:type="dxa"/>
         <w:tblBorders>
           <w:top w:val="single" w:sz="2" w:space="0" w:color="000001"/>
           <w:left w:val="single" w:sz="2" w:space="0" w:color="000001"/>
@@ -169,18 +169,18 @@
         </w:tblBorders>
         <w:tblCellMar>
           <w:top w:w="55" w:type="dxa"/>
-          <w:left w:w="45" w:type="dxa"/>
+          <w:left w:w="42" w:type="dxa"/>
           <w:bottom w:w="55" w:type="dxa"/>
           <w:right w:w="55" w:type="dxa"/>
         </w:tblCellMar>
       </w:tblPr>
       <w:tblGrid>
-        <w:gridCol w:w="1797"/>
+        <w:gridCol w:w="1796"/>
         <w:gridCol w:w="1412"/>
         <w:gridCol w:w="1607"/>
         <w:gridCol w:w="1606"/>
         <w:gridCol w:w="1606"/>
-        <w:gridCol w:w="1616"/>
+        <w:gridCol w:w="1617"/>
       </w:tblGrid>
       <w:tr>
         <w:trPr>
@@ -188,16 +188,16 @@
         </w:trPr>
         <w:tc>
           <w:tcPr>
-            <w:tcW w:w="1797" w:type="dxa"/>
-            <w:tcBorders>
-              <w:top w:val="single" w:sz="2" w:space="0" w:color="000001"/>
-              <w:left w:val="single" w:sz="2" w:space="0" w:color="000001"/>
-              <w:bottom w:val="single" w:sz="2" w:space="0" w:color="000001"/>
-              <w:insideH w:val="single" w:sz="2" w:space="0" w:color="000001"/>
-            </w:tcBorders>
-            <w:shd w:fill="auto" w:val="clear"/>
-            <w:tcMar>
-              <w:left w:w="45" w:type="dxa"/>
+            <w:tcW w:w="1796" w:type="dxa"/>
+            <w:tcBorders>
+              <w:top w:val="single" w:sz="2" w:space="0" w:color="000001"/>
+              <w:left w:val="single" w:sz="2" w:space="0" w:color="000001"/>
+              <w:bottom w:val="single" w:sz="2" w:space="0" w:color="000001"/>
+              <w:insideH w:val="single" w:sz="2" w:space="0" w:color="000001"/>
+            </w:tcBorders>
+            <w:shd w:fill="auto" w:val="clear"/>
+            <w:tcMar>
+              <w:left w:w="42" w:type="dxa"/>
             </w:tcMar>
           </w:tcPr>
           <w:p>
@@ -226,7 +226,7 @@
             </w:tcBorders>
             <w:shd w:fill="auto" w:val="clear"/>
             <w:tcMar>
-              <w:left w:w="45" w:type="dxa"/>
+              <w:left w:w="42" w:type="dxa"/>
             </w:tcMar>
           </w:tcPr>
           <w:p>
@@ -255,7 +255,7 @@
             </w:tcBorders>
             <w:shd w:fill="auto" w:val="clear"/>
             <w:tcMar>
-              <w:left w:w="45" w:type="dxa"/>
+              <w:left w:w="42" w:type="dxa"/>
             </w:tcMar>
           </w:tcPr>
           <w:p>
@@ -284,7 +284,7 @@
             </w:tcBorders>
             <w:shd w:fill="auto" w:val="clear"/>
             <w:tcMar>
-              <w:left w:w="45" w:type="dxa"/>
+              <w:left w:w="42" w:type="dxa"/>
             </w:tcMar>
           </w:tcPr>
           <w:p>
@@ -313,7 +313,7 @@
             </w:tcBorders>
             <w:shd w:fill="auto" w:val="clear"/>
             <w:tcMar>
-              <w:left w:w="45" w:type="dxa"/>
+              <w:left w:w="42" w:type="dxa"/>
             </w:tcMar>
           </w:tcPr>
           <w:p>
@@ -333,7 +333,7 @@
         </w:tc>
         <w:tc>
           <w:tcPr>
-            <w:tcW w:w="1616" w:type="dxa"/>
+            <w:tcW w:w="1617" w:type="dxa"/>
             <w:tcBorders>
               <w:top w:val="single" w:sz="2" w:space="0" w:color="000001"/>
               <w:left w:val="single" w:sz="2" w:space="0" w:color="000001"/>
@@ -344,7 +344,7 @@
             </w:tcBorders>
             <w:shd w:fill="auto" w:val="clear"/>
             <w:tcMar>
-              <w:left w:w="45" w:type="dxa"/>
+              <w:left w:w="42" w:type="dxa"/>
             </w:tcMar>
           </w:tcPr>
           <w:p>
@@ -367,16 +367,16 @@
         <w:trPr/>
         <w:tc>
           <w:tcPr>
-            <w:tcW w:w="1797" w:type="dxa"/>
-            <w:tcBorders>
-              <w:top w:val="single" w:sz="2" w:space="0" w:color="000001"/>
-              <w:left w:val="single" w:sz="2" w:space="0" w:color="000001"/>
-              <w:bottom w:val="single" w:sz="2" w:space="0" w:color="000001"/>
-              <w:insideH w:val="single" w:sz="2" w:space="0" w:color="000001"/>
-            </w:tcBorders>
-            <w:shd w:fill="auto" w:val="clear"/>
-            <w:tcMar>
-              <w:left w:w="45" w:type="dxa"/>
+            <w:tcW w:w="1796" w:type="dxa"/>
+            <w:tcBorders>
+              <w:top w:val="single" w:sz="2" w:space="0" w:color="000001"/>
+              <w:left w:val="single" w:sz="2" w:space="0" w:color="000001"/>
+              <w:bottom w:val="single" w:sz="2" w:space="0" w:color="000001"/>
+              <w:insideH w:val="single" w:sz="2" w:space="0" w:color="000001"/>
+            </w:tcBorders>
+            <w:shd w:fill="auto" w:val="clear"/>
+            <w:tcMar>
+              <w:left w:w="42" w:type="dxa"/>
             </w:tcMar>
           </w:tcPr>
           <w:p>
@@ -405,7 +405,7 @@
             </w:tcBorders>
             <w:shd w:fill="auto" w:val="clear"/>
             <w:tcMar>
-              <w:left w:w="45" w:type="dxa"/>
+              <w:left w:w="42" w:type="dxa"/>
             </w:tcMar>
           </w:tcPr>
           <w:p>
@@ -434,7 +434,7 @@
             </w:tcBorders>
             <w:shd w:fill="auto" w:val="clear"/>
             <w:tcMar>
-              <w:left w:w="45" w:type="dxa"/>
+              <w:left w:w="42" w:type="dxa"/>
             </w:tcMar>
           </w:tcPr>
           <w:p>
@@ -463,7 +463,7 @@
             </w:tcBorders>
             <w:shd w:fill="auto" w:val="clear"/>
             <w:tcMar>
-              <w:left w:w="45" w:type="dxa"/>
+              <w:left w:w="42" w:type="dxa"/>
             </w:tcMar>
           </w:tcPr>
           <w:p>
@@ -492,7 +492,7 @@
             </w:tcBorders>
             <w:shd w:fill="auto" w:val="clear"/>
             <w:tcMar>
-              <w:left w:w="45" w:type="dxa"/>
+              <w:left w:w="42" w:type="dxa"/>
             </w:tcMar>
           </w:tcPr>
           <w:p>
@@ -512,7 +512,7 @@
         </w:tc>
         <w:tc>
           <w:tcPr>
-            <w:tcW w:w="1616" w:type="dxa"/>
+            <w:tcW w:w="1617" w:type="dxa"/>
             <w:tcBorders>
               <w:top w:val="single" w:sz="2" w:space="0" w:color="000001"/>
               <w:left w:val="single" w:sz="2" w:space="0" w:color="000001"/>
@@ -523,7 +523,7 @@
             </w:tcBorders>
             <w:shd w:fill="auto" w:val="clear"/>
             <w:tcMar>
-              <w:left w:w="45" w:type="dxa"/>
+              <w:left w:w="42" w:type="dxa"/>
             </w:tcMar>
           </w:tcPr>
           <w:p>
@@ -546,16 +546,16 @@
         <w:trPr/>
         <w:tc>
           <w:tcPr>
-            <w:tcW w:w="1797" w:type="dxa"/>
-            <w:tcBorders>
-              <w:top w:val="single" w:sz="2" w:space="0" w:color="000001"/>
-              <w:left w:val="single" w:sz="2" w:space="0" w:color="000001"/>
-              <w:bottom w:val="single" w:sz="2" w:space="0" w:color="000001"/>
-              <w:insideH w:val="single" w:sz="2" w:space="0" w:color="000001"/>
-            </w:tcBorders>
-            <w:shd w:fill="auto" w:val="clear"/>
-            <w:tcMar>
-              <w:left w:w="45" w:type="dxa"/>
+            <w:tcW w:w="1796" w:type="dxa"/>
+            <w:tcBorders>
+              <w:top w:val="single" w:sz="2" w:space="0" w:color="000001"/>
+              <w:left w:val="single" w:sz="2" w:space="0" w:color="000001"/>
+              <w:bottom w:val="single" w:sz="2" w:space="0" w:color="000001"/>
+              <w:insideH w:val="single" w:sz="2" w:space="0" w:color="000001"/>
+            </w:tcBorders>
+            <w:shd w:fill="auto" w:val="clear"/>
+            <w:tcMar>
+              <w:left w:w="42" w:type="dxa"/>
             </w:tcMar>
           </w:tcPr>
           <w:p>
@@ -584,7 +584,7 @@
             </w:tcBorders>
             <w:shd w:fill="auto" w:val="clear"/>
             <w:tcMar>
-              <w:left w:w="45" w:type="dxa"/>
+              <w:left w:w="42" w:type="dxa"/>
             </w:tcMar>
           </w:tcPr>
           <w:p>
@@ -613,7 +613,7 @@
             </w:tcBorders>
             <w:shd w:fill="auto" w:val="clear"/>
             <w:tcMar>
-              <w:left w:w="45" w:type="dxa"/>
+              <w:left w:w="42" w:type="dxa"/>
             </w:tcMar>
           </w:tcPr>
           <w:p>
@@ -642,7 +642,7 @@
             </w:tcBorders>
             <w:shd w:fill="auto" w:val="clear"/>
             <w:tcMar>
-              <w:left w:w="45" w:type="dxa"/>
+              <w:left w:w="42" w:type="dxa"/>
             </w:tcMar>
           </w:tcPr>
           <w:p>
@@ -671,7 +671,7 @@
             </w:tcBorders>
             <w:shd w:fill="auto" w:val="clear"/>
             <w:tcMar>
-              <w:left w:w="45" w:type="dxa"/>
+              <w:left w:w="42" w:type="dxa"/>
             </w:tcMar>
           </w:tcPr>
           <w:p>
@@ -691,7 +691,7 @@
         </w:tc>
         <w:tc>
           <w:tcPr>
-            <w:tcW w:w="1616" w:type="dxa"/>
+            <w:tcW w:w="1617" w:type="dxa"/>
             <w:tcBorders>
               <w:top w:val="single" w:sz="2" w:space="0" w:color="000001"/>
               <w:left w:val="single" w:sz="2" w:space="0" w:color="000001"/>
@@ -702,7 +702,7 @@
             </w:tcBorders>
             <w:shd w:fill="auto" w:val="clear"/>
             <w:tcMar>
-              <w:left w:w="45" w:type="dxa"/>
+              <w:left w:w="42" w:type="dxa"/>
             </w:tcMar>
           </w:tcPr>
           <w:p>
@@ -725,16 +725,16 @@
         <w:trPr/>
         <w:tc>
           <w:tcPr>
-            <w:tcW w:w="1797" w:type="dxa"/>
-            <w:tcBorders>
-              <w:top w:val="single" w:sz="2" w:space="0" w:color="000001"/>
-              <w:left w:val="single" w:sz="2" w:space="0" w:color="000001"/>
-              <w:bottom w:val="single" w:sz="2" w:space="0" w:color="000001"/>
-              <w:insideH w:val="single" w:sz="2" w:space="0" w:color="000001"/>
-            </w:tcBorders>
-            <w:shd w:fill="auto" w:val="clear"/>
-            <w:tcMar>
-              <w:left w:w="45" w:type="dxa"/>
+            <w:tcW w:w="1796" w:type="dxa"/>
+            <w:tcBorders>
+              <w:top w:val="single" w:sz="2" w:space="0" w:color="000001"/>
+              <w:left w:val="single" w:sz="2" w:space="0" w:color="000001"/>
+              <w:bottom w:val="single" w:sz="2" w:space="0" w:color="000001"/>
+              <w:insideH w:val="single" w:sz="2" w:space="0" w:color="000001"/>
+            </w:tcBorders>
+            <w:shd w:fill="auto" w:val="clear"/>
+            <w:tcMar>
+              <w:left w:w="42" w:type="dxa"/>
             </w:tcMar>
           </w:tcPr>
           <w:p>
@@ -763,7 +763,7 @@
             </w:tcBorders>
             <w:shd w:fill="auto" w:val="clear"/>
             <w:tcMar>
-              <w:left w:w="45" w:type="dxa"/>
+              <w:left w:w="42" w:type="dxa"/>
             </w:tcMar>
           </w:tcPr>
           <w:p>
@@ -791,7 +791,7 @@
             </w:tcBorders>
             <w:shd w:fill="auto" w:val="clear"/>
             <w:tcMar>
-              <w:left w:w="45" w:type="dxa"/>
+              <w:left w:w="42" w:type="dxa"/>
             </w:tcMar>
           </w:tcPr>
           <w:p>
@@ -819,7 +819,7 @@
             </w:tcBorders>
             <w:shd w:fill="auto" w:val="clear"/>
             <w:tcMar>
-              <w:left w:w="45" w:type="dxa"/>
+              <w:left w:w="42" w:type="dxa"/>
             </w:tcMar>
           </w:tcPr>
           <w:p>
@@ -847,26 +847,26 @@
             </w:tcBorders>
             <w:shd w:fill="auto" w:val="clear"/>
             <w:tcMar>
-              <w:left w:w="45" w:type="dxa"/>
-            </w:tcMar>
-          </w:tcPr>
-          <w:p>
-            <w:pPr>
-              <w:pStyle w:val="TableContents"/>
-              <w:rPr>
-                <w:lang w:val="es-AR"/>
-              </w:rPr>
-            </w:pPr>
-            <w:r>
-              <w:rPr>
-                <w:lang w:val="es-AR"/>
-              </w:rPr>
-            </w:r>
-          </w:p>
-        </w:tc>
-        <w:tc>
-          <w:tcPr>
-            <w:tcW w:w="1616" w:type="dxa"/>
+              <w:left w:w="42" w:type="dxa"/>
+            </w:tcMar>
+          </w:tcPr>
+          <w:p>
+            <w:pPr>
+              <w:pStyle w:val="TableContents"/>
+              <w:rPr>
+                <w:lang w:val="es-AR"/>
+              </w:rPr>
+            </w:pPr>
+            <w:r>
+              <w:rPr>
+                <w:lang w:val="es-AR"/>
+              </w:rPr>
+            </w:r>
+          </w:p>
+        </w:tc>
+        <w:tc>
+          <w:tcPr>
+            <w:tcW w:w="1617" w:type="dxa"/>
             <w:tcBorders>
               <w:top w:val="single" w:sz="2" w:space="0" w:color="000001"/>
               <w:left w:val="single" w:sz="2" w:space="0" w:color="000001"/>
@@ -877,7 +877,7 @@
             </w:tcBorders>
             <w:shd w:fill="auto" w:val="clear"/>
             <w:tcMar>
-              <w:left w:w="45" w:type="dxa"/>
+              <w:left w:w="42" w:type="dxa"/>
             </w:tcMar>
           </w:tcPr>
           <w:p>
@@ -899,16 +899,16 @@
         <w:trPr/>
         <w:tc>
           <w:tcPr>
-            <w:tcW w:w="1797" w:type="dxa"/>
-            <w:tcBorders>
-              <w:top w:val="single" w:sz="2" w:space="0" w:color="000001"/>
-              <w:left w:val="single" w:sz="2" w:space="0" w:color="000001"/>
-              <w:bottom w:val="single" w:sz="2" w:space="0" w:color="000001"/>
-              <w:insideH w:val="single" w:sz="2" w:space="0" w:color="000001"/>
-            </w:tcBorders>
-            <w:shd w:fill="auto" w:val="clear"/>
-            <w:tcMar>
-              <w:left w:w="45" w:type="dxa"/>
+            <w:tcW w:w="1796" w:type="dxa"/>
+            <w:tcBorders>
+              <w:top w:val="single" w:sz="2" w:space="0" w:color="000001"/>
+              <w:left w:val="single" w:sz="2" w:space="0" w:color="000001"/>
+              <w:bottom w:val="single" w:sz="2" w:space="0" w:color="000001"/>
+              <w:insideH w:val="single" w:sz="2" w:space="0" w:color="000001"/>
+            </w:tcBorders>
+            <w:shd w:fill="auto" w:val="clear"/>
+            <w:tcMar>
+              <w:left w:w="42" w:type="dxa"/>
             </w:tcMar>
           </w:tcPr>
           <w:p>
@@ -937,7 +937,7 @@
             </w:tcBorders>
             <w:shd w:fill="auto" w:val="clear"/>
             <w:tcMar>
-              <w:left w:w="45" w:type="dxa"/>
+              <w:left w:w="42" w:type="dxa"/>
             </w:tcMar>
           </w:tcPr>
           <w:p>
@@ -966,7 +966,7 @@
             </w:tcBorders>
             <w:shd w:fill="auto" w:val="clear"/>
             <w:tcMar>
-              <w:left w:w="45" w:type="dxa"/>
+              <w:left w:w="42" w:type="dxa"/>
             </w:tcMar>
           </w:tcPr>
           <w:p>
@@ -995,7 +995,7 @@
             </w:tcBorders>
             <w:shd w:fill="auto" w:val="clear"/>
             <w:tcMar>
-              <w:left w:w="45" w:type="dxa"/>
+              <w:left w:w="42" w:type="dxa"/>
             </w:tcMar>
           </w:tcPr>
           <w:p>
@@ -1024,7 +1024,7 @@
             </w:tcBorders>
             <w:shd w:fill="auto" w:val="clear"/>
             <w:tcMar>
-              <w:left w:w="45" w:type="dxa"/>
+              <w:left w:w="42" w:type="dxa"/>
             </w:tcMar>
           </w:tcPr>
           <w:p>
@@ -1044,7 +1044,7 @@
         </w:tc>
         <w:tc>
           <w:tcPr>
-            <w:tcW w:w="1616" w:type="dxa"/>
+            <w:tcW w:w="1617" w:type="dxa"/>
             <w:tcBorders>
               <w:top w:val="single" w:sz="2" w:space="0" w:color="000001"/>
               <w:left w:val="single" w:sz="2" w:space="0" w:color="000001"/>
@@ -1055,7 +1055,7 @@
             </w:tcBorders>
             <w:shd w:fill="auto" w:val="clear"/>
             <w:tcMar>
-              <w:left w:w="45" w:type="dxa"/>
+              <w:left w:w="42" w:type="dxa"/>
             </w:tcMar>
           </w:tcPr>
           <w:p>
@@ -1078,16 +1078,16 @@
         <w:trPr/>
         <w:tc>
           <w:tcPr>
-            <w:tcW w:w="1797" w:type="dxa"/>
-            <w:tcBorders>
-              <w:top w:val="single" w:sz="2" w:space="0" w:color="000001"/>
-              <w:left w:val="single" w:sz="2" w:space="0" w:color="000001"/>
-              <w:bottom w:val="single" w:sz="2" w:space="0" w:color="000001"/>
-              <w:insideH w:val="single" w:sz="2" w:space="0" w:color="000001"/>
-            </w:tcBorders>
-            <w:shd w:fill="auto" w:val="clear"/>
-            <w:tcMar>
-              <w:left w:w="45" w:type="dxa"/>
+            <w:tcW w:w="1796" w:type="dxa"/>
+            <w:tcBorders>
+              <w:top w:val="single" w:sz="2" w:space="0" w:color="000001"/>
+              <w:left w:val="single" w:sz="2" w:space="0" w:color="000001"/>
+              <w:bottom w:val="single" w:sz="2" w:space="0" w:color="000001"/>
+              <w:insideH w:val="single" w:sz="2" w:space="0" w:color="000001"/>
+            </w:tcBorders>
+            <w:shd w:fill="auto" w:val="clear"/>
+            <w:tcMar>
+              <w:left w:w="42" w:type="dxa"/>
             </w:tcMar>
           </w:tcPr>
           <w:p>
@@ -1116,7 +1116,7 @@
             </w:tcBorders>
             <w:shd w:fill="auto" w:val="clear"/>
             <w:tcMar>
-              <w:left w:w="45" w:type="dxa"/>
+              <w:left w:w="42" w:type="dxa"/>
             </w:tcMar>
           </w:tcPr>
           <w:p>
@@ -1144,7 +1144,7 @@
             </w:tcBorders>
             <w:shd w:fill="auto" w:val="clear"/>
             <w:tcMar>
-              <w:left w:w="45" w:type="dxa"/>
+              <w:left w:w="42" w:type="dxa"/>
             </w:tcMar>
           </w:tcPr>
           <w:p>
@@ -1172,7 +1172,7 @@
             </w:tcBorders>
             <w:shd w:fill="auto" w:val="clear"/>
             <w:tcMar>
-              <w:left w:w="45" w:type="dxa"/>
+              <w:left w:w="42" w:type="dxa"/>
             </w:tcMar>
           </w:tcPr>
           <w:p>
@@ -1200,26 +1200,26 @@
             </w:tcBorders>
             <w:shd w:fill="auto" w:val="clear"/>
             <w:tcMar>
-              <w:left w:w="45" w:type="dxa"/>
-            </w:tcMar>
-          </w:tcPr>
-          <w:p>
-            <w:pPr>
-              <w:pStyle w:val="TableContents"/>
-              <w:rPr>
-                <w:lang w:val="es-AR"/>
-              </w:rPr>
-            </w:pPr>
-            <w:r>
-              <w:rPr>
-                <w:lang w:val="es-AR"/>
-              </w:rPr>
-            </w:r>
-          </w:p>
-        </w:tc>
-        <w:tc>
-          <w:tcPr>
-            <w:tcW w:w="1616" w:type="dxa"/>
+              <w:left w:w="42" w:type="dxa"/>
+            </w:tcMar>
+          </w:tcPr>
+          <w:p>
+            <w:pPr>
+              <w:pStyle w:val="TableContents"/>
+              <w:rPr>
+                <w:lang w:val="es-AR"/>
+              </w:rPr>
+            </w:pPr>
+            <w:r>
+              <w:rPr>
+                <w:lang w:val="es-AR"/>
+              </w:rPr>
+            </w:r>
+          </w:p>
+        </w:tc>
+        <w:tc>
+          <w:tcPr>
+            <w:tcW w:w="1617" w:type="dxa"/>
             <w:tcBorders>
               <w:top w:val="single" w:sz="2" w:space="0" w:color="000001"/>
               <w:left w:val="single" w:sz="2" w:space="0" w:color="000001"/>
@@ -1230,7 +1230,7 @@
             </w:tcBorders>
             <w:shd w:fill="auto" w:val="clear"/>
             <w:tcMar>
-              <w:left w:w="45" w:type="dxa"/>
+              <w:left w:w="42" w:type="dxa"/>
             </w:tcMar>
           </w:tcPr>
           <w:p>
@@ -1252,16 +1252,16 @@
         <w:trPr/>
         <w:tc>
           <w:tcPr>
-            <w:tcW w:w="1797" w:type="dxa"/>
-            <w:tcBorders>
-              <w:top w:val="single" w:sz="2" w:space="0" w:color="000001"/>
-              <w:left w:val="single" w:sz="2" w:space="0" w:color="000001"/>
-              <w:bottom w:val="single" w:sz="2" w:space="0" w:color="000001"/>
-              <w:insideH w:val="single" w:sz="2" w:space="0" w:color="000001"/>
-            </w:tcBorders>
-            <w:shd w:fill="auto" w:val="clear"/>
-            <w:tcMar>
-              <w:left w:w="45" w:type="dxa"/>
+            <w:tcW w:w="1796" w:type="dxa"/>
+            <w:tcBorders>
+              <w:top w:val="single" w:sz="2" w:space="0" w:color="000001"/>
+              <w:left w:val="single" w:sz="2" w:space="0" w:color="000001"/>
+              <w:bottom w:val="single" w:sz="2" w:space="0" w:color="000001"/>
+              <w:insideH w:val="single" w:sz="2" w:space="0" w:color="000001"/>
+            </w:tcBorders>
+            <w:shd w:fill="auto" w:val="clear"/>
+            <w:tcMar>
+              <w:left w:w="42" w:type="dxa"/>
             </w:tcMar>
           </w:tcPr>
           <w:p>
@@ -1290,7 +1290,7 @@
             </w:tcBorders>
             <w:shd w:fill="auto" w:val="clear"/>
             <w:tcMar>
-              <w:left w:w="45" w:type="dxa"/>
+              <w:left w:w="42" w:type="dxa"/>
             </w:tcMar>
           </w:tcPr>
           <w:p>
@@ -1319,7 +1319,7 @@
             </w:tcBorders>
             <w:shd w:fill="auto" w:val="clear"/>
             <w:tcMar>
-              <w:left w:w="45" w:type="dxa"/>
+              <w:left w:w="42" w:type="dxa"/>
             </w:tcMar>
           </w:tcPr>
           <w:p>
@@ -1348,7 +1348,7 @@
             </w:tcBorders>
             <w:shd w:fill="auto" w:val="clear"/>
             <w:tcMar>
-              <w:left w:w="45" w:type="dxa"/>
+              <w:left w:w="42" w:type="dxa"/>
             </w:tcMar>
           </w:tcPr>
           <w:p>
@@ -1377,7 +1377,7 @@
             </w:tcBorders>
             <w:shd w:fill="auto" w:val="clear"/>
             <w:tcMar>
-              <w:left w:w="45" w:type="dxa"/>
+              <w:left w:w="42" w:type="dxa"/>
             </w:tcMar>
           </w:tcPr>
           <w:p>
@@ -1397,7 +1397,7 @@
         </w:tc>
         <w:tc>
           <w:tcPr>
-            <w:tcW w:w="1616" w:type="dxa"/>
+            <w:tcW w:w="1617" w:type="dxa"/>
             <w:tcBorders>
               <w:top w:val="single" w:sz="2" w:space="0" w:color="000001"/>
               <w:left w:val="single" w:sz="2" w:space="0" w:color="000001"/>
@@ -1408,7 +1408,7 @@
             </w:tcBorders>
             <w:shd w:fill="auto" w:val="clear"/>
             <w:tcMar>
-              <w:left w:w="45" w:type="dxa"/>
+              <w:left w:w="42" w:type="dxa"/>
             </w:tcMar>
           </w:tcPr>
           <w:p>
@@ -1431,16 +1431,16 @@
         <w:trPr/>
         <w:tc>
           <w:tcPr>
-            <w:tcW w:w="1797" w:type="dxa"/>
-            <w:tcBorders>
-              <w:top w:val="single" w:sz="2" w:space="0" w:color="000001"/>
-              <w:left w:val="single" w:sz="2" w:space="0" w:color="000001"/>
-              <w:bottom w:val="single" w:sz="2" w:space="0" w:color="000001"/>
-              <w:insideH w:val="single" w:sz="2" w:space="0" w:color="000001"/>
-            </w:tcBorders>
-            <w:shd w:fill="auto" w:val="clear"/>
-            <w:tcMar>
-              <w:left w:w="45" w:type="dxa"/>
+            <w:tcW w:w="1796" w:type="dxa"/>
+            <w:tcBorders>
+              <w:top w:val="single" w:sz="2" w:space="0" w:color="000001"/>
+              <w:left w:val="single" w:sz="2" w:space="0" w:color="000001"/>
+              <w:bottom w:val="single" w:sz="2" w:space="0" w:color="000001"/>
+              <w:insideH w:val="single" w:sz="2" w:space="0" w:color="000001"/>
+            </w:tcBorders>
+            <w:shd w:fill="auto" w:val="clear"/>
+            <w:tcMar>
+              <w:left w:w="42" w:type="dxa"/>
             </w:tcMar>
           </w:tcPr>
           <w:p>
@@ -1469,7 +1469,7 @@
             </w:tcBorders>
             <w:shd w:fill="auto" w:val="clear"/>
             <w:tcMar>
-              <w:left w:w="45" w:type="dxa"/>
+              <w:left w:w="42" w:type="dxa"/>
             </w:tcMar>
           </w:tcPr>
           <w:p>
@@ -1497,7 +1497,7 @@
             </w:tcBorders>
             <w:shd w:fill="auto" w:val="clear"/>
             <w:tcMar>
-              <w:left w:w="45" w:type="dxa"/>
+              <w:left w:w="42" w:type="dxa"/>
             </w:tcMar>
           </w:tcPr>
           <w:p>
@@ -1525,7 +1525,7 @@
             </w:tcBorders>
             <w:shd w:fill="auto" w:val="clear"/>
             <w:tcMar>
-              <w:left w:w="45" w:type="dxa"/>
+              <w:left w:w="42" w:type="dxa"/>
             </w:tcMar>
           </w:tcPr>
           <w:p>
@@ -1553,26 +1553,26 @@
             </w:tcBorders>
             <w:shd w:fill="auto" w:val="clear"/>
             <w:tcMar>
-              <w:left w:w="45" w:type="dxa"/>
-            </w:tcMar>
-          </w:tcPr>
-          <w:p>
-            <w:pPr>
-              <w:pStyle w:val="TableContents"/>
-              <w:rPr>
-                <w:lang w:val="es-AR"/>
-              </w:rPr>
-            </w:pPr>
-            <w:r>
-              <w:rPr>
-                <w:lang w:val="es-AR"/>
-              </w:rPr>
-            </w:r>
-          </w:p>
-        </w:tc>
-        <w:tc>
-          <w:tcPr>
-            <w:tcW w:w="1616" w:type="dxa"/>
+              <w:left w:w="42" w:type="dxa"/>
+            </w:tcMar>
+          </w:tcPr>
+          <w:p>
+            <w:pPr>
+              <w:pStyle w:val="TableContents"/>
+              <w:rPr>
+                <w:lang w:val="es-AR"/>
+              </w:rPr>
+            </w:pPr>
+            <w:r>
+              <w:rPr>
+                <w:lang w:val="es-AR"/>
+              </w:rPr>
+            </w:r>
+          </w:p>
+        </w:tc>
+        <w:tc>
+          <w:tcPr>
+            <w:tcW w:w="1617" w:type="dxa"/>
             <w:tcBorders>
               <w:top w:val="single" w:sz="2" w:space="0" w:color="000001"/>
               <w:left w:val="single" w:sz="2" w:space="0" w:color="000001"/>
@@ -1583,7 +1583,7 @@
             </w:tcBorders>
             <w:shd w:fill="auto" w:val="clear"/>
             <w:tcMar>
-              <w:left w:w="45" w:type="dxa"/>
+              <w:left w:w="42" w:type="dxa"/>
             </w:tcMar>
           </w:tcPr>
           <w:p>
@@ -1605,16 +1605,16 @@
         <w:trPr/>
         <w:tc>
           <w:tcPr>
-            <w:tcW w:w="1797" w:type="dxa"/>
-            <w:tcBorders>
-              <w:top w:val="single" w:sz="2" w:space="0" w:color="000001"/>
-              <w:left w:val="single" w:sz="2" w:space="0" w:color="000001"/>
-              <w:bottom w:val="single" w:sz="2" w:space="0" w:color="000001"/>
-              <w:insideH w:val="single" w:sz="2" w:space="0" w:color="000001"/>
-            </w:tcBorders>
-            <w:shd w:fill="auto" w:val="clear"/>
-            <w:tcMar>
-              <w:left w:w="45" w:type="dxa"/>
+            <w:tcW w:w="1796" w:type="dxa"/>
+            <w:tcBorders>
+              <w:top w:val="single" w:sz="2" w:space="0" w:color="000001"/>
+              <w:left w:val="single" w:sz="2" w:space="0" w:color="000001"/>
+              <w:bottom w:val="single" w:sz="2" w:space="0" w:color="000001"/>
+              <w:insideH w:val="single" w:sz="2" w:space="0" w:color="000001"/>
+            </w:tcBorders>
+            <w:shd w:fill="auto" w:val="clear"/>
+            <w:tcMar>
+              <w:left w:w="42" w:type="dxa"/>
             </w:tcMar>
           </w:tcPr>
           <w:p>
@@ -1643,7 +1643,7 @@
             </w:tcBorders>
             <w:shd w:fill="auto" w:val="clear"/>
             <w:tcMar>
-              <w:left w:w="45" w:type="dxa"/>
+              <w:left w:w="42" w:type="dxa"/>
             </w:tcMar>
           </w:tcPr>
           <w:p>
@@ -1672,7 +1672,7 @@
             </w:tcBorders>
             <w:shd w:fill="auto" w:val="clear"/>
             <w:tcMar>
-              <w:left w:w="45" w:type="dxa"/>
+              <w:left w:w="42" w:type="dxa"/>
             </w:tcMar>
           </w:tcPr>
           <w:p>
@@ -1701,7 +1701,7 @@
             </w:tcBorders>
             <w:shd w:fill="auto" w:val="clear"/>
             <w:tcMar>
-              <w:left w:w="45" w:type="dxa"/>
+              <w:left w:w="42" w:type="dxa"/>
             </w:tcMar>
           </w:tcPr>
           <w:p>
@@ -1730,7 +1730,7 @@
             </w:tcBorders>
             <w:shd w:fill="auto" w:val="clear"/>
             <w:tcMar>
-              <w:left w:w="45" w:type="dxa"/>
+              <w:left w:w="42" w:type="dxa"/>
             </w:tcMar>
           </w:tcPr>
           <w:p>
@@ -1750,7 +1750,7 @@
         </w:tc>
         <w:tc>
           <w:tcPr>
-            <w:tcW w:w="1616" w:type="dxa"/>
+            <w:tcW w:w="1617" w:type="dxa"/>
             <w:tcBorders>
               <w:top w:val="single" w:sz="2" w:space="0" w:color="000001"/>
               <w:left w:val="single" w:sz="2" w:space="0" w:color="000001"/>
@@ -1761,7 +1761,7 @@
             </w:tcBorders>
             <w:shd w:fill="auto" w:val="clear"/>
             <w:tcMar>
-              <w:left w:w="45" w:type="dxa"/>
+              <w:left w:w="42" w:type="dxa"/>
             </w:tcMar>
           </w:tcPr>
           <w:p>
@@ -1784,16 +1784,16 @@
         <w:trPr/>
         <w:tc>
           <w:tcPr>
-            <w:tcW w:w="1797" w:type="dxa"/>
-            <w:tcBorders>
-              <w:top w:val="single" w:sz="2" w:space="0" w:color="000001"/>
-              <w:left w:val="single" w:sz="2" w:space="0" w:color="000001"/>
-              <w:bottom w:val="single" w:sz="2" w:space="0" w:color="000001"/>
-              <w:insideH w:val="single" w:sz="2" w:space="0" w:color="000001"/>
-            </w:tcBorders>
-            <w:shd w:fill="auto" w:val="clear"/>
-            <w:tcMar>
-              <w:left w:w="45" w:type="dxa"/>
+            <w:tcW w:w="1796" w:type="dxa"/>
+            <w:tcBorders>
+              <w:top w:val="single" w:sz="2" w:space="0" w:color="000001"/>
+              <w:left w:val="single" w:sz="2" w:space="0" w:color="000001"/>
+              <w:bottom w:val="single" w:sz="2" w:space="0" w:color="000001"/>
+              <w:insideH w:val="single" w:sz="2" w:space="0" w:color="000001"/>
+            </w:tcBorders>
+            <w:shd w:fill="auto" w:val="clear"/>
+            <w:tcMar>
+              <w:left w:w="42" w:type="dxa"/>
             </w:tcMar>
           </w:tcPr>
           <w:p>
@@ -1822,7 +1822,7 @@
             </w:tcBorders>
             <w:shd w:fill="auto" w:val="clear"/>
             <w:tcMar>
-              <w:left w:w="45" w:type="dxa"/>
+              <w:left w:w="42" w:type="dxa"/>
             </w:tcMar>
           </w:tcPr>
           <w:p>
@@ -1850,7 +1850,7 @@
             </w:tcBorders>
             <w:shd w:fill="auto" w:val="clear"/>
             <w:tcMar>
-              <w:left w:w="45" w:type="dxa"/>
+              <w:left w:w="42" w:type="dxa"/>
             </w:tcMar>
           </w:tcPr>
           <w:p>
@@ -1878,7 +1878,7 @@
             </w:tcBorders>
             <w:shd w:fill="auto" w:val="clear"/>
             <w:tcMar>
-              <w:left w:w="45" w:type="dxa"/>
+              <w:left w:w="42" w:type="dxa"/>
             </w:tcMar>
           </w:tcPr>
           <w:p>
@@ -1906,26 +1906,26 @@
             </w:tcBorders>
             <w:shd w:fill="auto" w:val="clear"/>
             <w:tcMar>
-              <w:left w:w="45" w:type="dxa"/>
-            </w:tcMar>
-          </w:tcPr>
-          <w:p>
-            <w:pPr>
-              <w:pStyle w:val="TableContents"/>
-              <w:rPr>
-                <w:lang w:val="es-AR"/>
-              </w:rPr>
-            </w:pPr>
-            <w:r>
-              <w:rPr>
-                <w:lang w:val="es-AR"/>
-              </w:rPr>
-            </w:r>
-          </w:p>
-        </w:tc>
-        <w:tc>
-          <w:tcPr>
-            <w:tcW w:w="1616" w:type="dxa"/>
+              <w:left w:w="42" w:type="dxa"/>
+            </w:tcMar>
+          </w:tcPr>
+          <w:p>
+            <w:pPr>
+              <w:pStyle w:val="TableContents"/>
+              <w:rPr>
+                <w:lang w:val="es-AR"/>
+              </w:rPr>
+            </w:pPr>
+            <w:r>
+              <w:rPr>
+                <w:lang w:val="es-AR"/>
+              </w:rPr>
+            </w:r>
+          </w:p>
+        </w:tc>
+        <w:tc>
+          <w:tcPr>
+            <w:tcW w:w="1617" w:type="dxa"/>
             <w:tcBorders>
               <w:top w:val="single" w:sz="2" w:space="0" w:color="000001"/>
               <w:left w:val="single" w:sz="2" w:space="0" w:color="000001"/>
@@ -1936,7 +1936,7 @@
             </w:tcBorders>
             <w:shd w:fill="auto" w:val="clear"/>
             <w:tcMar>
-              <w:left w:w="45" w:type="dxa"/>
+              <w:left w:w="42" w:type="dxa"/>
             </w:tcMar>
           </w:tcPr>
           <w:p>
@@ -1958,16 +1958,16 @@
         <w:trPr/>
         <w:tc>
           <w:tcPr>
-            <w:tcW w:w="1797" w:type="dxa"/>
-            <w:tcBorders>
-              <w:top w:val="single" w:sz="2" w:space="0" w:color="000001"/>
-              <w:left w:val="single" w:sz="2" w:space="0" w:color="000001"/>
-              <w:bottom w:val="single" w:sz="2" w:space="0" w:color="000001"/>
-              <w:insideH w:val="single" w:sz="2" w:space="0" w:color="000001"/>
-            </w:tcBorders>
-            <w:shd w:fill="auto" w:val="clear"/>
-            <w:tcMar>
-              <w:left w:w="45" w:type="dxa"/>
+            <w:tcW w:w="1796" w:type="dxa"/>
+            <w:tcBorders>
+              <w:top w:val="single" w:sz="2" w:space="0" w:color="000001"/>
+              <w:left w:val="single" w:sz="2" w:space="0" w:color="000001"/>
+              <w:bottom w:val="single" w:sz="2" w:space="0" w:color="000001"/>
+              <w:insideH w:val="single" w:sz="2" w:space="0" w:color="000001"/>
+            </w:tcBorders>
+            <w:shd w:fill="auto" w:val="clear"/>
+            <w:tcMar>
+              <w:left w:w="42" w:type="dxa"/>
             </w:tcMar>
           </w:tcPr>
           <w:p>
@@ -1996,7 +1996,7 @@
             </w:tcBorders>
             <w:shd w:fill="auto" w:val="clear"/>
             <w:tcMar>
-              <w:left w:w="45" w:type="dxa"/>
+              <w:left w:w="42" w:type="dxa"/>
             </w:tcMar>
           </w:tcPr>
           <w:p>
@@ -2025,7 +2025,7 @@
             </w:tcBorders>
             <w:shd w:fill="auto" w:val="clear"/>
             <w:tcMar>
-              <w:left w:w="45" w:type="dxa"/>
+              <w:left w:w="42" w:type="dxa"/>
             </w:tcMar>
           </w:tcPr>
           <w:p>
@@ -2054,7 +2054,7 @@
             </w:tcBorders>
             <w:shd w:fill="auto" w:val="clear"/>
             <w:tcMar>
-              <w:left w:w="45" w:type="dxa"/>
+              <w:left w:w="42" w:type="dxa"/>
             </w:tcMar>
           </w:tcPr>
           <w:p>
@@ -2083,7 +2083,7 @@
             </w:tcBorders>
             <w:shd w:fill="auto" w:val="clear"/>
             <w:tcMar>
-              <w:left w:w="45" w:type="dxa"/>
+              <w:left w:w="42" w:type="dxa"/>
             </w:tcMar>
           </w:tcPr>
           <w:p>
@@ -2103,7 +2103,7 @@
         </w:tc>
         <w:tc>
           <w:tcPr>
-            <w:tcW w:w="1616" w:type="dxa"/>
+            <w:tcW w:w="1617" w:type="dxa"/>
             <w:tcBorders>
               <w:top w:val="single" w:sz="2" w:space="0" w:color="000001"/>
               <w:left w:val="single" w:sz="2" w:space="0" w:color="000001"/>
@@ -2114,7 +2114,7 @@
             </w:tcBorders>
             <w:shd w:fill="auto" w:val="clear"/>
             <w:tcMar>
-              <w:left w:w="45" w:type="dxa"/>
+              <w:left w:w="42" w:type="dxa"/>
             </w:tcMar>
           </w:tcPr>
           <w:p>
@@ -2165,13 +2165,7 @@
         <w:rPr>
           <w:lang w:val="es-AR"/>
         </w:rPr>
-        <w:t xml:space="preserve">Diferencias y similitudes entre </w:t>
-      </w:r>
-      <w:r>
-        <w:rPr>
-          <w:lang w:val="es-AR"/>
-        </w:rPr>
-        <w:t>Tecnologías</w:t>
+        <w:t>Diferencias y similitudes entre Tecnologías</w:t>
       </w:r>
     </w:p>
     <w:p>
@@ -2198,7 +2192,7 @@
         </w:numPr>
         <w:bidi w:val="0"/>
         <w:spacing w:lineRule="auto" w:line="288" w:before="0" w:after="140"/>
-        <w:ind w:left="0" w:right="0" w:hanging="0"/>
+        <w:ind w:left="576" w:right="0" w:hanging="0"/>
         <w:jc w:val="left"/>
         <w:rPr/>
       </w:pPr>
@@ -2206,13 +2200,7 @@
         <w:rPr>
           <w:lang w:val="es-AR"/>
         </w:rPr>
-        <w:t xml:space="preserve">SAN demostró trabajar a una velocidad mucho mayor que NAS, copiando la misma cantidad de datos, gracias al hecho de que trabaja a nivel de bloques, y no a nivel de archivos. </w:t>
-      </w:r>
-      <w:r>
-        <w:rPr>
-          <w:lang w:val="es-AR"/>
-        </w:rPr>
-        <w:t>Además, trabaja directamente sobre el recurso de almacenamiento, en lugar de recurrir a un servicio externo que provea la transferencia.</w:t>
+        <w:t>SAN demostró trabajar a una velocidad mucho mayor que NAS, copiando la misma cantidad de datos, gracias al hecho de que trabaja a nivel de bloques, y no a nivel de archivos. Además, trabaja directamente sobre el recurso de almacenamiento, en lugar de recurrir a un servicio externo que provea la transferencia.</w:t>
       </w:r>
     </w:p>
     <w:p>
@@ -2226,11 +2214,7 @@
       </w:pPr>
       <w:r>
         <w:rPr/>
-        <w:t xml:space="preserve">I/O – </w:t>
-      </w:r>
-      <w:r>
-        <w:rPr/>
-        <w:t>Bloques de Salida</w:t>
+        <w:t>I/O – Bloques de Salida</w:t>
       </w:r>
     </w:p>
     <w:p>
@@ -2243,7 +2227,7 @@
         </w:numPr>
         <w:bidi w:val="0"/>
         <w:spacing w:lineRule="auto" w:line="288" w:before="0" w:after="140"/>
-        <w:ind w:left="0" w:right="0" w:hanging="0"/>
+        <w:ind w:left="576" w:right="0" w:hanging="0"/>
         <w:jc w:val="left"/>
         <w:rPr/>
       </w:pPr>
@@ -2262,7 +2246,7 @@
         </w:numPr>
         <w:bidi w:val="0"/>
         <w:spacing w:lineRule="auto" w:line="288" w:before="0" w:after="140"/>
-        <w:ind w:left="0" w:right="0" w:hanging="0"/>
+        <w:ind w:left="576" w:right="0" w:hanging="0"/>
         <w:jc w:val="left"/>
         <w:rPr/>
       </w:pPr>
@@ -2295,7 +2279,7 @@
         </w:numPr>
         <w:bidi w:val="0"/>
         <w:spacing w:lineRule="auto" w:line="288" w:before="0" w:after="140"/>
-        <w:ind w:left="0" w:right="0" w:hanging="0"/>
+        <w:ind w:left="576" w:right="0" w:hanging="0"/>
         <w:jc w:val="left"/>
         <w:rPr/>
       </w:pPr>
@@ -2314,7 +2298,7 @@
         </w:numPr>
         <w:bidi w:val="0"/>
         <w:spacing w:lineRule="auto" w:line="288" w:before="0" w:after="140"/>
-        <w:ind w:left="0" w:right="0" w:hanging="0"/>
+        <w:ind w:left="576" w:right="0" w:hanging="0"/>
         <w:jc w:val="left"/>
         <w:rPr/>
       </w:pPr>
@@ -2333,7 +2317,7 @@
         </w:numPr>
         <w:bidi w:val="0"/>
         <w:spacing w:lineRule="auto" w:line="288" w:before="0" w:after="140"/>
-        <w:ind w:left="0" w:right="0" w:hanging="0"/>
+        <w:ind w:left="576" w:right="0" w:hanging="0"/>
         <w:jc w:val="left"/>
         <w:rPr/>
       </w:pPr>
@@ -2439,7 +2423,9 @@
         </w:rPr>
       </w:pPr>
       <w:r>
-        <w:rPr/>
+        <w:rPr>
+          <w:lang w:val="es-AR"/>
+        </w:rPr>
       </w:r>
       <w:r>
         <w:br w:type="page"/>
@@ -2490,7 +2476,7 @@
       </w:pPr>
       <w:r>
         <w:rPr/>
-        <w:t>SAN – Raid 0</w:t>
+        <w:t>Raid 0</w:t>
       </w:r>
     </w:p>
     <w:p>
@@ -2592,7 +2578,7 @@
       </w:pPr>
       <w:r>
         <w:rPr/>
-        <w:t>SAN – RAID 1</w:t>
+        <w:t>RAID 1</w:t>
       </w:r>
     </w:p>
     <w:p>
@@ -2612,7 +2598,7 @@
       </w:pPr>
       <w:r>
         <w:drawing>
-          <wp:anchor behindDoc="0" distT="0" distB="0" distL="0" distR="0" simplePos="0" locked="0" layoutInCell="1" allowOverlap="1" relativeHeight="3">
+          <wp:anchor behindDoc="0" distT="0" distB="0" distL="0" distR="0" simplePos="0" locked="0" layoutInCell="1" allowOverlap="1" relativeHeight="9">
             <wp:simplePos x="0" y="0"/>
             <wp:positionH relativeFrom="column">
               <wp:align>center</wp:align>
@@ -2673,7 +2659,7 @@
       </w:pPr>
       <w:r>
         <w:drawing>
-          <wp:anchor behindDoc="0" distT="0" distB="0" distL="0" distR="0" simplePos="0" locked="0" layoutInCell="1" allowOverlap="1" relativeHeight="4">
+          <wp:anchor behindDoc="0" distT="0" distB="0" distL="0" distR="0" simplePos="0" locked="0" layoutInCell="1" allowOverlap="1" relativeHeight="10">
             <wp:simplePos x="0" y="0"/>
             <wp:positionH relativeFrom="column">
               <wp:align>center</wp:align>
@@ -2733,8 +2719,20 @@
         <w:rPr/>
       </w:pPr>
       <w:r>
+        <w:rPr/>
+      </w:r>
+      <w:r>
+        <w:br w:type="page"/>
+      </w:r>
+    </w:p>
+    <w:p>
+      <w:pPr>
+        <w:pStyle w:val="TextBody"/>
+        <w:rPr/>
+      </w:pPr>
+      <w:r>
         <w:drawing>
-          <wp:anchor behindDoc="0" distT="0" distB="0" distL="0" distR="0" simplePos="0" locked="0" layoutInCell="1" allowOverlap="1" relativeHeight="5">
+          <wp:anchor behindDoc="0" distT="0" distB="0" distL="0" distR="0" simplePos="0" locked="0" layoutInCell="1" allowOverlap="1" relativeHeight="13">
             <wp:simplePos x="0" y="0"/>
             <wp:positionH relativeFrom="column">
               <wp:align>center</wp:align>
@@ -2795,7 +2793,7 @@
       </w:pPr>
       <w:r>
         <w:drawing>
-          <wp:anchor behindDoc="0" distT="0" distB="0" distL="0" distR="0" simplePos="0" locked="0" layoutInCell="1" allowOverlap="1" relativeHeight="6">
+          <wp:anchor behindDoc="0" distT="0" distB="0" distL="0" distR="0" simplePos="0" locked="0" layoutInCell="1" allowOverlap="1" relativeHeight="3">
             <wp:simplePos x="0" y="0"/>
             <wp:positionH relativeFrom="column">
               <wp:align>center</wp:align>
@@ -2855,8 +2853,20 @@
         <w:rPr/>
       </w:pPr>
       <w:r>
+        <w:rPr/>
+      </w:r>
+      <w:r>
+        <w:br w:type="page"/>
+      </w:r>
+    </w:p>
+    <w:p>
+      <w:pPr>
+        <w:pStyle w:val="TextBody"/>
+        <w:rPr/>
+      </w:pPr>
+      <w:r>
         <w:drawing>
-          <wp:anchor behindDoc="0" distT="0" distB="0" distL="0" distR="0" simplePos="0" locked="0" layoutInCell="1" allowOverlap="1" relativeHeight="7">
+          <wp:anchor behindDoc="0" distT="0" distB="0" distL="0" distR="0" simplePos="0" locked="0" layoutInCell="1" allowOverlap="1" relativeHeight="4">
             <wp:simplePos x="0" y="0"/>
             <wp:positionH relativeFrom="column">
               <wp:align>center</wp:align>
@@ -2917,13 +2927,13 @@
       </w:pPr>
       <w:r>
         <w:drawing>
-          <wp:anchor behindDoc="0" distT="0" distB="0" distL="0" distR="0" simplePos="0" locked="0" layoutInCell="1" allowOverlap="1" relativeHeight="8">
+          <wp:anchor behindDoc="0" distT="0" distB="0" distL="0" distR="0" simplePos="0" locked="0" layoutInCell="1" allowOverlap="1" relativeHeight="7">
             <wp:simplePos x="0" y="0"/>
             <wp:positionH relativeFrom="column">
-              <wp:align>center</wp:align>
+              <wp:posOffset>0</wp:posOffset>
             </wp:positionH>
             <wp:positionV relativeFrom="paragraph">
-              <wp:align>top</wp:align>
+              <wp:posOffset>0</wp:posOffset>
             </wp:positionV>
             <wp:extent cx="6120130" cy="3440430"/>
             <wp:effectExtent l="0" t="0" r="0" b="0"/>
@@ -2981,7 +2991,7 @@
       </w:pPr>
       <w:r>
         <w:rPr/>
-        <w:t>SAN – RAID 5</w:t>
+        <w:t>RAID 5</w:t>
       </w:r>
     </w:p>
     <w:p>
@@ -3000,8 +3010,9 @@
         <w:rPr/>
       </w:pPr>
       <w:r>
+        <w:rPr/>
         <w:drawing>
-          <wp:anchor behindDoc="0" distT="0" distB="0" distL="0" distR="0" simplePos="0" locked="0" layoutInCell="1" allowOverlap="1" relativeHeight="9">
+          <wp:anchor behindDoc="0" distT="0" distB="0" distL="0" distR="0" simplePos="0" locked="0" layoutInCell="1" allowOverlap="1" relativeHeight="12">
             <wp:simplePos x="0" y="0"/>
             <wp:positionH relativeFrom="column">
               <wp:align>center</wp:align>
@@ -3048,11 +3059,7 @@
       </w:r>
       <w:r>
         <w:rPr/>
-        <w:t>5</w:t>
-      </w:r>
-      <w:r>
-        <w:rPr/>
-        <w:t xml:space="preserve"> discos – Storage degradado</w:t>
+        <w:t>5 discos – Storage degradado</w:t>
       </w:r>
     </w:p>
     <w:p>
@@ -3061,8 +3068,9 @@
         <w:rPr/>
       </w:pPr>
       <w:r>
+        <w:rPr/>
         <w:drawing>
-          <wp:anchor behindDoc="0" distT="0" distB="0" distL="0" distR="0" simplePos="0" locked="0" layoutInCell="1" allowOverlap="1" relativeHeight="10">
+          <wp:anchor behindDoc="0" distT="0" distB="0" distL="0" distR="0" simplePos="0" locked="0" layoutInCell="1" allowOverlap="1" relativeHeight="11">
             <wp:simplePos x="0" y="0"/>
             <wp:positionH relativeFrom="column">
               <wp:align>center</wp:align>
@@ -3109,11 +3117,7 @@
       </w:r>
       <w:r>
         <w:rPr/>
-        <w:t>4</w:t>
-      </w:r>
-      <w:r>
-        <w:rPr/>
-        <w:t xml:space="preserve"> discos – Storage no disponible</w:t>
+        <w:t>4 discos – Storage no disponible</w:t>
       </w:r>
       <w:r>
         <w:br w:type="page"/>
@@ -3126,7 +3130,7 @@
       </w:pPr>
       <w:r>
         <w:rPr/>
-        <w:t>SAN – RAID 6</w:t>
+        <w:t>RAID 6</w:t>
       </w:r>
     </w:p>
     <w:p>
@@ -3146,7 +3150,7 @@
       </w:pPr>
       <w:r>
         <w:drawing>
-          <wp:anchor behindDoc="0" distT="0" distB="0" distL="0" distR="0" simplePos="0" locked="0" layoutInCell="1" allowOverlap="1" relativeHeight="11">
+          <wp:anchor behindDoc="0" distT="0" distB="0" distL="0" distR="0" simplePos="0" locked="0" layoutInCell="1" allowOverlap="1" relativeHeight="5">
             <wp:simplePos x="0" y="0"/>
             <wp:positionH relativeFrom="column">
               <wp:align>center</wp:align>
@@ -3207,7 +3211,7 @@
       </w:pPr>
       <w:r>
         <w:drawing>
-          <wp:anchor behindDoc="0" distT="0" distB="0" distL="0" distR="0" simplePos="0" locked="0" layoutInCell="1" allowOverlap="1" relativeHeight="12">
+          <wp:anchor behindDoc="0" distT="0" distB="0" distL="0" distR="0" simplePos="0" locked="0" layoutInCell="1" allowOverlap="1" relativeHeight="6">
             <wp:simplePos x="0" y="0"/>
             <wp:positionH relativeFrom="column">
               <wp:align>center</wp:align>
@@ -3251,30 +3255,14 @@
             </a:graphic>
           </wp:anchor>
         </w:drawing>
-      </w:r>
-      <w:r>
-        <w:rPr/>
-        <w:t>4</w:t>
-      </w:r>
-      <w:r>
-        <w:rPr/>
-        <w:t xml:space="preserve"> discos – Storage degradado</w:t>
-      </w:r>
-    </w:p>
-    <w:p>
-      <w:pPr>
-        <w:pStyle w:val="TextBody"/>
-        <w:rPr/>
-      </w:pPr>
-      <w:r>
         <w:drawing>
-          <wp:anchor behindDoc="0" distT="0" distB="0" distL="0" distR="0" simplePos="0" locked="0" layoutInCell="1" allowOverlap="1" relativeHeight="13">
+          <wp:anchor behindDoc="0" distT="0" distB="0" distL="0" distR="0" simplePos="0" locked="0" layoutInCell="1" allowOverlap="1" relativeHeight="8">
             <wp:simplePos x="0" y="0"/>
             <wp:positionH relativeFrom="column">
-              <wp:align>center</wp:align>
+              <wp:posOffset>-47625</wp:posOffset>
             </wp:positionH>
             <wp:positionV relativeFrom="paragraph">
-              <wp:align>top</wp:align>
+              <wp:posOffset>1590040</wp:posOffset>
             </wp:positionV>
             <wp:extent cx="6120130" cy="3440430"/>
             <wp:effectExtent l="0" t="0" r="0" b="0"/>
@@ -3315,11 +3303,21 @@
       </w:r>
       <w:r>
         <w:rPr/>
-        <w:t>3</w:t>
-      </w:r>
-      <w:r>
-        <w:rPr/>
-        <w:t xml:space="preserve"> discos – Storage no disponible</w:t>
+        <w:t>4</w:t>
+      </w:r>
+      <w:r>
+        <w:rPr/>
+        <w:t xml:space="preserve"> discos – Storage degradado</w:t>
+      </w:r>
+    </w:p>
+    <w:p>
+      <w:pPr>
+        <w:pStyle w:val="TextBody"/>
+        <w:rPr/>
+      </w:pPr>
+      <w:r>
+        <w:rPr/>
+        <w:t>3 discos – Storage no disponible</w:t>
       </w:r>
       <w:r>
         <w:br w:type="page"/>
@@ -3332,7 +3330,7 @@
       </w:pPr>
       <w:r>
         <w:rPr/>
-        <w:t>SAN – RAID 10</w:t>
+        <w:t>RAID 10</w:t>
       </w:r>
     </w:p>
     <w:p>
@@ -3977,6 +3975,13 @@
   </w:style>
   <w:style w:type="character" w:styleId="ListLabel3">
     <w:name w:val="ListLabel 3"/>
+    <w:qFormat/>
+    <w:rPr>
+      <w:rFonts w:cs="OpenSymbol"/>
+    </w:rPr>
+  </w:style>
+  <w:style w:type="character" w:styleId="ListLabel4">
+    <w:name w:val="ListLabel 4"/>
     <w:qFormat/>
     <w:rPr>
       <w:rFonts w:cs="OpenSymbol"/>

</xml_diff>

<commit_message>
Estadisticas de NAS-RAID1, y puntos de quiebre de NAS 10
</commit_message>
<xml_diff>
--- a/TP3/Ejercicio3/Estadisticas y conclusiones.docx
+++ b/TP3/Ejercicio3/Estadisticas y conclusiones.docx
@@ -160,7 +160,7 @@
       <w:tblPr>
         <w:tblW w:w="9645" w:type="dxa"/>
         <w:jc w:val="left"/>
-        <w:tblInd w:w="45" w:type="dxa"/>
+        <w:tblInd w:w="43" w:type="dxa"/>
         <w:tblBorders>
           <w:top w:val="single" w:sz="2" w:space="0" w:color="000001"/>
           <w:left w:val="single" w:sz="2" w:space="0" w:color="000001"/>
@@ -169,18 +169,18 @@
         </w:tblBorders>
         <w:tblCellMar>
           <w:top w:w="55" w:type="dxa"/>
-          <w:left w:w="42" w:type="dxa"/>
+          <w:left w:w="39" w:type="dxa"/>
           <w:bottom w:w="55" w:type="dxa"/>
           <w:right w:w="55" w:type="dxa"/>
         </w:tblCellMar>
       </w:tblPr>
       <w:tblGrid>
-        <w:gridCol w:w="1796"/>
+        <w:gridCol w:w="1795"/>
         <w:gridCol w:w="1412"/>
         <w:gridCol w:w="1607"/>
         <w:gridCol w:w="1606"/>
         <w:gridCol w:w="1606"/>
-        <w:gridCol w:w="1617"/>
+        <w:gridCol w:w="1618"/>
       </w:tblGrid>
       <w:tr>
         <w:trPr>
@@ -188,16 +188,16 @@
         </w:trPr>
         <w:tc>
           <w:tcPr>
-            <w:tcW w:w="1796" w:type="dxa"/>
-            <w:tcBorders>
-              <w:top w:val="single" w:sz="2" w:space="0" w:color="000001"/>
-              <w:left w:val="single" w:sz="2" w:space="0" w:color="000001"/>
-              <w:bottom w:val="single" w:sz="2" w:space="0" w:color="000001"/>
-              <w:insideH w:val="single" w:sz="2" w:space="0" w:color="000001"/>
-            </w:tcBorders>
-            <w:shd w:fill="auto" w:val="clear"/>
-            <w:tcMar>
-              <w:left w:w="42" w:type="dxa"/>
+            <w:tcW w:w="1795" w:type="dxa"/>
+            <w:tcBorders>
+              <w:top w:val="single" w:sz="2" w:space="0" w:color="000001"/>
+              <w:left w:val="single" w:sz="2" w:space="0" w:color="000001"/>
+              <w:bottom w:val="single" w:sz="2" w:space="0" w:color="000001"/>
+              <w:insideH w:val="single" w:sz="2" w:space="0" w:color="000001"/>
+            </w:tcBorders>
+            <w:shd w:fill="auto" w:val="clear"/>
+            <w:tcMar>
+              <w:left w:w="39" w:type="dxa"/>
             </w:tcMar>
           </w:tcPr>
           <w:p>
@@ -226,7 +226,7 @@
             </w:tcBorders>
             <w:shd w:fill="auto" w:val="clear"/>
             <w:tcMar>
-              <w:left w:w="42" w:type="dxa"/>
+              <w:left w:w="39" w:type="dxa"/>
             </w:tcMar>
           </w:tcPr>
           <w:p>
@@ -255,7 +255,7 @@
             </w:tcBorders>
             <w:shd w:fill="auto" w:val="clear"/>
             <w:tcMar>
-              <w:left w:w="42" w:type="dxa"/>
+              <w:left w:w="39" w:type="dxa"/>
             </w:tcMar>
           </w:tcPr>
           <w:p>
@@ -284,7 +284,7 @@
             </w:tcBorders>
             <w:shd w:fill="auto" w:val="clear"/>
             <w:tcMar>
-              <w:left w:w="42" w:type="dxa"/>
+              <w:left w:w="39" w:type="dxa"/>
             </w:tcMar>
           </w:tcPr>
           <w:p>
@@ -313,7 +313,7 @@
             </w:tcBorders>
             <w:shd w:fill="auto" w:val="clear"/>
             <w:tcMar>
-              <w:left w:w="42" w:type="dxa"/>
+              <w:left w:w="39" w:type="dxa"/>
             </w:tcMar>
           </w:tcPr>
           <w:p>
@@ -333,7 +333,7 @@
         </w:tc>
         <w:tc>
           <w:tcPr>
-            <w:tcW w:w="1617" w:type="dxa"/>
+            <w:tcW w:w="1618" w:type="dxa"/>
             <w:tcBorders>
               <w:top w:val="single" w:sz="2" w:space="0" w:color="000001"/>
               <w:left w:val="single" w:sz="2" w:space="0" w:color="000001"/>
@@ -344,7 +344,7 @@
             </w:tcBorders>
             <w:shd w:fill="auto" w:val="clear"/>
             <w:tcMar>
-              <w:left w:w="42" w:type="dxa"/>
+              <w:left w:w="39" w:type="dxa"/>
             </w:tcMar>
           </w:tcPr>
           <w:p>
@@ -367,16 +367,16 @@
         <w:trPr/>
         <w:tc>
           <w:tcPr>
-            <w:tcW w:w="1796" w:type="dxa"/>
-            <w:tcBorders>
-              <w:top w:val="single" w:sz="2" w:space="0" w:color="000001"/>
-              <w:left w:val="single" w:sz="2" w:space="0" w:color="000001"/>
-              <w:bottom w:val="single" w:sz="2" w:space="0" w:color="000001"/>
-              <w:insideH w:val="single" w:sz="2" w:space="0" w:color="000001"/>
-            </w:tcBorders>
-            <w:shd w:fill="auto" w:val="clear"/>
-            <w:tcMar>
-              <w:left w:w="42" w:type="dxa"/>
+            <w:tcW w:w="1795" w:type="dxa"/>
+            <w:tcBorders>
+              <w:top w:val="single" w:sz="2" w:space="0" w:color="000001"/>
+              <w:left w:val="single" w:sz="2" w:space="0" w:color="000001"/>
+              <w:bottom w:val="single" w:sz="2" w:space="0" w:color="000001"/>
+              <w:insideH w:val="single" w:sz="2" w:space="0" w:color="000001"/>
+            </w:tcBorders>
+            <w:shd w:fill="auto" w:val="clear"/>
+            <w:tcMar>
+              <w:left w:w="39" w:type="dxa"/>
             </w:tcMar>
           </w:tcPr>
           <w:p>
@@ -405,7 +405,7 @@
             </w:tcBorders>
             <w:shd w:fill="auto" w:val="clear"/>
             <w:tcMar>
-              <w:left w:w="42" w:type="dxa"/>
+              <w:left w:w="39" w:type="dxa"/>
             </w:tcMar>
           </w:tcPr>
           <w:p>
@@ -434,7 +434,7 @@
             </w:tcBorders>
             <w:shd w:fill="auto" w:val="clear"/>
             <w:tcMar>
-              <w:left w:w="42" w:type="dxa"/>
+              <w:left w:w="39" w:type="dxa"/>
             </w:tcMar>
           </w:tcPr>
           <w:p>
@@ -463,7 +463,7 @@
             </w:tcBorders>
             <w:shd w:fill="auto" w:val="clear"/>
             <w:tcMar>
-              <w:left w:w="42" w:type="dxa"/>
+              <w:left w:w="39" w:type="dxa"/>
             </w:tcMar>
           </w:tcPr>
           <w:p>
@@ -492,7 +492,7 @@
             </w:tcBorders>
             <w:shd w:fill="auto" w:val="clear"/>
             <w:tcMar>
-              <w:left w:w="42" w:type="dxa"/>
+              <w:left w:w="39" w:type="dxa"/>
             </w:tcMar>
           </w:tcPr>
           <w:p>
@@ -512,7 +512,7 @@
         </w:tc>
         <w:tc>
           <w:tcPr>
-            <w:tcW w:w="1617" w:type="dxa"/>
+            <w:tcW w:w="1618" w:type="dxa"/>
             <w:tcBorders>
               <w:top w:val="single" w:sz="2" w:space="0" w:color="000001"/>
               <w:left w:val="single" w:sz="2" w:space="0" w:color="000001"/>
@@ -523,7 +523,7 @@
             </w:tcBorders>
             <w:shd w:fill="auto" w:val="clear"/>
             <w:tcMar>
-              <w:left w:w="42" w:type="dxa"/>
+              <w:left w:w="39" w:type="dxa"/>
             </w:tcMar>
           </w:tcPr>
           <w:p>
@@ -546,16 +546,16 @@
         <w:trPr/>
         <w:tc>
           <w:tcPr>
-            <w:tcW w:w="1796" w:type="dxa"/>
-            <w:tcBorders>
-              <w:top w:val="single" w:sz="2" w:space="0" w:color="000001"/>
-              <w:left w:val="single" w:sz="2" w:space="0" w:color="000001"/>
-              <w:bottom w:val="single" w:sz="2" w:space="0" w:color="000001"/>
-              <w:insideH w:val="single" w:sz="2" w:space="0" w:color="000001"/>
-            </w:tcBorders>
-            <w:shd w:fill="auto" w:val="clear"/>
-            <w:tcMar>
-              <w:left w:w="42" w:type="dxa"/>
+            <w:tcW w:w="1795" w:type="dxa"/>
+            <w:tcBorders>
+              <w:top w:val="single" w:sz="2" w:space="0" w:color="000001"/>
+              <w:left w:val="single" w:sz="2" w:space="0" w:color="000001"/>
+              <w:bottom w:val="single" w:sz="2" w:space="0" w:color="000001"/>
+              <w:insideH w:val="single" w:sz="2" w:space="0" w:color="000001"/>
+            </w:tcBorders>
+            <w:shd w:fill="auto" w:val="clear"/>
+            <w:tcMar>
+              <w:left w:w="39" w:type="dxa"/>
             </w:tcMar>
           </w:tcPr>
           <w:p>
@@ -584,7 +584,7 @@
             </w:tcBorders>
             <w:shd w:fill="auto" w:val="clear"/>
             <w:tcMar>
-              <w:left w:w="42" w:type="dxa"/>
+              <w:left w:w="39" w:type="dxa"/>
             </w:tcMar>
           </w:tcPr>
           <w:p>
@@ -613,7 +613,7 @@
             </w:tcBorders>
             <w:shd w:fill="auto" w:val="clear"/>
             <w:tcMar>
-              <w:left w:w="42" w:type="dxa"/>
+              <w:left w:w="39" w:type="dxa"/>
             </w:tcMar>
           </w:tcPr>
           <w:p>
@@ -642,7 +642,7 @@
             </w:tcBorders>
             <w:shd w:fill="auto" w:val="clear"/>
             <w:tcMar>
-              <w:left w:w="42" w:type="dxa"/>
+              <w:left w:w="39" w:type="dxa"/>
             </w:tcMar>
           </w:tcPr>
           <w:p>
@@ -671,7 +671,7 @@
             </w:tcBorders>
             <w:shd w:fill="auto" w:val="clear"/>
             <w:tcMar>
-              <w:left w:w="42" w:type="dxa"/>
+              <w:left w:w="39" w:type="dxa"/>
             </w:tcMar>
           </w:tcPr>
           <w:p>
@@ -691,7 +691,7 @@
         </w:tc>
         <w:tc>
           <w:tcPr>
-            <w:tcW w:w="1617" w:type="dxa"/>
+            <w:tcW w:w="1618" w:type="dxa"/>
             <w:tcBorders>
               <w:top w:val="single" w:sz="2" w:space="0" w:color="000001"/>
               <w:left w:val="single" w:sz="2" w:space="0" w:color="000001"/>
@@ -702,7 +702,7 @@
             </w:tcBorders>
             <w:shd w:fill="auto" w:val="clear"/>
             <w:tcMar>
-              <w:left w:w="42" w:type="dxa"/>
+              <w:left w:w="39" w:type="dxa"/>
             </w:tcMar>
           </w:tcPr>
           <w:p>
@@ -725,16 +725,16 @@
         <w:trPr/>
         <w:tc>
           <w:tcPr>
-            <w:tcW w:w="1796" w:type="dxa"/>
-            <w:tcBorders>
-              <w:top w:val="single" w:sz="2" w:space="0" w:color="000001"/>
-              <w:left w:val="single" w:sz="2" w:space="0" w:color="000001"/>
-              <w:bottom w:val="single" w:sz="2" w:space="0" w:color="000001"/>
-              <w:insideH w:val="single" w:sz="2" w:space="0" w:color="000001"/>
-            </w:tcBorders>
-            <w:shd w:fill="auto" w:val="clear"/>
-            <w:tcMar>
-              <w:left w:w="42" w:type="dxa"/>
+            <w:tcW w:w="1795" w:type="dxa"/>
+            <w:tcBorders>
+              <w:top w:val="single" w:sz="2" w:space="0" w:color="000001"/>
+              <w:left w:val="single" w:sz="2" w:space="0" w:color="000001"/>
+              <w:bottom w:val="single" w:sz="2" w:space="0" w:color="000001"/>
+              <w:insideH w:val="single" w:sz="2" w:space="0" w:color="000001"/>
+            </w:tcBorders>
+            <w:shd w:fill="auto" w:val="clear"/>
+            <w:tcMar>
+              <w:left w:w="39" w:type="dxa"/>
             </w:tcMar>
           </w:tcPr>
           <w:p>
@@ -763,20 +763,21 @@
             </w:tcBorders>
             <w:shd w:fill="auto" w:val="clear"/>
             <w:tcMar>
-              <w:left w:w="42" w:type="dxa"/>
-            </w:tcMar>
-          </w:tcPr>
-          <w:p>
-            <w:pPr>
-              <w:pStyle w:val="TableContents"/>
-              <w:rPr>
-                <w:lang w:val="es-AR"/>
-              </w:rPr>
-            </w:pPr>
-            <w:r>
-              <w:rPr>
-                <w:lang w:val="es-AR"/>
-              </w:rPr>
+              <w:left w:w="39" w:type="dxa"/>
+            </w:tcMar>
+          </w:tcPr>
+          <w:p>
+            <w:pPr>
+              <w:pStyle w:val="TableContents"/>
+              <w:rPr>
+                <w:lang w:val="es-AR"/>
+              </w:rPr>
+            </w:pPr>
+            <w:r>
+              <w:rPr>
+                <w:lang w:val="es-AR"/>
+              </w:rPr>
+              <w:t>42600,329ms</w:t>
             </w:r>
           </w:p>
         </w:tc>
@@ -791,20 +792,21 @@
             </w:tcBorders>
             <w:shd w:fill="auto" w:val="clear"/>
             <w:tcMar>
-              <w:left w:w="42" w:type="dxa"/>
-            </w:tcMar>
-          </w:tcPr>
-          <w:p>
-            <w:pPr>
-              <w:pStyle w:val="TableContents"/>
-              <w:rPr>
-                <w:lang w:val="es-AR"/>
-              </w:rPr>
-            </w:pPr>
-            <w:r>
-              <w:rPr>
-                <w:lang w:val="es-AR"/>
-              </w:rPr>
+              <w:left w:w="39" w:type="dxa"/>
+            </w:tcMar>
+          </w:tcPr>
+          <w:p>
+            <w:pPr>
+              <w:pStyle w:val="TableContents"/>
+              <w:rPr>
+                <w:lang w:val="es-AR"/>
+              </w:rPr>
+            </w:pPr>
+            <w:r>
+              <w:rPr>
+                <w:lang w:val="es-AR"/>
+              </w:rPr>
+              <w:t>396ms</w:t>
             </w:r>
           </w:p>
         </w:tc>
@@ -819,20 +821,21 @@
             </w:tcBorders>
             <w:shd w:fill="auto" w:val="clear"/>
             <w:tcMar>
-              <w:left w:w="42" w:type="dxa"/>
-            </w:tcMar>
-          </w:tcPr>
-          <w:p>
-            <w:pPr>
-              <w:pStyle w:val="TableContents"/>
-              <w:rPr>
-                <w:lang w:val="es-AR"/>
-              </w:rPr>
-            </w:pPr>
-            <w:r>
-              <w:rPr>
-                <w:lang w:val="es-AR"/>
-              </w:rPr>
+              <w:left w:w="39" w:type="dxa"/>
+            </w:tcMar>
+          </w:tcPr>
+          <w:p>
+            <w:pPr>
+              <w:pStyle w:val="TableContents"/>
+              <w:rPr>
+                <w:lang w:val="es-AR"/>
+              </w:rPr>
+            </w:pPr>
+            <w:r>
+              <w:rPr>
+                <w:lang w:val="es-AR"/>
+              </w:rPr>
+              <w:t>352ms</w:t>
             </w:r>
           </w:p>
         </w:tc>
@@ -847,26 +850,27 @@
             </w:tcBorders>
             <w:shd w:fill="auto" w:val="clear"/>
             <w:tcMar>
-              <w:left w:w="42" w:type="dxa"/>
-            </w:tcMar>
-          </w:tcPr>
-          <w:p>
-            <w:pPr>
-              <w:pStyle w:val="TableContents"/>
-              <w:rPr>
-                <w:lang w:val="es-AR"/>
-              </w:rPr>
-            </w:pPr>
-            <w:r>
-              <w:rPr>
-                <w:lang w:val="es-AR"/>
-              </w:rPr>
-            </w:r>
-          </w:p>
-        </w:tc>
-        <w:tc>
-          <w:tcPr>
-            <w:tcW w:w="1617" w:type="dxa"/>
+              <w:left w:w="39" w:type="dxa"/>
+            </w:tcMar>
+          </w:tcPr>
+          <w:p>
+            <w:pPr>
+              <w:pStyle w:val="TableContents"/>
+              <w:rPr>
+                <w:lang w:val="es-AR"/>
+              </w:rPr>
+            </w:pPr>
+            <w:r>
+              <w:rPr>
+                <w:lang w:val="es-AR"/>
+              </w:rPr>
+              <w:t>0</w:t>
+            </w:r>
+          </w:p>
+        </w:tc>
+        <w:tc>
+          <w:tcPr>
+            <w:tcW w:w="1618" w:type="dxa"/>
             <w:tcBorders>
               <w:top w:val="single" w:sz="2" w:space="0" w:color="000001"/>
               <w:left w:val="single" w:sz="2" w:space="0" w:color="000001"/>
@@ -877,20 +881,21 @@
             </w:tcBorders>
             <w:shd w:fill="auto" w:val="clear"/>
             <w:tcMar>
-              <w:left w:w="42" w:type="dxa"/>
-            </w:tcMar>
-          </w:tcPr>
-          <w:p>
-            <w:pPr>
-              <w:pStyle w:val="TableContents"/>
-              <w:rPr>
-                <w:lang w:val="es-AR"/>
-              </w:rPr>
-            </w:pPr>
-            <w:r>
-              <w:rPr>
-                <w:lang w:val="es-AR"/>
-              </w:rPr>
+              <w:left w:w="39" w:type="dxa"/>
+            </w:tcMar>
+          </w:tcPr>
+          <w:p>
+            <w:pPr>
+              <w:pStyle w:val="TableContents"/>
+              <w:rPr>
+                <w:lang w:val="es-AR"/>
+              </w:rPr>
+            </w:pPr>
+            <w:r>
+              <w:rPr>
+                <w:lang w:val="es-AR"/>
+              </w:rPr>
+              <w:t>0</w:t>
             </w:r>
           </w:p>
         </w:tc>
@@ -899,16 +904,16 @@
         <w:trPr/>
         <w:tc>
           <w:tcPr>
-            <w:tcW w:w="1796" w:type="dxa"/>
-            <w:tcBorders>
-              <w:top w:val="single" w:sz="2" w:space="0" w:color="000001"/>
-              <w:left w:val="single" w:sz="2" w:space="0" w:color="000001"/>
-              <w:bottom w:val="single" w:sz="2" w:space="0" w:color="000001"/>
-              <w:insideH w:val="single" w:sz="2" w:space="0" w:color="000001"/>
-            </w:tcBorders>
-            <w:shd w:fill="auto" w:val="clear"/>
-            <w:tcMar>
-              <w:left w:w="42" w:type="dxa"/>
+            <w:tcW w:w="1795" w:type="dxa"/>
+            <w:tcBorders>
+              <w:top w:val="single" w:sz="2" w:space="0" w:color="000001"/>
+              <w:left w:val="single" w:sz="2" w:space="0" w:color="000001"/>
+              <w:bottom w:val="single" w:sz="2" w:space="0" w:color="000001"/>
+              <w:insideH w:val="single" w:sz="2" w:space="0" w:color="000001"/>
+            </w:tcBorders>
+            <w:shd w:fill="auto" w:val="clear"/>
+            <w:tcMar>
+              <w:left w:w="39" w:type="dxa"/>
             </w:tcMar>
           </w:tcPr>
           <w:p>
@@ -937,7 +942,7 @@
             </w:tcBorders>
             <w:shd w:fill="auto" w:val="clear"/>
             <w:tcMar>
-              <w:left w:w="42" w:type="dxa"/>
+              <w:left w:w="39" w:type="dxa"/>
             </w:tcMar>
           </w:tcPr>
           <w:p>
@@ -966,7 +971,7 @@
             </w:tcBorders>
             <w:shd w:fill="auto" w:val="clear"/>
             <w:tcMar>
-              <w:left w:w="42" w:type="dxa"/>
+              <w:left w:w="39" w:type="dxa"/>
             </w:tcMar>
           </w:tcPr>
           <w:p>
@@ -995,7 +1000,7 @@
             </w:tcBorders>
             <w:shd w:fill="auto" w:val="clear"/>
             <w:tcMar>
-              <w:left w:w="42" w:type="dxa"/>
+              <w:left w:w="39" w:type="dxa"/>
             </w:tcMar>
           </w:tcPr>
           <w:p>
@@ -1024,7 +1029,7 @@
             </w:tcBorders>
             <w:shd w:fill="auto" w:val="clear"/>
             <w:tcMar>
-              <w:left w:w="42" w:type="dxa"/>
+              <w:left w:w="39" w:type="dxa"/>
             </w:tcMar>
           </w:tcPr>
           <w:p>
@@ -1044,7 +1049,7 @@
         </w:tc>
         <w:tc>
           <w:tcPr>
-            <w:tcW w:w="1617" w:type="dxa"/>
+            <w:tcW w:w="1618" w:type="dxa"/>
             <w:tcBorders>
               <w:top w:val="single" w:sz="2" w:space="0" w:color="000001"/>
               <w:left w:val="single" w:sz="2" w:space="0" w:color="000001"/>
@@ -1055,7 +1060,7 @@
             </w:tcBorders>
             <w:shd w:fill="auto" w:val="clear"/>
             <w:tcMar>
-              <w:left w:w="42" w:type="dxa"/>
+              <w:left w:w="39" w:type="dxa"/>
             </w:tcMar>
           </w:tcPr>
           <w:p>
@@ -1078,16 +1083,16 @@
         <w:trPr/>
         <w:tc>
           <w:tcPr>
-            <w:tcW w:w="1796" w:type="dxa"/>
-            <w:tcBorders>
-              <w:top w:val="single" w:sz="2" w:space="0" w:color="000001"/>
-              <w:left w:val="single" w:sz="2" w:space="0" w:color="000001"/>
-              <w:bottom w:val="single" w:sz="2" w:space="0" w:color="000001"/>
-              <w:insideH w:val="single" w:sz="2" w:space="0" w:color="000001"/>
-            </w:tcBorders>
-            <w:shd w:fill="auto" w:val="clear"/>
-            <w:tcMar>
-              <w:left w:w="42" w:type="dxa"/>
+            <w:tcW w:w="1795" w:type="dxa"/>
+            <w:tcBorders>
+              <w:top w:val="single" w:sz="2" w:space="0" w:color="000001"/>
+              <w:left w:val="single" w:sz="2" w:space="0" w:color="000001"/>
+              <w:bottom w:val="single" w:sz="2" w:space="0" w:color="000001"/>
+              <w:insideH w:val="single" w:sz="2" w:space="0" w:color="000001"/>
+            </w:tcBorders>
+            <w:shd w:fill="auto" w:val="clear"/>
+            <w:tcMar>
+              <w:left w:w="39" w:type="dxa"/>
             </w:tcMar>
           </w:tcPr>
           <w:p>
@@ -1116,7 +1121,7 @@
             </w:tcBorders>
             <w:shd w:fill="auto" w:val="clear"/>
             <w:tcMar>
-              <w:left w:w="42" w:type="dxa"/>
+              <w:left w:w="39" w:type="dxa"/>
             </w:tcMar>
           </w:tcPr>
           <w:p>
@@ -1144,7 +1149,7 @@
             </w:tcBorders>
             <w:shd w:fill="auto" w:val="clear"/>
             <w:tcMar>
-              <w:left w:w="42" w:type="dxa"/>
+              <w:left w:w="39" w:type="dxa"/>
             </w:tcMar>
           </w:tcPr>
           <w:p>
@@ -1172,7 +1177,7 @@
             </w:tcBorders>
             <w:shd w:fill="auto" w:val="clear"/>
             <w:tcMar>
-              <w:left w:w="42" w:type="dxa"/>
+              <w:left w:w="39" w:type="dxa"/>
             </w:tcMar>
           </w:tcPr>
           <w:p>
@@ -1200,26 +1205,27 @@
             </w:tcBorders>
             <w:shd w:fill="auto" w:val="clear"/>
             <w:tcMar>
-              <w:left w:w="42" w:type="dxa"/>
-            </w:tcMar>
-          </w:tcPr>
-          <w:p>
-            <w:pPr>
-              <w:pStyle w:val="TableContents"/>
-              <w:rPr>
-                <w:lang w:val="es-AR"/>
-              </w:rPr>
-            </w:pPr>
-            <w:r>
-              <w:rPr>
-                <w:lang w:val="es-AR"/>
-              </w:rPr>
-            </w:r>
-          </w:p>
-        </w:tc>
-        <w:tc>
-          <w:tcPr>
-            <w:tcW w:w="1617" w:type="dxa"/>
+              <w:left w:w="39" w:type="dxa"/>
+            </w:tcMar>
+          </w:tcPr>
+          <w:p>
+            <w:pPr>
+              <w:pStyle w:val="TableContents"/>
+              <w:rPr>
+                <w:lang w:val="es-AR"/>
+              </w:rPr>
+            </w:pPr>
+            <w:r>
+              <w:rPr>
+                <w:lang w:val="es-AR"/>
+              </w:rPr>
+              <w:t>0</w:t>
+            </w:r>
+          </w:p>
+        </w:tc>
+        <w:tc>
+          <w:tcPr>
+            <w:tcW w:w="1618" w:type="dxa"/>
             <w:tcBorders>
               <w:top w:val="single" w:sz="2" w:space="0" w:color="000001"/>
               <w:left w:val="single" w:sz="2" w:space="0" w:color="000001"/>
@@ -1230,20 +1236,21 @@
             </w:tcBorders>
             <w:shd w:fill="auto" w:val="clear"/>
             <w:tcMar>
-              <w:left w:w="42" w:type="dxa"/>
-            </w:tcMar>
-          </w:tcPr>
-          <w:p>
-            <w:pPr>
-              <w:pStyle w:val="TableContents"/>
-              <w:rPr>
-                <w:lang w:val="es-AR"/>
-              </w:rPr>
-            </w:pPr>
-            <w:r>
-              <w:rPr>
-                <w:lang w:val="es-AR"/>
-              </w:rPr>
+              <w:left w:w="39" w:type="dxa"/>
+            </w:tcMar>
+          </w:tcPr>
+          <w:p>
+            <w:pPr>
+              <w:pStyle w:val="TableContents"/>
+              <w:rPr>
+                <w:lang w:val="es-AR"/>
+              </w:rPr>
+            </w:pPr>
+            <w:r>
+              <w:rPr>
+                <w:lang w:val="es-AR"/>
+              </w:rPr>
+              <w:t>0</w:t>
             </w:r>
           </w:p>
         </w:tc>
@@ -1252,16 +1259,16 @@
         <w:trPr/>
         <w:tc>
           <w:tcPr>
-            <w:tcW w:w="1796" w:type="dxa"/>
-            <w:tcBorders>
-              <w:top w:val="single" w:sz="2" w:space="0" w:color="000001"/>
-              <w:left w:val="single" w:sz="2" w:space="0" w:color="000001"/>
-              <w:bottom w:val="single" w:sz="2" w:space="0" w:color="000001"/>
-              <w:insideH w:val="single" w:sz="2" w:space="0" w:color="000001"/>
-            </w:tcBorders>
-            <w:shd w:fill="auto" w:val="clear"/>
-            <w:tcMar>
-              <w:left w:w="42" w:type="dxa"/>
+            <w:tcW w:w="1795" w:type="dxa"/>
+            <w:tcBorders>
+              <w:top w:val="single" w:sz="2" w:space="0" w:color="000001"/>
+              <w:left w:val="single" w:sz="2" w:space="0" w:color="000001"/>
+              <w:bottom w:val="single" w:sz="2" w:space="0" w:color="000001"/>
+              <w:insideH w:val="single" w:sz="2" w:space="0" w:color="000001"/>
+            </w:tcBorders>
+            <w:shd w:fill="auto" w:val="clear"/>
+            <w:tcMar>
+              <w:left w:w="39" w:type="dxa"/>
             </w:tcMar>
           </w:tcPr>
           <w:p>
@@ -1290,7 +1297,7 @@
             </w:tcBorders>
             <w:shd w:fill="auto" w:val="clear"/>
             <w:tcMar>
-              <w:left w:w="42" w:type="dxa"/>
+              <w:left w:w="39" w:type="dxa"/>
             </w:tcMar>
           </w:tcPr>
           <w:p>
@@ -1319,7 +1326,7 @@
             </w:tcBorders>
             <w:shd w:fill="auto" w:val="clear"/>
             <w:tcMar>
-              <w:left w:w="42" w:type="dxa"/>
+              <w:left w:w="39" w:type="dxa"/>
             </w:tcMar>
           </w:tcPr>
           <w:p>
@@ -1348,7 +1355,7 @@
             </w:tcBorders>
             <w:shd w:fill="auto" w:val="clear"/>
             <w:tcMar>
-              <w:left w:w="42" w:type="dxa"/>
+              <w:left w:w="39" w:type="dxa"/>
             </w:tcMar>
           </w:tcPr>
           <w:p>
@@ -1377,7 +1384,7 @@
             </w:tcBorders>
             <w:shd w:fill="auto" w:val="clear"/>
             <w:tcMar>
-              <w:left w:w="42" w:type="dxa"/>
+              <w:left w:w="39" w:type="dxa"/>
             </w:tcMar>
           </w:tcPr>
           <w:p>
@@ -1397,7 +1404,7 @@
         </w:tc>
         <w:tc>
           <w:tcPr>
-            <w:tcW w:w="1617" w:type="dxa"/>
+            <w:tcW w:w="1618" w:type="dxa"/>
             <w:tcBorders>
               <w:top w:val="single" w:sz="2" w:space="0" w:color="000001"/>
               <w:left w:val="single" w:sz="2" w:space="0" w:color="000001"/>
@@ -1408,7 +1415,7 @@
             </w:tcBorders>
             <w:shd w:fill="auto" w:val="clear"/>
             <w:tcMar>
-              <w:left w:w="42" w:type="dxa"/>
+              <w:left w:w="39" w:type="dxa"/>
             </w:tcMar>
           </w:tcPr>
           <w:p>
@@ -1431,16 +1438,16 @@
         <w:trPr/>
         <w:tc>
           <w:tcPr>
-            <w:tcW w:w="1796" w:type="dxa"/>
-            <w:tcBorders>
-              <w:top w:val="single" w:sz="2" w:space="0" w:color="000001"/>
-              <w:left w:val="single" w:sz="2" w:space="0" w:color="000001"/>
-              <w:bottom w:val="single" w:sz="2" w:space="0" w:color="000001"/>
-              <w:insideH w:val="single" w:sz="2" w:space="0" w:color="000001"/>
-            </w:tcBorders>
-            <w:shd w:fill="auto" w:val="clear"/>
-            <w:tcMar>
-              <w:left w:w="42" w:type="dxa"/>
+            <w:tcW w:w="1795" w:type="dxa"/>
+            <w:tcBorders>
+              <w:top w:val="single" w:sz="2" w:space="0" w:color="000001"/>
+              <w:left w:val="single" w:sz="2" w:space="0" w:color="000001"/>
+              <w:bottom w:val="single" w:sz="2" w:space="0" w:color="000001"/>
+              <w:insideH w:val="single" w:sz="2" w:space="0" w:color="000001"/>
+            </w:tcBorders>
+            <w:shd w:fill="auto" w:val="clear"/>
+            <w:tcMar>
+              <w:left w:w="39" w:type="dxa"/>
             </w:tcMar>
           </w:tcPr>
           <w:p>
@@ -1469,7 +1476,7 @@
             </w:tcBorders>
             <w:shd w:fill="auto" w:val="clear"/>
             <w:tcMar>
-              <w:left w:w="42" w:type="dxa"/>
+              <w:left w:w="39" w:type="dxa"/>
             </w:tcMar>
           </w:tcPr>
           <w:p>
@@ -1497,7 +1504,7 @@
             </w:tcBorders>
             <w:shd w:fill="auto" w:val="clear"/>
             <w:tcMar>
-              <w:left w:w="42" w:type="dxa"/>
+              <w:left w:w="39" w:type="dxa"/>
             </w:tcMar>
           </w:tcPr>
           <w:p>
@@ -1525,7 +1532,7 @@
             </w:tcBorders>
             <w:shd w:fill="auto" w:val="clear"/>
             <w:tcMar>
-              <w:left w:w="42" w:type="dxa"/>
+              <w:left w:w="39" w:type="dxa"/>
             </w:tcMar>
           </w:tcPr>
           <w:p>
@@ -1553,26 +1560,27 @@
             </w:tcBorders>
             <w:shd w:fill="auto" w:val="clear"/>
             <w:tcMar>
-              <w:left w:w="42" w:type="dxa"/>
-            </w:tcMar>
-          </w:tcPr>
-          <w:p>
-            <w:pPr>
-              <w:pStyle w:val="TableContents"/>
-              <w:rPr>
-                <w:lang w:val="es-AR"/>
-              </w:rPr>
-            </w:pPr>
-            <w:r>
-              <w:rPr>
-                <w:lang w:val="es-AR"/>
-              </w:rPr>
-            </w:r>
-          </w:p>
-        </w:tc>
-        <w:tc>
-          <w:tcPr>
-            <w:tcW w:w="1617" w:type="dxa"/>
+              <w:left w:w="39" w:type="dxa"/>
+            </w:tcMar>
+          </w:tcPr>
+          <w:p>
+            <w:pPr>
+              <w:pStyle w:val="TableContents"/>
+              <w:rPr>
+                <w:lang w:val="es-AR"/>
+              </w:rPr>
+            </w:pPr>
+            <w:r>
+              <w:rPr>
+                <w:lang w:val="es-AR"/>
+              </w:rPr>
+              <w:t>0</w:t>
+            </w:r>
+          </w:p>
+        </w:tc>
+        <w:tc>
+          <w:tcPr>
+            <w:tcW w:w="1618" w:type="dxa"/>
             <w:tcBorders>
               <w:top w:val="single" w:sz="2" w:space="0" w:color="000001"/>
               <w:left w:val="single" w:sz="2" w:space="0" w:color="000001"/>
@@ -1583,20 +1591,21 @@
             </w:tcBorders>
             <w:shd w:fill="auto" w:val="clear"/>
             <w:tcMar>
-              <w:left w:w="42" w:type="dxa"/>
-            </w:tcMar>
-          </w:tcPr>
-          <w:p>
-            <w:pPr>
-              <w:pStyle w:val="TableContents"/>
-              <w:rPr>
-                <w:lang w:val="es-AR"/>
-              </w:rPr>
-            </w:pPr>
-            <w:r>
-              <w:rPr>
-                <w:lang w:val="es-AR"/>
-              </w:rPr>
+              <w:left w:w="39" w:type="dxa"/>
+            </w:tcMar>
+          </w:tcPr>
+          <w:p>
+            <w:pPr>
+              <w:pStyle w:val="TableContents"/>
+              <w:rPr>
+                <w:lang w:val="es-AR"/>
+              </w:rPr>
+            </w:pPr>
+            <w:r>
+              <w:rPr>
+                <w:lang w:val="es-AR"/>
+              </w:rPr>
+              <w:t>0</w:t>
             </w:r>
           </w:p>
         </w:tc>
@@ -1605,16 +1614,16 @@
         <w:trPr/>
         <w:tc>
           <w:tcPr>
-            <w:tcW w:w="1796" w:type="dxa"/>
-            <w:tcBorders>
-              <w:top w:val="single" w:sz="2" w:space="0" w:color="000001"/>
-              <w:left w:val="single" w:sz="2" w:space="0" w:color="000001"/>
-              <w:bottom w:val="single" w:sz="2" w:space="0" w:color="000001"/>
-              <w:insideH w:val="single" w:sz="2" w:space="0" w:color="000001"/>
-            </w:tcBorders>
-            <w:shd w:fill="auto" w:val="clear"/>
-            <w:tcMar>
-              <w:left w:w="42" w:type="dxa"/>
+            <w:tcW w:w="1795" w:type="dxa"/>
+            <w:tcBorders>
+              <w:top w:val="single" w:sz="2" w:space="0" w:color="000001"/>
+              <w:left w:val="single" w:sz="2" w:space="0" w:color="000001"/>
+              <w:bottom w:val="single" w:sz="2" w:space="0" w:color="000001"/>
+              <w:insideH w:val="single" w:sz="2" w:space="0" w:color="000001"/>
+            </w:tcBorders>
+            <w:shd w:fill="auto" w:val="clear"/>
+            <w:tcMar>
+              <w:left w:w="39" w:type="dxa"/>
             </w:tcMar>
           </w:tcPr>
           <w:p>
@@ -1643,7 +1652,7 @@
             </w:tcBorders>
             <w:shd w:fill="auto" w:val="clear"/>
             <w:tcMar>
-              <w:left w:w="42" w:type="dxa"/>
+              <w:left w:w="39" w:type="dxa"/>
             </w:tcMar>
           </w:tcPr>
           <w:p>
@@ -1672,7 +1681,7 @@
             </w:tcBorders>
             <w:shd w:fill="auto" w:val="clear"/>
             <w:tcMar>
-              <w:left w:w="42" w:type="dxa"/>
+              <w:left w:w="39" w:type="dxa"/>
             </w:tcMar>
           </w:tcPr>
           <w:p>
@@ -1701,7 +1710,7 @@
             </w:tcBorders>
             <w:shd w:fill="auto" w:val="clear"/>
             <w:tcMar>
-              <w:left w:w="42" w:type="dxa"/>
+              <w:left w:w="39" w:type="dxa"/>
             </w:tcMar>
           </w:tcPr>
           <w:p>
@@ -1730,7 +1739,7 @@
             </w:tcBorders>
             <w:shd w:fill="auto" w:val="clear"/>
             <w:tcMar>
-              <w:left w:w="42" w:type="dxa"/>
+              <w:left w:w="39" w:type="dxa"/>
             </w:tcMar>
           </w:tcPr>
           <w:p>
@@ -1750,7 +1759,7 @@
         </w:tc>
         <w:tc>
           <w:tcPr>
-            <w:tcW w:w="1617" w:type="dxa"/>
+            <w:tcW w:w="1618" w:type="dxa"/>
             <w:tcBorders>
               <w:top w:val="single" w:sz="2" w:space="0" w:color="000001"/>
               <w:left w:val="single" w:sz="2" w:space="0" w:color="000001"/>
@@ -1761,7 +1770,7 @@
             </w:tcBorders>
             <w:shd w:fill="auto" w:val="clear"/>
             <w:tcMar>
-              <w:left w:w="42" w:type="dxa"/>
+              <w:left w:w="39" w:type="dxa"/>
             </w:tcMar>
           </w:tcPr>
           <w:p>
@@ -1784,16 +1793,16 @@
         <w:trPr/>
         <w:tc>
           <w:tcPr>
-            <w:tcW w:w="1796" w:type="dxa"/>
-            <w:tcBorders>
-              <w:top w:val="single" w:sz="2" w:space="0" w:color="000001"/>
-              <w:left w:val="single" w:sz="2" w:space="0" w:color="000001"/>
-              <w:bottom w:val="single" w:sz="2" w:space="0" w:color="000001"/>
-              <w:insideH w:val="single" w:sz="2" w:space="0" w:color="000001"/>
-            </w:tcBorders>
-            <w:shd w:fill="auto" w:val="clear"/>
-            <w:tcMar>
-              <w:left w:w="42" w:type="dxa"/>
+            <w:tcW w:w="1795" w:type="dxa"/>
+            <w:tcBorders>
+              <w:top w:val="single" w:sz="2" w:space="0" w:color="000001"/>
+              <w:left w:val="single" w:sz="2" w:space="0" w:color="000001"/>
+              <w:bottom w:val="single" w:sz="2" w:space="0" w:color="000001"/>
+              <w:insideH w:val="single" w:sz="2" w:space="0" w:color="000001"/>
+            </w:tcBorders>
+            <w:shd w:fill="auto" w:val="clear"/>
+            <w:tcMar>
+              <w:left w:w="39" w:type="dxa"/>
             </w:tcMar>
           </w:tcPr>
           <w:p>
@@ -1822,7 +1831,7 @@
             </w:tcBorders>
             <w:shd w:fill="auto" w:val="clear"/>
             <w:tcMar>
-              <w:left w:w="42" w:type="dxa"/>
+              <w:left w:w="39" w:type="dxa"/>
             </w:tcMar>
           </w:tcPr>
           <w:p>
@@ -1850,7 +1859,7 @@
             </w:tcBorders>
             <w:shd w:fill="auto" w:val="clear"/>
             <w:tcMar>
-              <w:left w:w="42" w:type="dxa"/>
+              <w:left w:w="39" w:type="dxa"/>
             </w:tcMar>
           </w:tcPr>
           <w:p>
@@ -1878,7 +1887,7 @@
             </w:tcBorders>
             <w:shd w:fill="auto" w:val="clear"/>
             <w:tcMar>
-              <w:left w:w="42" w:type="dxa"/>
+              <w:left w:w="39" w:type="dxa"/>
             </w:tcMar>
           </w:tcPr>
           <w:p>
@@ -1906,26 +1915,27 @@
             </w:tcBorders>
             <w:shd w:fill="auto" w:val="clear"/>
             <w:tcMar>
-              <w:left w:w="42" w:type="dxa"/>
-            </w:tcMar>
-          </w:tcPr>
-          <w:p>
-            <w:pPr>
-              <w:pStyle w:val="TableContents"/>
-              <w:rPr>
-                <w:lang w:val="es-AR"/>
-              </w:rPr>
-            </w:pPr>
-            <w:r>
-              <w:rPr>
-                <w:lang w:val="es-AR"/>
-              </w:rPr>
-            </w:r>
-          </w:p>
-        </w:tc>
-        <w:tc>
-          <w:tcPr>
-            <w:tcW w:w="1617" w:type="dxa"/>
+              <w:left w:w="39" w:type="dxa"/>
+            </w:tcMar>
+          </w:tcPr>
+          <w:p>
+            <w:pPr>
+              <w:pStyle w:val="TableContents"/>
+              <w:rPr>
+                <w:lang w:val="es-AR"/>
+              </w:rPr>
+            </w:pPr>
+            <w:r>
+              <w:rPr>
+                <w:lang w:val="es-AR"/>
+              </w:rPr>
+              <w:t>0</w:t>
+            </w:r>
+          </w:p>
+        </w:tc>
+        <w:tc>
+          <w:tcPr>
+            <w:tcW w:w="1618" w:type="dxa"/>
             <w:tcBorders>
               <w:top w:val="single" w:sz="2" w:space="0" w:color="000001"/>
               <w:left w:val="single" w:sz="2" w:space="0" w:color="000001"/>
@@ -1936,20 +1946,21 @@
             </w:tcBorders>
             <w:shd w:fill="auto" w:val="clear"/>
             <w:tcMar>
-              <w:left w:w="42" w:type="dxa"/>
-            </w:tcMar>
-          </w:tcPr>
-          <w:p>
-            <w:pPr>
-              <w:pStyle w:val="TableContents"/>
-              <w:rPr>
-                <w:lang w:val="es-AR"/>
-              </w:rPr>
-            </w:pPr>
-            <w:r>
-              <w:rPr>
-                <w:lang w:val="es-AR"/>
-              </w:rPr>
+              <w:left w:w="39" w:type="dxa"/>
+            </w:tcMar>
+          </w:tcPr>
+          <w:p>
+            <w:pPr>
+              <w:pStyle w:val="TableContents"/>
+              <w:rPr>
+                <w:lang w:val="es-AR"/>
+              </w:rPr>
+            </w:pPr>
+            <w:r>
+              <w:rPr>
+                <w:lang w:val="es-AR"/>
+              </w:rPr>
+              <w:t>0</w:t>
             </w:r>
           </w:p>
         </w:tc>
@@ -1958,16 +1969,16 @@
         <w:trPr/>
         <w:tc>
           <w:tcPr>
-            <w:tcW w:w="1796" w:type="dxa"/>
-            <w:tcBorders>
-              <w:top w:val="single" w:sz="2" w:space="0" w:color="000001"/>
-              <w:left w:val="single" w:sz="2" w:space="0" w:color="000001"/>
-              <w:bottom w:val="single" w:sz="2" w:space="0" w:color="000001"/>
-              <w:insideH w:val="single" w:sz="2" w:space="0" w:color="000001"/>
-            </w:tcBorders>
-            <w:shd w:fill="auto" w:val="clear"/>
-            <w:tcMar>
-              <w:left w:w="42" w:type="dxa"/>
+            <w:tcW w:w="1795" w:type="dxa"/>
+            <w:tcBorders>
+              <w:top w:val="single" w:sz="2" w:space="0" w:color="000001"/>
+              <w:left w:val="single" w:sz="2" w:space="0" w:color="000001"/>
+              <w:bottom w:val="single" w:sz="2" w:space="0" w:color="000001"/>
+              <w:insideH w:val="single" w:sz="2" w:space="0" w:color="000001"/>
+            </w:tcBorders>
+            <w:shd w:fill="auto" w:val="clear"/>
+            <w:tcMar>
+              <w:left w:w="39" w:type="dxa"/>
             </w:tcMar>
           </w:tcPr>
           <w:p>
@@ -1996,7 +2007,7 @@
             </w:tcBorders>
             <w:shd w:fill="auto" w:val="clear"/>
             <w:tcMar>
-              <w:left w:w="42" w:type="dxa"/>
+              <w:left w:w="39" w:type="dxa"/>
             </w:tcMar>
           </w:tcPr>
           <w:p>
@@ -2025,7 +2036,7 @@
             </w:tcBorders>
             <w:shd w:fill="auto" w:val="clear"/>
             <w:tcMar>
-              <w:left w:w="42" w:type="dxa"/>
+              <w:left w:w="39" w:type="dxa"/>
             </w:tcMar>
           </w:tcPr>
           <w:p>
@@ -2054,7 +2065,7 @@
             </w:tcBorders>
             <w:shd w:fill="auto" w:val="clear"/>
             <w:tcMar>
-              <w:left w:w="42" w:type="dxa"/>
+              <w:left w:w="39" w:type="dxa"/>
             </w:tcMar>
           </w:tcPr>
           <w:p>
@@ -2083,7 +2094,7 @@
             </w:tcBorders>
             <w:shd w:fill="auto" w:val="clear"/>
             <w:tcMar>
-              <w:left w:w="42" w:type="dxa"/>
+              <w:left w:w="39" w:type="dxa"/>
             </w:tcMar>
           </w:tcPr>
           <w:p>
@@ -2103,7 +2114,7 @@
         </w:tc>
         <w:tc>
           <w:tcPr>
-            <w:tcW w:w="1617" w:type="dxa"/>
+            <w:tcW w:w="1618" w:type="dxa"/>
             <w:tcBorders>
               <w:top w:val="single" w:sz="2" w:space="0" w:color="000001"/>
               <w:left w:val="single" w:sz="2" w:space="0" w:color="000001"/>
@@ -2114,7 +2125,7 @@
             </w:tcBorders>
             <w:shd w:fill="auto" w:val="clear"/>
             <w:tcMar>
-              <w:left w:w="42" w:type="dxa"/>
+              <w:left w:w="39" w:type="dxa"/>
             </w:tcMar>
           </w:tcPr>
           <w:p>
@@ -3010,7 +3021,6 @@
         <w:rPr/>
       </w:pPr>
       <w:r>
-        <w:rPr/>
         <w:drawing>
           <wp:anchor behindDoc="0" distT="0" distB="0" distL="0" distR="0" simplePos="0" locked="0" layoutInCell="1" allowOverlap="1" relativeHeight="12">
             <wp:simplePos x="0" y="0"/>
@@ -3059,7 +3069,11 @@
       </w:r>
       <w:r>
         <w:rPr/>
-        <w:t>5 discos – Storage degradado</w:t>
+        <w:t>5</w:t>
+      </w:r>
+      <w:r>
+        <w:rPr/>
+        <w:t xml:space="preserve"> discos – Storage degradado</w:t>
       </w:r>
     </w:p>
     <w:p>
@@ -3068,7 +3082,6 @@
         <w:rPr/>
       </w:pPr>
       <w:r>
-        <w:rPr/>
         <w:drawing>
           <wp:anchor behindDoc="0" distT="0" distB="0" distL="0" distR="0" simplePos="0" locked="0" layoutInCell="1" allowOverlap="1" relativeHeight="11">
             <wp:simplePos x="0" y="0"/>
@@ -3117,7 +3130,11 @@
       </w:r>
       <w:r>
         <w:rPr/>
-        <w:t>4 discos – Storage no disponible</w:t>
+        <w:t>4</w:t>
+      </w:r>
+      <w:r>
+        <w:rPr/>
+        <w:t xml:space="preserve"> discos – Storage no disponible</w:t>
       </w:r>
       <w:r>
         <w:br w:type="page"/>
@@ -3335,12 +3352,127 @@
     </w:p>
     <w:p>
       <w:pPr>
-        <w:pStyle w:val="Heading3"/>
-        <w:spacing w:before="140" w:after="120"/>
-        <w:rPr/>
-      </w:pPr>
-      <w:r>
-        <w:rPr/>
+        <w:pStyle w:val="TextBody"/>
+        <w:rPr/>
+      </w:pPr>
+      <w:r>
+        <w:rPr/>
+        <w:t>Combinando RAIDs 1 y 0</w:t>
+      </w:r>
+    </w:p>
+    <w:p>
+      <w:pPr>
+        <w:pStyle w:val="TextBody"/>
+        <w:rPr/>
+      </w:pPr>
+      <w:r>
+        <w:drawing>
+          <wp:anchor behindDoc="0" distT="0" distB="0" distL="0" distR="0" simplePos="0" locked="0" layoutInCell="1" allowOverlap="1" relativeHeight="14">
+            <wp:simplePos x="0" y="0"/>
+            <wp:positionH relativeFrom="column">
+              <wp:align>center</wp:align>
+            </wp:positionH>
+            <wp:positionV relativeFrom="paragraph">
+              <wp:align>top</wp:align>
+            </wp:positionV>
+            <wp:extent cx="6120130" cy="3440430"/>
+            <wp:effectExtent l="0" t="0" r="0" b="0"/>
+            <wp:wrapSquare wrapText="largest"/>
+            <wp:docPr id="13" name="Image13" descr=""/>
+            <wp:cNvGraphicFramePr>
+              <a:graphicFrameLocks xmlns:a="http://schemas.openxmlformats.org/drawingml/2006/main" noChangeAspect="1"/>
+            </wp:cNvGraphicFramePr>
+            <a:graphic xmlns:a="http://schemas.openxmlformats.org/drawingml/2006/main">
+              <a:graphicData uri="http://schemas.openxmlformats.org/drawingml/2006/picture">
+                <pic:pic xmlns:pic="http://schemas.openxmlformats.org/drawingml/2006/picture">
+                  <pic:nvPicPr>
+                    <pic:cNvPr id="13" name="Image13" descr=""/>
+                    <pic:cNvPicPr>
+                      <a:picLocks noChangeAspect="1" noChangeArrowheads="1"/>
+                    </pic:cNvPicPr>
+                  </pic:nvPicPr>
+                  <pic:blipFill>
+                    <a:blip r:embed="rId14"/>
+                    <a:stretch>
+                      <a:fillRect/>
+                    </a:stretch>
+                  </pic:blipFill>
+                  <pic:spPr bwMode="auto">
+                    <a:xfrm>
+                      <a:off x="0" y="0"/>
+                      <a:ext cx="6120130" cy="3440430"/>
+                    </a:xfrm>
+                    <a:prstGeom prst="rect">
+                      <a:avLst/>
+                    </a:prstGeom>
+                  </pic:spPr>
+                </pic:pic>
+              </a:graphicData>
+            </a:graphic>
+          </wp:anchor>
+        </w:drawing>
+      </w:r>
+      <w:r>
+        <w:rPr/>
+        <w:t>5 discos – Storage degradado</w:t>
+      </w:r>
+    </w:p>
+    <w:p>
+      <w:pPr>
+        <w:pStyle w:val="TextBody"/>
+        <w:spacing w:before="0" w:after="140"/>
+        <w:rPr/>
+      </w:pPr>
+      <w:r>
+        <w:drawing>
+          <wp:anchor behindDoc="0" distT="0" distB="0" distL="0" distR="0" simplePos="0" locked="0" layoutInCell="1" allowOverlap="1" relativeHeight="15">
+            <wp:simplePos x="0" y="0"/>
+            <wp:positionH relativeFrom="column">
+              <wp:align>center</wp:align>
+            </wp:positionH>
+            <wp:positionV relativeFrom="paragraph">
+              <wp:align>top</wp:align>
+            </wp:positionV>
+            <wp:extent cx="6120130" cy="3440430"/>
+            <wp:effectExtent l="0" t="0" r="0" b="0"/>
+            <wp:wrapSquare wrapText="largest"/>
+            <wp:docPr id="14" name="Image14" descr=""/>
+            <wp:cNvGraphicFramePr>
+              <a:graphicFrameLocks xmlns:a="http://schemas.openxmlformats.org/drawingml/2006/main" noChangeAspect="1"/>
+            </wp:cNvGraphicFramePr>
+            <a:graphic xmlns:a="http://schemas.openxmlformats.org/drawingml/2006/main">
+              <a:graphicData uri="http://schemas.openxmlformats.org/drawingml/2006/picture">
+                <pic:pic xmlns:pic="http://schemas.openxmlformats.org/drawingml/2006/picture">
+                  <pic:nvPicPr>
+                    <pic:cNvPr id="14" name="Image14" descr=""/>
+                    <pic:cNvPicPr>
+                      <a:picLocks noChangeAspect="1" noChangeArrowheads="1"/>
+                    </pic:cNvPicPr>
+                  </pic:nvPicPr>
+                  <pic:blipFill>
+                    <a:blip r:embed="rId15"/>
+                    <a:stretch>
+                      <a:fillRect/>
+                    </a:stretch>
+                  </pic:blipFill>
+                  <pic:spPr bwMode="auto">
+                    <a:xfrm>
+                      <a:off x="0" y="0"/>
+                      <a:ext cx="6120130" cy="3440430"/>
+                    </a:xfrm>
+                    <a:prstGeom prst="rect">
+                      <a:avLst/>
+                    </a:prstGeom>
+                  </pic:spPr>
+                </pic:pic>
+              </a:graphicData>
+            </a:graphic>
+          </wp:anchor>
+        </w:drawing>
+      </w:r>
+      <w:r>
+        <w:rPr/>
+        <w:t>4 discos – Storage no disponible</w:t>
       </w:r>
     </w:p>
     <w:sectPr>
@@ -3987,6 +4119,13 @@
       <w:rFonts w:cs="OpenSymbol"/>
     </w:rPr>
   </w:style>
+  <w:style w:type="character" w:styleId="ListLabel5">
+    <w:name w:val="ListLabel 5"/>
+    <w:qFormat/>
+    <w:rPr>
+      <w:rFonts w:cs="OpenSymbol"/>
+    </w:rPr>
+  </w:style>
   <w:style w:type="paragraph" w:styleId="Heading">
     <w:name w:val="Heading"/>
     <w:basedOn w:val="Normal"/>

</xml_diff>

<commit_message>
Estadisticas de RAID 5 y se agrega en PDF por las dudas
Se agregan las estadisticas de RAID5. A tener en cuenta que hay que cambiar las conclusiones, dado que RAID5 con NAS tiró todo lo supuesto por el piso... :'(
</commit_message>
<xml_diff>
--- a/TP3/Ejercicio3/Estadisticas y conclusiones.docx
+++ b/TP3/Ejercicio3/Estadisticas y conclusiones.docx
@@ -160,7 +160,7 @@
       <w:tblPr>
         <w:tblW w:w="9645" w:type="dxa"/>
         <w:jc w:val="left"/>
-        <w:tblInd w:w="43" w:type="dxa"/>
+        <w:tblInd w:w="41" w:type="dxa"/>
         <w:tblBorders>
           <w:top w:val="single" w:sz="2" w:space="0" w:color="000001"/>
           <w:left w:val="single" w:sz="2" w:space="0" w:color="000001"/>
@@ -169,18 +169,18 @@
         </w:tblBorders>
         <w:tblCellMar>
           <w:top w:w="55" w:type="dxa"/>
-          <w:left w:w="39" w:type="dxa"/>
+          <w:left w:w="36" w:type="dxa"/>
           <w:bottom w:w="55" w:type="dxa"/>
           <w:right w:w="55" w:type="dxa"/>
         </w:tblCellMar>
       </w:tblPr>
       <w:tblGrid>
-        <w:gridCol w:w="1795"/>
+        <w:gridCol w:w="1794"/>
         <w:gridCol w:w="1412"/>
         <w:gridCol w:w="1607"/>
         <w:gridCol w:w="1606"/>
         <w:gridCol w:w="1606"/>
-        <w:gridCol w:w="1618"/>
+        <w:gridCol w:w="1619"/>
       </w:tblGrid>
       <w:tr>
         <w:trPr>
@@ -188,16 +188,16 @@
         </w:trPr>
         <w:tc>
           <w:tcPr>
-            <w:tcW w:w="1795" w:type="dxa"/>
-            <w:tcBorders>
-              <w:top w:val="single" w:sz="2" w:space="0" w:color="000001"/>
-              <w:left w:val="single" w:sz="2" w:space="0" w:color="000001"/>
-              <w:bottom w:val="single" w:sz="2" w:space="0" w:color="000001"/>
-              <w:insideH w:val="single" w:sz="2" w:space="0" w:color="000001"/>
-            </w:tcBorders>
-            <w:shd w:fill="auto" w:val="clear"/>
-            <w:tcMar>
-              <w:left w:w="39" w:type="dxa"/>
+            <w:tcW w:w="1794" w:type="dxa"/>
+            <w:tcBorders>
+              <w:top w:val="single" w:sz="2" w:space="0" w:color="000001"/>
+              <w:left w:val="single" w:sz="2" w:space="0" w:color="000001"/>
+              <w:bottom w:val="single" w:sz="2" w:space="0" w:color="000001"/>
+              <w:insideH w:val="single" w:sz="2" w:space="0" w:color="000001"/>
+            </w:tcBorders>
+            <w:shd w:fill="auto" w:val="clear"/>
+            <w:tcMar>
+              <w:left w:w="36" w:type="dxa"/>
             </w:tcMar>
           </w:tcPr>
           <w:p>
@@ -226,7 +226,7 @@
             </w:tcBorders>
             <w:shd w:fill="auto" w:val="clear"/>
             <w:tcMar>
-              <w:left w:w="39" w:type="dxa"/>
+              <w:left w:w="36" w:type="dxa"/>
             </w:tcMar>
           </w:tcPr>
           <w:p>
@@ -255,7 +255,7 @@
             </w:tcBorders>
             <w:shd w:fill="auto" w:val="clear"/>
             <w:tcMar>
-              <w:left w:w="39" w:type="dxa"/>
+              <w:left w:w="36" w:type="dxa"/>
             </w:tcMar>
           </w:tcPr>
           <w:p>
@@ -284,7 +284,7 @@
             </w:tcBorders>
             <w:shd w:fill="auto" w:val="clear"/>
             <w:tcMar>
-              <w:left w:w="39" w:type="dxa"/>
+              <w:left w:w="36" w:type="dxa"/>
             </w:tcMar>
           </w:tcPr>
           <w:p>
@@ -313,7 +313,7 @@
             </w:tcBorders>
             <w:shd w:fill="auto" w:val="clear"/>
             <w:tcMar>
-              <w:left w:w="39" w:type="dxa"/>
+              <w:left w:w="36" w:type="dxa"/>
             </w:tcMar>
           </w:tcPr>
           <w:p>
@@ -333,7 +333,7 @@
         </w:tc>
         <w:tc>
           <w:tcPr>
-            <w:tcW w:w="1618" w:type="dxa"/>
+            <w:tcW w:w="1619" w:type="dxa"/>
             <w:tcBorders>
               <w:top w:val="single" w:sz="2" w:space="0" w:color="000001"/>
               <w:left w:val="single" w:sz="2" w:space="0" w:color="000001"/>
@@ -344,7 +344,7 @@
             </w:tcBorders>
             <w:shd w:fill="auto" w:val="clear"/>
             <w:tcMar>
-              <w:left w:w="39" w:type="dxa"/>
+              <w:left w:w="36" w:type="dxa"/>
             </w:tcMar>
           </w:tcPr>
           <w:p>
@@ -367,16 +367,16 @@
         <w:trPr/>
         <w:tc>
           <w:tcPr>
-            <w:tcW w:w="1795" w:type="dxa"/>
-            <w:tcBorders>
-              <w:top w:val="single" w:sz="2" w:space="0" w:color="000001"/>
-              <w:left w:val="single" w:sz="2" w:space="0" w:color="000001"/>
-              <w:bottom w:val="single" w:sz="2" w:space="0" w:color="000001"/>
-              <w:insideH w:val="single" w:sz="2" w:space="0" w:color="000001"/>
-            </w:tcBorders>
-            <w:shd w:fill="auto" w:val="clear"/>
-            <w:tcMar>
-              <w:left w:w="39" w:type="dxa"/>
+            <w:tcW w:w="1794" w:type="dxa"/>
+            <w:tcBorders>
+              <w:top w:val="single" w:sz="2" w:space="0" w:color="000001"/>
+              <w:left w:val="single" w:sz="2" w:space="0" w:color="000001"/>
+              <w:bottom w:val="single" w:sz="2" w:space="0" w:color="000001"/>
+              <w:insideH w:val="single" w:sz="2" w:space="0" w:color="000001"/>
+            </w:tcBorders>
+            <w:shd w:fill="auto" w:val="clear"/>
+            <w:tcMar>
+              <w:left w:w="36" w:type="dxa"/>
             </w:tcMar>
           </w:tcPr>
           <w:p>
@@ -405,7 +405,7 @@
             </w:tcBorders>
             <w:shd w:fill="auto" w:val="clear"/>
             <w:tcMar>
-              <w:left w:w="39" w:type="dxa"/>
+              <w:left w:w="36" w:type="dxa"/>
             </w:tcMar>
           </w:tcPr>
           <w:p>
@@ -434,7 +434,7 @@
             </w:tcBorders>
             <w:shd w:fill="auto" w:val="clear"/>
             <w:tcMar>
-              <w:left w:w="39" w:type="dxa"/>
+              <w:left w:w="36" w:type="dxa"/>
             </w:tcMar>
           </w:tcPr>
           <w:p>
@@ -463,7 +463,7 @@
             </w:tcBorders>
             <w:shd w:fill="auto" w:val="clear"/>
             <w:tcMar>
-              <w:left w:w="39" w:type="dxa"/>
+              <w:left w:w="36" w:type="dxa"/>
             </w:tcMar>
           </w:tcPr>
           <w:p>
@@ -492,7 +492,7 @@
             </w:tcBorders>
             <w:shd w:fill="auto" w:val="clear"/>
             <w:tcMar>
-              <w:left w:w="39" w:type="dxa"/>
+              <w:left w:w="36" w:type="dxa"/>
             </w:tcMar>
           </w:tcPr>
           <w:p>
@@ -512,7 +512,7 @@
         </w:tc>
         <w:tc>
           <w:tcPr>
-            <w:tcW w:w="1618" w:type="dxa"/>
+            <w:tcW w:w="1619" w:type="dxa"/>
             <w:tcBorders>
               <w:top w:val="single" w:sz="2" w:space="0" w:color="000001"/>
               <w:left w:val="single" w:sz="2" w:space="0" w:color="000001"/>
@@ -523,7 +523,7 @@
             </w:tcBorders>
             <w:shd w:fill="auto" w:val="clear"/>
             <w:tcMar>
-              <w:left w:w="39" w:type="dxa"/>
+              <w:left w:w="36" w:type="dxa"/>
             </w:tcMar>
           </w:tcPr>
           <w:p>
@@ -546,16 +546,16 @@
         <w:trPr/>
         <w:tc>
           <w:tcPr>
-            <w:tcW w:w="1795" w:type="dxa"/>
-            <w:tcBorders>
-              <w:top w:val="single" w:sz="2" w:space="0" w:color="000001"/>
-              <w:left w:val="single" w:sz="2" w:space="0" w:color="000001"/>
-              <w:bottom w:val="single" w:sz="2" w:space="0" w:color="000001"/>
-              <w:insideH w:val="single" w:sz="2" w:space="0" w:color="000001"/>
-            </w:tcBorders>
-            <w:shd w:fill="auto" w:val="clear"/>
-            <w:tcMar>
-              <w:left w:w="39" w:type="dxa"/>
+            <w:tcW w:w="1794" w:type="dxa"/>
+            <w:tcBorders>
+              <w:top w:val="single" w:sz="2" w:space="0" w:color="000001"/>
+              <w:left w:val="single" w:sz="2" w:space="0" w:color="000001"/>
+              <w:bottom w:val="single" w:sz="2" w:space="0" w:color="000001"/>
+              <w:insideH w:val="single" w:sz="2" w:space="0" w:color="000001"/>
+            </w:tcBorders>
+            <w:shd w:fill="auto" w:val="clear"/>
+            <w:tcMar>
+              <w:left w:w="36" w:type="dxa"/>
             </w:tcMar>
           </w:tcPr>
           <w:p>
@@ -584,7 +584,7 @@
             </w:tcBorders>
             <w:shd w:fill="auto" w:val="clear"/>
             <w:tcMar>
-              <w:left w:w="39" w:type="dxa"/>
+              <w:left w:w="36" w:type="dxa"/>
             </w:tcMar>
           </w:tcPr>
           <w:p>
@@ -613,7 +613,7 @@
             </w:tcBorders>
             <w:shd w:fill="auto" w:val="clear"/>
             <w:tcMar>
-              <w:left w:w="39" w:type="dxa"/>
+              <w:left w:w="36" w:type="dxa"/>
             </w:tcMar>
           </w:tcPr>
           <w:p>
@@ -642,7 +642,7 @@
             </w:tcBorders>
             <w:shd w:fill="auto" w:val="clear"/>
             <w:tcMar>
-              <w:left w:w="39" w:type="dxa"/>
+              <w:left w:w="36" w:type="dxa"/>
             </w:tcMar>
           </w:tcPr>
           <w:p>
@@ -671,7 +671,7 @@
             </w:tcBorders>
             <w:shd w:fill="auto" w:val="clear"/>
             <w:tcMar>
-              <w:left w:w="39" w:type="dxa"/>
+              <w:left w:w="36" w:type="dxa"/>
             </w:tcMar>
           </w:tcPr>
           <w:p>
@@ -691,7 +691,7 @@
         </w:tc>
         <w:tc>
           <w:tcPr>
-            <w:tcW w:w="1618" w:type="dxa"/>
+            <w:tcW w:w="1619" w:type="dxa"/>
             <w:tcBorders>
               <w:top w:val="single" w:sz="2" w:space="0" w:color="000001"/>
               <w:left w:val="single" w:sz="2" w:space="0" w:color="000001"/>
@@ -702,7 +702,7 @@
             </w:tcBorders>
             <w:shd w:fill="auto" w:val="clear"/>
             <w:tcMar>
-              <w:left w:w="39" w:type="dxa"/>
+              <w:left w:w="36" w:type="dxa"/>
             </w:tcMar>
           </w:tcPr>
           <w:p>
@@ -725,16 +725,16 @@
         <w:trPr/>
         <w:tc>
           <w:tcPr>
-            <w:tcW w:w="1795" w:type="dxa"/>
-            <w:tcBorders>
-              <w:top w:val="single" w:sz="2" w:space="0" w:color="000001"/>
-              <w:left w:val="single" w:sz="2" w:space="0" w:color="000001"/>
-              <w:bottom w:val="single" w:sz="2" w:space="0" w:color="000001"/>
-              <w:insideH w:val="single" w:sz="2" w:space="0" w:color="000001"/>
-            </w:tcBorders>
-            <w:shd w:fill="auto" w:val="clear"/>
-            <w:tcMar>
-              <w:left w:w="39" w:type="dxa"/>
+            <w:tcW w:w="1794" w:type="dxa"/>
+            <w:tcBorders>
+              <w:top w:val="single" w:sz="2" w:space="0" w:color="000001"/>
+              <w:left w:val="single" w:sz="2" w:space="0" w:color="000001"/>
+              <w:bottom w:val="single" w:sz="2" w:space="0" w:color="000001"/>
+              <w:insideH w:val="single" w:sz="2" w:space="0" w:color="000001"/>
+            </w:tcBorders>
+            <w:shd w:fill="auto" w:val="clear"/>
+            <w:tcMar>
+              <w:left w:w="36" w:type="dxa"/>
             </w:tcMar>
           </w:tcPr>
           <w:p>
@@ -763,7 +763,7 @@
             </w:tcBorders>
             <w:shd w:fill="auto" w:val="clear"/>
             <w:tcMar>
-              <w:left w:w="39" w:type="dxa"/>
+              <w:left w:w="36" w:type="dxa"/>
             </w:tcMar>
           </w:tcPr>
           <w:p>
@@ -792,7 +792,7 @@
             </w:tcBorders>
             <w:shd w:fill="auto" w:val="clear"/>
             <w:tcMar>
-              <w:left w:w="39" w:type="dxa"/>
+              <w:left w:w="36" w:type="dxa"/>
             </w:tcMar>
           </w:tcPr>
           <w:p>
@@ -821,7 +821,7 @@
             </w:tcBorders>
             <w:shd w:fill="auto" w:val="clear"/>
             <w:tcMar>
-              <w:left w:w="39" w:type="dxa"/>
+              <w:left w:w="36" w:type="dxa"/>
             </w:tcMar>
           </w:tcPr>
           <w:p>
@@ -850,7 +850,7 @@
             </w:tcBorders>
             <w:shd w:fill="auto" w:val="clear"/>
             <w:tcMar>
-              <w:left w:w="39" w:type="dxa"/>
+              <w:left w:w="36" w:type="dxa"/>
             </w:tcMar>
           </w:tcPr>
           <w:p>
@@ -870,7 +870,7 @@
         </w:tc>
         <w:tc>
           <w:tcPr>
-            <w:tcW w:w="1618" w:type="dxa"/>
+            <w:tcW w:w="1619" w:type="dxa"/>
             <w:tcBorders>
               <w:top w:val="single" w:sz="2" w:space="0" w:color="000001"/>
               <w:left w:val="single" w:sz="2" w:space="0" w:color="000001"/>
@@ -881,7 +881,7 @@
             </w:tcBorders>
             <w:shd w:fill="auto" w:val="clear"/>
             <w:tcMar>
-              <w:left w:w="39" w:type="dxa"/>
+              <w:left w:w="36" w:type="dxa"/>
             </w:tcMar>
           </w:tcPr>
           <w:p>
@@ -904,16 +904,16 @@
         <w:trPr/>
         <w:tc>
           <w:tcPr>
-            <w:tcW w:w="1795" w:type="dxa"/>
-            <w:tcBorders>
-              <w:top w:val="single" w:sz="2" w:space="0" w:color="000001"/>
-              <w:left w:val="single" w:sz="2" w:space="0" w:color="000001"/>
-              <w:bottom w:val="single" w:sz="2" w:space="0" w:color="000001"/>
-              <w:insideH w:val="single" w:sz="2" w:space="0" w:color="000001"/>
-            </w:tcBorders>
-            <w:shd w:fill="auto" w:val="clear"/>
-            <w:tcMar>
-              <w:left w:w="39" w:type="dxa"/>
+            <w:tcW w:w="1794" w:type="dxa"/>
+            <w:tcBorders>
+              <w:top w:val="single" w:sz="2" w:space="0" w:color="000001"/>
+              <w:left w:val="single" w:sz="2" w:space="0" w:color="000001"/>
+              <w:bottom w:val="single" w:sz="2" w:space="0" w:color="000001"/>
+              <w:insideH w:val="single" w:sz="2" w:space="0" w:color="000001"/>
+            </w:tcBorders>
+            <w:shd w:fill="auto" w:val="clear"/>
+            <w:tcMar>
+              <w:left w:w="36" w:type="dxa"/>
             </w:tcMar>
           </w:tcPr>
           <w:p>
@@ -942,7 +942,7 @@
             </w:tcBorders>
             <w:shd w:fill="auto" w:val="clear"/>
             <w:tcMar>
-              <w:left w:w="39" w:type="dxa"/>
+              <w:left w:w="36" w:type="dxa"/>
             </w:tcMar>
           </w:tcPr>
           <w:p>
@@ -971,7 +971,7 @@
             </w:tcBorders>
             <w:shd w:fill="auto" w:val="clear"/>
             <w:tcMar>
-              <w:left w:w="39" w:type="dxa"/>
+              <w:left w:w="36" w:type="dxa"/>
             </w:tcMar>
           </w:tcPr>
           <w:p>
@@ -1000,7 +1000,7 @@
             </w:tcBorders>
             <w:shd w:fill="auto" w:val="clear"/>
             <w:tcMar>
-              <w:left w:w="39" w:type="dxa"/>
+              <w:left w:w="36" w:type="dxa"/>
             </w:tcMar>
           </w:tcPr>
           <w:p>
@@ -1029,7 +1029,7 @@
             </w:tcBorders>
             <w:shd w:fill="auto" w:val="clear"/>
             <w:tcMar>
-              <w:left w:w="39" w:type="dxa"/>
+              <w:left w:w="36" w:type="dxa"/>
             </w:tcMar>
           </w:tcPr>
           <w:p>
@@ -1049,7 +1049,7 @@
         </w:tc>
         <w:tc>
           <w:tcPr>
-            <w:tcW w:w="1618" w:type="dxa"/>
+            <w:tcW w:w="1619" w:type="dxa"/>
             <w:tcBorders>
               <w:top w:val="single" w:sz="2" w:space="0" w:color="000001"/>
               <w:left w:val="single" w:sz="2" w:space="0" w:color="000001"/>
@@ -1060,7 +1060,7 @@
             </w:tcBorders>
             <w:shd w:fill="auto" w:val="clear"/>
             <w:tcMar>
-              <w:left w:w="39" w:type="dxa"/>
+              <w:left w:w="36" w:type="dxa"/>
             </w:tcMar>
           </w:tcPr>
           <w:p>
@@ -1083,16 +1083,16 @@
         <w:trPr/>
         <w:tc>
           <w:tcPr>
-            <w:tcW w:w="1795" w:type="dxa"/>
-            <w:tcBorders>
-              <w:top w:val="single" w:sz="2" w:space="0" w:color="000001"/>
-              <w:left w:val="single" w:sz="2" w:space="0" w:color="000001"/>
-              <w:bottom w:val="single" w:sz="2" w:space="0" w:color="000001"/>
-              <w:insideH w:val="single" w:sz="2" w:space="0" w:color="000001"/>
-            </w:tcBorders>
-            <w:shd w:fill="auto" w:val="clear"/>
-            <w:tcMar>
-              <w:left w:w="39" w:type="dxa"/>
+            <w:tcW w:w="1794" w:type="dxa"/>
+            <w:tcBorders>
+              <w:top w:val="single" w:sz="2" w:space="0" w:color="000001"/>
+              <w:left w:val="single" w:sz="2" w:space="0" w:color="000001"/>
+              <w:bottom w:val="single" w:sz="2" w:space="0" w:color="000001"/>
+              <w:insideH w:val="single" w:sz="2" w:space="0" w:color="000001"/>
+            </w:tcBorders>
+            <w:shd w:fill="auto" w:val="clear"/>
+            <w:tcMar>
+              <w:left w:w="36" w:type="dxa"/>
             </w:tcMar>
           </w:tcPr>
           <w:p>
@@ -1121,20 +1121,21 @@
             </w:tcBorders>
             <w:shd w:fill="auto" w:val="clear"/>
             <w:tcMar>
-              <w:left w:w="39" w:type="dxa"/>
-            </w:tcMar>
-          </w:tcPr>
-          <w:p>
-            <w:pPr>
-              <w:pStyle w:val="TableContents"/>
-              <w:rPr>
-                <w:lang w:val="es-AR"/>
-              </w:rPr>
-            </w:pPr>
-            <w:r>
-              <w:rPr>
-                <w:lang w:val="es-AR"/>
-              </w:rPr>
+              <w:left w:w="36" w:type="dxa"/>
+            </w:tcMar>
+          </w:tcPr>
+          <w:p>
+            <w:pPr>
+              <w:pStyle w:val="TableContents"/>
+              <w:rPr>
+                <w:lang w:val="es-AR"/>
+              </w:rPr>
+            </w:pPr>
+            <w:r>
+              <w:rPr>
+                <w:lang w:val="es-AR"/>
+              </w:rPr>
+              <w:t>42859,334ms</w:t>
             </w:r>
           </w:p>
         </w:tc>
@@ -1149,20 +1150,21 @@
             </w:tcBorders>
             <w:shd w:fill="auto" w:val="clear"/>
             <w:tcMar>
-              <w:left w:w="39" w:type="dxa"/>
-            </w:tcMar>
-          </w:tcPr>
-          <w:p>
-            <w:pPr>
-              <w:pStyle w:val="TableContents"/>
-              <w:rPr>
-                <w:lang w:val="es-AR"/>
-              </w:rPr>
-            </w:pPr>
-            <w:r>
-              <w:rPr>
-                <w:lang w:val="es-AR"/>
-              </w:rPr>
+              <w:left w:w="36" w:type="dxa"/>
+            </w:tcMar>
+          </w:tcPr>
+          <w:p>
+            <w:pPr>
+              <w:pStyle w:val="TableContents"/>
+              <w:rPr>
+                <w:lang w:val="es-AR"/>
+              </w:rPr>
+            </w:pPr>
+            <w:r>
+              <w:rPr>
+                <w:lang w:val="es-AR"/>
+              </w:rPr>
+              <w:t>336ms</w:t>
             </w:r>
           </w:p>
         </w:tc>
@@ -1177,20 +1179,21 @@
             </w:tcBorders>
             <w:shd w:fill="auto" w:val="clear"/>
             <w:tcMar>
-              <w:left w:w="39" w:type="dxa"/>
-            </w:tcMar>
-          </w:tcPr>
-          <w:p>
-            <w:pPr>
-              <w:pStyle w:val="TableContents"/>
-              <w:rPr>
-                <w:lang w:val="es-AR"/>
-              </w:rPr>
-            </w:pPr>
-            <w:r>
-              <w:rPr>
-                <w:lang w:val="es-AR"/>
-              </w:rPr>
+              <w:left w:w="36" w:type="dxa"/>
+            </w:tcMar>
+          </w:tcPr>
+          <w:p>
+            <w:pPr>
+              <w:pStyle w:val="TableContents"/>
+              <w:rPr>
+                <w:lang w:val="es-AR"/>
+              </w:rPr>
+            </w:pPr>
+            <w:r>
+              <w:rPr>
+                <w:lang w:val="es-AR"/>
+              </w:rPr>
+              <w:t>424ms</w:t>
             </w:r>
           </w:p>
         </w:tc>
@@ -1205,27 +1208,25 @@
             </w:tcBorders>
             <w:shd w:fill="auto" w:val="clear"/>
             <w:tcMar>
-              <w:left w:w="39" w:type="dxa"/>
-            </w:tcMar>
-          </w:tcPr>
-          <w:p>
-            <w:pPr>
-              <w:pStyle w:val="TableContents"/>
-              <w:rPr>
-                <w:lang w:val="es-AR"/>
-              </w:rPr>
-            </w:pPr>
-            <w:r>
-              <w:rPr>
-                <w:lang w:val="es-AR"/>
-              </w:rPr>
-              <w:t>0</w:t>
-            </w:r>
-          </w:p>
-        </w:tc>
-        <w:tc>
-          <w:tcPr>
-            <w:tcW w:w="1618" w:type="dxa"/>
+              <w:left w:w="36" w:type="dxa"/>
+            </w:tcMar>
+          </w:tcPr>
+          <w:p>
+            <w:pPr>
+              <w:pStyle w:val="TableContents"/>
+              <w:rPr/>
+            </w:pPr>
+            <w:r>
+              <w:rPr>
+                <w:lang w:val="es-AR"/>
+              </w:rPr>
+              <w:t>2632</w:t>
+            </w:r>
+          </w:p>
+        </w:tc>
+        <w:tc>
+          <w:tcPr>
+            <w:tcW w:w="1619" w:type="dxa"/>
             <w:tcBorders>
               <w:top w:val="single" w:sz="2" w:space="0" w:color="000001"/>
               <w:left w:val="single" w:sz="2" w:space="0" w:color="000001"/>
@@ -1236,15 +1237,13 @@
             </w:tcBorders>
             <w:shd w:fill="auto" w:val="clear"/>
             <w:tcMar>
-              <w:left w:w="39" w:type="dxa"/>
-            </w:tcMar>
-          </w:tcPr>
-          <w:p>
-            <w:pPr>
-              <w:pStyle w:val="TableContents"/>
-              <w:rPr>
-                <w:lang w:val="es-AR"/>
-              </w:rPr>
+              <w:left w:w="36" w:type="dxa"/>
+            </w:tcMar>
+          </w:tcPr>
+          <w:p>
+            <w:pPr>
+              <w:pStyle w:val="TableContents"/>
+              <w:rPr/>
             </w:pPr>
             <w:r>
               <w:rPr>
@@ -1259,16 +1258,16 @@
         <w:trPr/>
         <w:tc>
           <w:tcPr>
-            <w:tcW w:w="1795" w:type="dxa"/>
-            <w:tcBorders>
-              <w:top w:val="single" w:sz="2" w:space="0" w:color="000001"/>
-              <w:left w:val="single" w:sz="2" w:space="0" w:color="000001"/>
-              <w:bottom w:val="single" w:sz="2" w:space="0" w:color="000001"/>
-              <w:insideH w:val="single" w:sz="2" w:space="0" w:color="000001"/>
-            </w:tcBorders>
-            <w:shd w:fill="auto" w:val="clear"/>
-            <w:tcMar>
-              <w:left w:w="39" w:type="dxa"/>
+            <w:tcW w:w="1794" w:type="dxa"/>
+            <w:tcBorders>
+              <w:top w:val="single" w:sz="2" w:space="0" w:color="000001"/>
+              <w:left w:val="single" w:sz="2" w:space="0" w:color="000001"/>
+              <w:bottom w:val="single" w:sz="2" w:space="0" w:color="000001"/>
+              <w:insideH w:val="single" w:sz="2" w:space="0" w:color="000001"/>
+            </w:tcBorders>
+            <w:shd w:fill="auto" w:val="clear"/>
+            <w:tcMar>
+              <w:left w:w="36" w:type="dxa"/>
             </w:tcMar>
           </w:tcPr>
           <w:p>
@@ -1297,7 +1296,7 @@
             </w:tcBorders>
             <w:shd w:fill="auto" w:val="clear"/>
             <w:tcMar>
-              <w:left w:w="39" w:type="dxa"/>
+              <w:left w:w="36" w:type="dxa"/>
             </w:tcMar>
           </w:tcPr>
           <w:p>
@@ -1326,7 +1325,7 @@
             </w:tcBorders>
             <w:shd w:fill="auto" w:val="clear"/>
             <w:tcMar>
-              <w:left w:w="39" w:type="dxa"/>
+              <w:left w:w="36" w:type="dxa"/>
             </w:tcMar>
           </w:tcPr>
           <w:p>
@@ -1355,7 +1354,7 @@
             </w:tcBorders>
             <w:shd w:fill="auto" w:val="clear"/>
             <w:tcMar>
-              <w:left w:w="39" w:type="dxa"/>
+              <w:left w:w="36" w:type="dxa"/>
             </w:tcMar>
           </w:tcPr>
           <w:p>
@@ -1384,7 +1383,7 @@
             </w:tcBorders>
             <w:shd w:fill="auto" w:val="clear"/>
             <w:tcMar>
-              <w:left w:w="39" w:type="dxa"/>
+              <w:left w:w="36" w:type="dxa"/>
             </w:tcMar>
           </w:tcPr>
           <w:p>
@@ -1404,7 +1403,7 @@
         </w:tc>
         <w:tc>
           <w:tcPr>
-            <w:tcW w:w="1618" w:type="dxa"/>
+            <w:tcW w:w="1619" w:type="dxa"/>
             <w:tcBorders>
               <w:top w:val="single" w:sz="2" w:space="0" w:color="000001"/>
               <w:left w:val="single" w:sz="2" w:space="0" w:color="000001"/>
@@ -1415,7 +1414,7 @@
             </w:tcBorders>
             <w:shd w:fill="auto" w:val="clear"/>
             <w:tcMar>
-              <w:left w:w="39" w:type="dxa"/>
+              <w:left w:w="36" w:type="dxa"/>
             </w:tcMar>
           </w:tcPr>
           <w:p>
@@ -1438,16 +1437,16 @@
         <w:trPr/>
         <w:tc>
           <w:tcPr>
-            <w:tcW w:w="1795" w:type="dxa"/>
-            <w:tcBorders>
-              <w:top w:val="single" w:sz="2" w:space="0" w:color="000001"/>
-              <w:left w:val="single" w:sz="2" w:space="0" w:color="000001"/>
-              <w:bottom w:val="single" w:sz="2" w:space="0" w:color="000001"/>
-              <w:insideH w:val="single" w:sz="2" w:space="0" w:color="000001"/>
-            </w:tcBorders>
-            <w:shd w:fill="auto" w:val="clear"/>
-            <w:tcMar>
-              <w:left w:w="39" w:type="dxa"/>
+            <w:tcW w:w="1794" w:type="dxa"/>
+            <w:tcBorders>
+              <w:top w:val="single" w:sz="2" w:space="0" w:color="000001"/>
+              <w:left w:val="single" w:sz="2" w:space="0" w:color="000001"/>
+              <w:bottom w:val="single" w:sz="2" w:space="0" w:color="000001"/>
+              <w:insideH w:val="single" w:sz="2" w:space="0" w:color="000001"/>
+            </w:tcBorders>
+            <w:shd w:fill="auto" w:val="clear"/>
+            <w:tcMar>
+              <w:left w:w="36" w:type="dxa"/>
             </w:tcMar>
           </w:tcPr>
           <w:p>
@@ -1476,7 +1475,7 @@
             </w:tcBorders>
             <w:shd w:fill="auto" w:val="clear"/>
             <w:tcMar>
-              <w:left w:w="39" w:type="dxa"/>
+              <w:left w:w="36" w:type="dxa"/>
             </w:tcMar>
           </w:tcPr>
           <w:p>
@@ -1504,7 +1503,7 @@
             </w:tcBorders>
             <w:shd w:fill="auto" w:val="clear"/>
             <w:tcMar>
-              <w:left w:w="39" w:type="dxa"/>
+              <w:left w:w="36" w:type="dxa"/>
             </w:tcMar>
           </w:tcPr>
           <w:p>
@@ -1532,7 +1531,7 @@
             </w:tcBorders>
             <w:shd w:fill="auto" w:val="clear"/>
             <w:tcMar>
-              <w:left w:w="39" w:type="dxa"/>
+              <w:left w:w="36" w:type="dxa"/>
             </w:tcMar>
           </w:tcPr>
           <w:p>
@@ -1560,7 +1559,7 @@
             </w:tcBorders>
             <w:shd w:fill="auto" w:val="clear"/>
             <w:tcMar>
-              <w:left w:w="39" w:type="dxa"/>
+              <w:left w:w="36" w:type="dxa"/>
             </w:tcMar>
           </w:tcPr>
           <w:p>
@@ -1580,7 +1579,7 @@
         </w:tc>
         <w:tc>
           <w:tcPr>
-            <w:tcW w:w="1618" w:type="dxa"/>
+            <w:tcW w:w="1619" w:type="dxa"/>
             <w:tcBorders>
               <w:top w:val="single" w:sz="2" w:space="0" w:color="000001"/>
               <w:left w:val="single" w:sz="2" w:space="0" w:color="000001"/>
@@ -1591,7 +1590,7 @@
             </w:tcBorders>
             <w:shd w:fill="auto" w:val="clear"/>
             <w:tcMar>
-              <w:left w:w="39" w:type="dxa"/>
+              <w:left w:w="36" w:type="dxa"/>
             </w:tcMar>
           </w:tcPr>
           <w:p>
@@ -1614,16 +1613,16 @@
         <w:trPr/>
         <w:tc>
           <w:tcPr>
-            <w:tcW w:w="1795" w:type="dxa"/>
-            <w:tcBorders>
-              <w:top w:val="single" w:sz="2" w:space="0" w:color="000001"/>
-              <w:left w:val="single" w:sz="2" w:space="0" w:color="000001"/>
-              <w:bottom w:val="single" w:sz="2" w:space="0" w:color="000001"/>
-              <w:insideH w:val="single" w:sz="2" w:space="0" w:color="000001"/>
-            </w:tcBorders>
-            <w:shd w:fill="auto" w:val="clear"/>
-            <w:tcMar>
-              <w:left w:w="39" w:type="dxa"/>
+            <w:tcW w:w="1794" w:type="dxa"/>
+            <w:tcBorders>
+              <w:top w:val="single" w:sz="2" w:space="0" w:color="000001"/>
+              <w:left w:val="single" w:sz="2" w:space="0" w:color="000001"/>
+              <w:bottom w:val="single" w:sz="2" w:space="0" w:color="000001"/>
+              <w:insideH w:val="single" w:sz="2" w:space="0" w:color="000001"/>
+            </w:tcBorders>
+            <w:shd w:fill="auto" w:val="clear"/>
+            <w:tcMar>
+              <w:left w:w="36" w:type="dxa"/>
             </w:tcMar>
           </w:tcPr>
           <w:p>
@@ -1652,7 +1651,7 @@
             </w:tcBorders>
             <w:shd w:fill="auto" w:val="clear"/>
             <w:tcMar>
-              <w:left w:w="39" w:type="dxa"/>
+              <w:left w:w="36" w:type="dxa"/>
             </w:tcMar>
           </w:tcPr>
           <w:p>
@@ -1681,7 +1680,7 @@
             </w:tcBorders>
             <w:shd w:fill="auto" w:val="clear"/>
             <w:tcMar>
-              <w:left w:w="39" w:type="dxa"/>
+              <w:left w:w="36" w:type="dxa"/>
             </w:tcMar>
           </w:tcPr>
           <w:p>
@@ -1710,7 +1709,7 @@
             </w:tcBorders>
             <w:shd w:fill="auto" w:val="clear"/>
             <w:tcMar>
-              <w:left w:w="39" w:type="dxa"/>
+              <w:left w:w="36" w:type="dxa"/>
             </w:tcMar>
           </w:tcPr>
           <w:p>
@@ -1739,7 +1738,7 @@
             </w:tcBorders>
             <w:shd w:fill="auto" w:val="clear"/>
             <w:tcMar>
-              <w:left w:w="39" w:type="dxa"/>
+              <w:left w:w="36" w:type="dxa"/>
             </w:tcMar>
           </w:tcPr>
           <w:p>
@@ -1759,7 +1758,7 @@
         </w:tc>
         <w:tc>
           <w:tcPr>
-            <w:tcW w:w="1618" w:type="dxa"/>
+            <w:tcW w:w="1619" w:type="dxa"/>
             <w:tcBorders>
               <w:top w:val="single" w:sz="2" w:space="0" w:color="000001"/>
               <w:left w:val="single" w:sz="2" w:space="0" w:color="000001"/>
@@ -1770,7 +1769,7 @@
             </w:tcBorders>
             <w:shd w:fill="auto" w:val="clear"/>
             <w:tcMar>
-              <w:left w:w="39" w:type="dxa"/>
+              <w:left w:w="36" w:type="dxa"/>
             </w:tcMar>
           </w:tcPr>
           <w:p>
@@ -1793,16 +1792,16 @@
         <w:trPr/>
         <w:tc>
           <w:tcPr>
-            <w:tcW w:w="1795" w:type="dxa"/>
-            <w:tcBorders>
-              <w:top w:val="single" w:sz="2" w:space="0" w:color="000001"/>
-              <w:left w:val="single" w:sz="2" w:space="0" w:color="000001"/>
-              <w:bottom w:val="single" w:sz="2" w:space="0" w:color="000001"/>
-              <w:insideH w:val="single" w:sz="2" w:space="0" w:color="000001"/>
-            </w:tcBorders>
-            <w:shd w:fill="auto" w:val="clear"/>
-            <w:tcMar>
-              <w:left w:w="39" w:type="dxa"/>
+            <w:tcW w:w="1794" w:type="dxa"/>
+            <w:tcBorders>
+              <w:top w:val="single" w:sz="2" w:space="0" w:color="000001"/>
+              <w:left w:val="single" w:sz="2" w:space="0" w:color="000001"/>
+              <w:bottom w:val="single" w:sz="2" w:space="0" w:color="000001"/>
+              <w:insideH w:val="single" w:sz="2" w:space="0" w:color="000001"/>
+            </w:tcBorders>
+            <w:shd w:fill="auto" w:val="clear"/>
+            <w:tcMar>
+              <w:left w:w="36" w:type="dxa"/>
             </w:tcMar>
           </w:tcPr>
           <w:p>
@@ -1831,7 +1830,7 @@
             </w:tcBorders>
             <w:shd w:fill="auto" w:val="clear"/>
             <w:tcMar>
-              <w:left w:w="39" w:type="dxa"/>
+              <w:left w:w="36" w:type="dxa"/>
             </w:tcMar>
           </w:tcPr>
           <w:p>
@@ -1859,7 +1858,7 @@
             </w:tcBorders>
             <w:shd w:fill="auto" w:val="clear"/>
             <w:tcMar>
-              <w:left w:w="39" w:type="dxa"/>
+              <w:left w:w="36" w:type="dxa"/>
             </w:tcMar>
           </w:tcPr>
           <w:p>
@@ -1887,7 +1886,7 @@
             </w:tcBorders>
             <w:shd w:fill="auto" w:val="clear"/>
             <w:tcMar>
-              <w:left w:w="39" w:type="dxa"/>
+              <w:left w:w="36" w:type="dxa"/>
             </w:tcMar>
           </w:tcPr>
           <w:p>
@@ -1915,7 +1914,7 @@
             </w:tcBorders>
             <w:shd w:fill="auto" w:val="clear"/>
             <w:tcMar>
-              <w:left w:w="39" w:type="dxa"/>
+              <w:left w:w="36" w:type="dxa"/>
             </w:tcMar>
           </w:tcPr>
           <w:p>
@@ -1935,7 +1934,7 @@
         </w:tc>
         <w:tc>
           <w:tcPr>
-            <w:tcW w:w="1618" w:type="dxa"/>
+            <w:tcW w:w="1619" w:type="dxa"/>
             <w:tcBorders>
               <w:top w:val="single" w:sz="2" w:space="0" w:color="000001"/>
               <w:left w:val="single" w:sz="2" w:space="0" w:color="000001"/>
@@ -1946,7 +1945,7 @@
             </w:tcBorders>
             <w:shd w:fill="auto" w:val="clear"/>
             <w:tcMar>
-              <w:left w:w="39" w:type="dxa"/>
+              <w:left w:w="36" w:type="dxa"/>
             </w:tcMar>
           </w:tcPr>
           <w:p>
@@ -1969,16 +1968,16 @@
         <w:trPr/>
         <w:tc>
           <w:tcPr>
-            <w:tcW w:w="1795" w:type="dxa"/>
-            <w:tcBorders>
-              <w:top w:val="single" w:sz="2" w:space="0" w:color="000001"/>
-              <w:left w:val="single" w:sz="2" w:space="0" w:color="000001"/>
-              <w:bottom w:val="single" w:sz="2" w:space="0" w:color="000001"/>
-              <w:insideH w:val="single" w:sz="2" w:space="0" w:color="000001"/>
-            </w:tcBorders>
-            <w:shd w:fill="auto" w:val="clear"/>
-            <w:tcMar>
-              <w:left w:w="39" w:type="dxa"/>
+            <w:tcW w:w="1794" w:type="dxa"/>
+            <w:tcBorders>
+              <w:top w:val="single" w:sz="2" w:space="0" w:color="000001"/>
+              <w:left w:val="single" w:sz="2" w:space="0" w:color="000001"/>
+              <w:bottom w:val="single" w:sz="2" w:space="0" w:color="000001"/>
+              <w:insideH w:val="single" w:sz="2" w:space="0" w:color="000001"/>
+            </w:tcBorders>
+            <w:shd w:fill="auto" w:val="clear"/>
+            <w:tcMar>
+              <w:left w:w="36" w:type="dxa"/>
             </w:tcMar>
           </w:tcPr>
           <w:p>
@@ -2007,7 +2006,7 @@
             </w:tcBorders>
             <w:shd w:fill="auto" w:val="clear"/>
             <w:tcMar>
-              <w:left w:w="39" w:type="dxa"/>
+              <w:left w:w="36" w:type="dxa"/>
             </w:tcMar>
           </w:tcPr>
           <w:p>
@@ -2036,7 +2035,7 @@
             </w:tcBorders>
             <w:shd w:fill="auto" w:val="clear"/>
             <w:tcMar>
-              <w:left w:w="39" w:type="dxa"/>
+              <w:left w:w="36" w:type="dxa"/>
             </w:tcMar>
           </w:tcPr>
           <w:p>
@@ -2065,7 +2064,7 @@
             </w:tcBorders>
             <w:shd w:fill="auto" w:val="clear"/>
             <w:tcMar>
-              <w:left w:w="39" w:type="dxa"/>
+              <w:left w:w="36" w:type="dxa"/>
             </w:tcMar>
           </w:tcPr>
           <w:p>
@@ -2094,7 +2093,7 @@
             </w:tcBorders>
             <w:shd w:fill="auto" w:val="clear"/>
             <w:tcMar>
-              <w:left w:w="39" w:type="dxa"/>
+              <w:left w:w="36" w:type="dxa"/>
             </w:tcMar>
           </w:tcPr>
           <w:p>
@@ -2114,7 +2113,7 @@
         </w:tc>
         <w:tc>
           <w:tcPr>
-            <w:tcW w:w="1618" w:type="dxa"/>
+            <w:tcW w:w="1619" w:type="dxa"/>
             <w:tcBorders>
               <w:top w:val="single" w:sz="2" w:space="0" w:color="000001"/>
               <w:left w:val="single" w:sz="2" w:space="0" w:color="000001"/>
@@ -2125,7 +2124,7 @@
             </w:tcBorders>
             <w:shd w:fill="auto" w:val="clear"/>
             <w:tcMar>
-              <w:left w:w="39" w:type="dxa"/>
+              <w:left w:w="36" w:type="dxa"/>
             </w:tcMar>
           </w:tcPr>
           <w:p>
@@ -3414,7 +3413,11 @@
       </w:r>
       <w:r>
         <w:rPr/>
-        <w:t>5 discos – Storage degradado</w:t>
+        <w:t>5</w:t>
+      </w:r>
+      <w:r>
+        <w:rPr/>
+        <w:t xml:space="preserve"> discos – Storage degradado</w:t>
       </w:r>
     </w:p>
     <w:p>
@@ -3472,7 +3475,11 @@
       </w:r>
       <w:r>
         <w:rPr/>
-        <w:t>4 discos – Storage no disponible</w:t>
+        <w:t>4</w:t>
+      </w:r>
+      <w:r>
+        <w:rPr/>
+        <w:t xml:space="preserve"> discos – Storage no disponible</w:t>
       </w:r>
     </w:p>
     <w:sectPr>
@@ -4126,6 +4133,13 @@
       <w:rFonts w:cs="OpenSymbol"/>
     </w:rPr>
   </w:style>
+  <w:style w:type="character" w:styleId="ListLabel6">
+    <w:name w:val="ListLabel 6"/>
+    <w:qFormat/>
+    <w:rPr>
+      <w:rFonts w:cs="OpenSymbol"/>
+    </w:rPr>
+  </w:style>
   <w:style w:type="paragraph" w:styleId="Heading">
     <w:name w:val="Heading"/>
     <w:basedOn w:val="Normal"/>

</xml_diff>